<commit_message>
Updated Software Design Document.docx
Started the Design documentation and process, with the use cases and UML diagrams mostly done, just need refinement.
</commit_message>
<xml_diff>
--- a/Documentation/Software Design Document.docx
+++ b/Documentation/Software Design Document.docx
@@ -1,6 +1,6 @@
 
 <file path=word/document.xml><?xml version="1.0" encoding="utf-8"?>
-<w:document xmlns:wpc="http://schemas.microsoft.com/office/word/2010/wordprocessingCanvas" xmlns:cx="http://schemas.microsoft.com/office/drawing/2014/chartex" xmlns:cx1="http://schemas.microsoft.com/office/drawing/2015/9/8/chartex" xmlns:mc="http://schemas.openxmlformats.org/markup-compatibility/2006" xmlns:o="urn:schemas-microsoft-com:office:office" xmlns:r="http://schemas.openxmlformats.org/officeDocument/2006/relationships" xmlns:m="http://schemas.openxmlformats.org/officeDocument/2006/math" xmlns:v="urn:schemas-microsoft-com:vml" xmlns:wp14="http://schemas.microsoft.com/office/word/2010/wordprocessingDrawing" xmlns:wp="http://schemas.openxmlformats.org/drawingml/2006/wordprocessingDrawing" xmlns:w10="urn:schemas-microsoft-com:office:word" xmlns:w="http://schemas.openxmlformats.org/wordprocessingml/2006/main" xmlns:w14="http://schemas.microsoft.com/office/word/2010/wordml" xmlns:w15="http://schemas.microsoft.com/office/word/2012/wordml" xmlns:w16se="http://schemas.microsoft.com/office/word/2015/wordml/symex" xmlns:wpg="http://schemas.microsoft.com/office/word/2010/wordprocessingGroup" xmlns:wpi="http://schemas.microsoft.com/office/word/2010/wordprocessingInk" xmlns:wne="http://schemas.microsoft.com/office/word/2006/wordml" xmlns:wps="http://schemas.microsoft.com/office/word/2010/wordprocessingShape" mc:Ignorable="w14 w15 w16se wp14">
+<w:document xmlns:wpc="http://schemas.microsoft.com/office/word/2010/wordprocessingCanvas" xmlns:cx="http://schemas.microsoft.com/office/drawing/2014/chartex" xmlns:cx1="http://schemas.microsoft.com/office/drawing/2015/9/8/chartex" xmlns:cx2="http://schemas.microsoft.com/office/drawing/2015/10/21/chartex" xmlns:cx3="http://schemas.microsoft.com/office/drawing/2016/5/9/chartex" xmlns:cx4="http://schemas.microsoft.com/office/drawing/2016/5/10/chartex" xmlns:cx5="http://schemas.microsoft.com/office/drawing/2016/5/11/chartex" xmlns:cx6="http://schemas.microsoft.com/office/drawing/2016/5/12/chartex" xmlns:cx7="http://schemas.microsoft.com/office/drawing/2016/5/13/chartex" xmlns:cx8="http://schemas.microsoft.com/office/drawing/2016/5/14/chartex" xmlns:mc="http://schemas.openxmlformats.org/markup-compatibility/2006" xmlns:aink="http://schemas.microsoft.com/office/drawing/2016/ink" xmlns:am3d="http://schemas.microsoft.com/office/drawing/2017/model3d" xmlns:o="urn:schemas-microsoft-com:office:office" xmlns:oel="http://schemas.microsoft.com/office/2019/extlst" xmlns:r="http://schemas.openxmlformats.org/officeDocument/2006/relationships" xmlns:m="http://schemas.openxmlformats.org/officeDocument/2006/math" xmlns:v="urn:schemas-microsoft-com:vml" xmlns:wp14="http://schemas.microsoft.com/office/word/2010/wordprocessingDrawing" xmlns:wp="http://schemas.openxmlformats.org/drawingml/2006/wordprocessingDrawing" xmlns:w10="urn:schemas-microsoft-com:office:word" xmlns:w="http://schemas.openxmlformats.org/wordprocessingml/2006/main" xmlns:w14="http://schemas.microsoft.com/office/word/2010/wordml" xmlns:w15="http://schemas.microsoft.com/office/word/2012/wordml" xmlns:w16cex="http://schemas.microsoft.com/office/word/2018/wordml/cex" xmlns:w16cid="http://schemas.microsoft.com/office/word/2016/wordml/cid" xmlns:w16="http://schemas.microsoft.com/office/word/2018/wordml" xmlns:w16sdtdh="http://schemas.microsoft.com/office/word/2020/wordml/sdtdatahash" xmlns:w16se="http://schemas.microsoft.com/office/word/2015/wordml/symex" xmlns:wpg="http://schemas.microsoft.com/office/word/2010/wordprocessingGroup" xmlns:wpi="http://schemas.microsoft.com/office/word/2010/wordprocessingInk" xmlns:wne="http://schemas.microsoft.com/office/word/2006/wordml" xmlns:wps="http://schemas.microsoft.com/office/word/2010/wordprocessingShape" mc:Ignorable="w14 w15 w16se w16cid w16 w16cex w16sdtdh wp14">
   <w:body>
     <w:p>
       <w:pPr>
@@ -1142,7 +1142,48 @@
       </w:r>
       <w:bookmarkEnd w:id="1"/>
     </w:p>
-    <w:p/>
+    <w:p>
+      <w:r>
+        <w:t xml:space="preserve">The effective management of road safety and the formulation of informed policy decisions heavily rely on accurate and comprehensive data concerning road accidents. Over the years, VicRoads has played a vital role in collecting accident data, shedding light on trends and patterns. However, as road safety challenges continue to evolve, the need for an advanced and modernized accident data collection system becomes apparent. To address this, the Victoria State Accident </w:t>
+      </w:r>
+      <w:proofErr w:type="spellStart"/>
+      <w:r>
+        <w:t>DataSet</w:t>
+      </w:r>
+      <w:proofErr w:type="spellEnd"/>
+      <w:r>
+        <w:t xml:space="preserve"> 2015-2020 (VSADS) project is initiated.</w:t>
+      </w:r>
+    </w:p>
+    <w:p>
+      <w:r>
+        <w:t xml:space="preserve">The existing accident data collection system operated by VicRoads has been a resource </w:t>
+      </w:r>
+      <w:r>
+        <w:t>for</w:t>
+      </w:r>
+      <w:r>
+        <w:t xml:space="preserve"> understanding accident occurrences. Yet, the VSADS project aims to </w:t>
+      </w:r>
+      <w:r>
+        <w:t>visualise</w:t>
+      </w:r>
+      <w:r>
+        <w:t xml:space="preserve"> this dat</w:t>
+      </w:r>
+      <w:r>
+        <w:t xml:space="preserve">abase. </w:t>
+      </w:r>
+      <w:r>
+        <w:t xml:space="preserve">The proposed project seeks to harness the dataset collected by VicRoads during the years 2015-2020, leveraging visualizations to provide deeper insights into accident data. This </w:t>
+      </w:r>
+      <w:r>
+        <w:t xml:space="preserve">project </w:t>
+      </w:r>
+      <w:r>
+        <w:t>is intended to empower decision-makers, facilitate resource allocation, and strengthen public safety measures.</w:t>
+      </w:r>
+    </w:p>
     <w:p>
       <w:pPr>
         <w:pStyle w:val="Heading2"/>
@@ -1157,7 +1198,167 @@
       </w:r>
       <w:bookmarkEnd w:id="2"/>
     </w:p>
-    <w:p/>
+    <w:p>
+      <w:r>
+        <w:t xml:space="preserve">The </w:t>
+      </w:r>
+      <w:r>
+        <w:t xml:space="preserve">VSADS </w:t>
+      </w:r>
+      <w:r>
+        <w:t xml:space="preserve">project envisions the creation of a Data-Visualization tool that </w:t>
+      </w:r>
+      <w:r>
+        <w:t xml:space="preserve">eases </w:t>
+      </w:r>
+      <w:r>
+        <w:t xml:space="preserve">the way accident data is collected, </w:t>
+      </w:r>
+      <w:r>
+        <w:t>analysed</w:t>
+      </w:r>
+      <w:r>
+        <w:t xml:space="preserve">, and utilized. The core focus of this tool is to offer a user-friendly interface equipped with </w:t>
+      </w:r>
+      <w:r>
+        <w:t>visualisation</w:t>
+      </w:r>
+      <w:r>
+        <w:t xml:space="preserve"> capabilities. Through this tool, users will be able to explore accident data from 2015 to 2020 in a comprehensive and visually engaging manner. The key components of the system include:</w:t>
+      </w:r>
+    </w:p>
+    <w:p>
+      <w:pPr>
+        <w:pStyle w:val="ListParagraph"/>
+        <w:numPr>
+          <w:ilvl w:val="0"/>
+          <w:numId w:val="7"/>
+        </w:numPr>
+      </w:pPr>
+      <w:r>
+        <w:rPr>
+          <w:b/>
+          <w:bCs/>
+        </w:rPr>
+        <w:t>Accident Information Display:</w:t>
+      </w:r>
+      <w:r>
+        <w:t xml:space="preserve"> Users can select a specific </w:t>
+      </w:r>
+      <w:proofErr w:type="gramStart"/>
+      <w:r>
+        <w:t>time period</w:t>
+      </w:r>
+      <w:proofErr w:type="gramEnd"/>
+      <w:r>
+        <w:t xml:space="preserve"> and view detailed information about all accidents that occurred during that period. This feature provides a comprehensive overview of accident data within the user's chosen timeframe.</w:t>
+      </w:r>
+    </w:p>
+    <w:p>
+      <w:pPr>
+        <w:pStyle w:val="ListParagraph"/>
+        <w:numPr>
+          <w:ilvl w:val="0"/>
+          <w:numId w:val="7"/>
+        </w:numPr>
+      </w:pPr>
+      <w:r>
+        <w:rPr>
+          <w:b/>
+          <w:bCs/>
+        </w:rPr>
+        <w:t>Hourly Accident Trends:</w:t>
+      </w:r>
+      <w:r>
+        <w:t xml:space="preserve"> The system will generate charts that illustrate the average number of accidents for each hour of the day within the selected </w:t>
+      </w:r>
+      <w:proofErr w:type="gramStart"/>
+      <w:r>
+        <w:t>time period</w:t>
+      </w:r>
+      <w:proofErr w:type="gramEnd"/>
+      <w:r>
+        <w:t>. This analysis offers insights into the temporal distribution of accidents.</w:t>
+      </w:r>
+    </w:p>
+    <w:p>
+      <w:pPr>
+        <w:pStyle w:val="ListParagraph"/>
+        <w:numPr>
+          <w:ilvl w:val="0"/>
+          <w:numId w:val="7"/>
+        </w:numPr>
+      </w:pPr>
+      <w:r>
+        <w:rPr>
+          <w:b/>
+          <w:bCs/>
+        </w:rPr>
+        <w:t>Keyword-Based Accident Retrieval:</w:t>
+      </w:r>
+      <w:r>
+        <w:t xml:space="preserve"> Users can retrieve accident data related to specific accident types by entering keywords. For instance, users can search for accidents involving terms like "collision" or "pedestrian," which helps in understanding the prevalence of </w:t>
+      </w:r>
+      <w:proofErr w:type="gramStart"/>
+      <w:r>
+        <w:t>particular accident</w:t>
+      </w:r>
+      <w:proofErr w:type="gramEnd"/>
+      <w:r>
+        <w:t xml:space="preserve"> types.</w:t>
+      </w:r>
+    </w:p>
+    <w:p>
+      <w:pPr>
+        <w:pStyle w:val="ListParagraph"/>
+        <w:numPr>
+          <w:ilvl w:val="0"/>
+          <w:numId w:val="7"/>
+        </w:numPr>
+      </w:pPr>
+      <w:r>
+        <w:rPr>
+          <w:b/>
+          <w:bCs/>
+        </w:rPr>
+        <w:t>Alcohol Impact Analysis:</w:t>
+      </w:r>
+      <w:r>
+        <w:t xml:space="preserve"> The tool will enable users to delve into the impact of alcohol in accidents. It allows users to explore trends over time, identify accident types involving alcohol, and gain insights into alcohol-related road safety challenges.</w:t>
+      </w:r>
+    </w:p>
+    <w:p>
+      <w:pPr>
+        <w:pStyle w:val="ListParagraph"/>
+        <w:numPr>
+          <w:ilvl w:val="0"/>
+          <w:numId w:val="7"/>
+        </w:numPr>
+      </w:pPr>
+      <w:r>
+        <w:rPr>
+          <w:b/>
+          <w:bCs/>
+        </w:rPr>
+        <w:t>Geospatial Visualization:</w:t>
+      </w:r>
+      <w:r>
+        <w:t xml:space="preserve"> An innovative geospatial data visualization component will be integrated, enabling users to visualize accident locations on a state map for their selected </w:t>
+      </w:r>
+      <w:proofErr w:type="gramStart"/>
+      <w:r>
+        <w:t>time period</w:t>
+      </w:r>
+      <w:proofErr w:type="gramEnd"/>
+      <w:r>
+        <w:t>. This feature provides a spatial understanding of accident hotspots and distribution.</w:t>
+      </w:r>
+    </w:p>
+    <w:p>
+      <w:r>
+        <w:br w:type="page"/>
+      </w:r>
+    </w:p>
     <w:p>
       <w:pPr>
         <w:pStyle w:val="Heading2"/>
@@ -1168,6 +1369,7 @@
       </w:pPr>
       <w:bookmarkStart w:id="3" w:name="_Toc46748625"/>
       <w:r>
+        <w:lastRenderedPageBreak/>
         <w:t>Potential Benefits</w:t>
       </w:r>
       <w:bookmarkEnd w:id="3"/>
@@ -1178,7 +1380,121 @@
         <w:ind w:left="857"/>
       </w:pPr>
     </w:p>
+    <w:p>
+      <w:r>
+        <w:t>The implementation of the VSADS project and its associated Data-Visualization tool offers a multitude of potential benefits for various stakeholders:</w:t>
+      </w:r>
+    </w:p>
     <w:p/>
+    <w:p>
+      <w:pPr>
+        <w:pStyle w:val="ListParagraph"/>
+        <w:numPr>
+          <w:ilvl w:val="0"/>
+          <w:numId w:val="8"/>
+        </w:numPr>
+      </w:pPr>
+      <w:r>
+        <w:rPr>
+          <w:b/>
+          <w:bCs/>
+        </w:rPr>
+        <w:t>Informed Decision-Making</w:t>
+      </w:r>
+      <w:r>
+        <w:t>: The advanced analytical capabilities of the tool empower decision-makers, allowing them to make more informed choices in resource allocation, policy formulation, and road safety improvements.</w:t>
+      </w:r>
+    </w:p>
+    <w:p>
+      <w:pPr>
+        <w:pStyle w:val="ListParagraph"/>
+        <w:numPr>
+          <w:ilvl w:val="0"/>
+          <w:numId w:val="8"/>
+        </w:numPr>
+      </w:pPr>
+      <w:r>
+        <w:rPr>
+          <w:b/>
+          <w:bCs/>
+        </w:rPr>
+        <w:t>Enhanced Public Safety:</w:t>
+      </w:r>
+      <w:r>
+        <w:t xml:space="preserve"> By gaining deeper insights into accident data and patterns, public safety measures can be tailored more effectively to address specific areas of concern, reducing accidents and their impact on communities.</w:t>
+      </w:r>
+    </w:p>
+    <w:p>
+      <w:pPr>
+        <w:pStyle w:val="ListParagraph"/>
+        <w:numPr>
+          <w:ilvl w:val="0"/>
+          <w:numId w:val="8"/>
+        </w:numPr>
+      </w:pPr>
+      <w:r>
+        <w:rPr>
+          <w:b/>
+          <w:bCs/>
+        </w:rPr>
+        <w:t>Efficient Resource Allocation:</w:t>
+      </w:r>
+      <w:r>
+        <w:t xml:space="preserve"> With accurate and easily accessible accident data, authorities can allocate resources more efficiently, targeting high-risk areas and implementing proactive safety measures.</w:t>
+      </w:r>
+    </w:p>
+    <w:p>
+      <w:pPr>
+        <w:pStyle w:val="ListParagraph"/>
+        <w:numPr>
+          <w:ilvl w:val="0"/>
+          <w:numId w:val="8"/>
+        </w:numPr>
+      </w:pPr>
+      <w:r>
+        <w:rPr>
+          <w:b/>
+          <w:bCs/>
+        </w:rPr>
+        <w:t>User-Friendly Interface:</w:t>
+      </w:r>
+      <w:r>
+        <w:t xml:space="preserve"> The user-friendly interface ensures that a broader range of users, including non-technical stakeholders, can access and interpret accident data, fostering collaboration between different sectors.</w:t>
+      </w:r>
+    </w:p>
+    <w:p>
+      <w:pPr>
+        <w:pStyle w:val="ListParagraph"/>
+        <w:numPr>
+          <w:ilvl w:val="0"/>
+          <w:numId w:val="8"/>
+        </w:numPr>
+      </w:pPr>
+      <w:r>
+        <w:rPr>
+          <w:b/>
+          <w:bCs/>
+        </w:rPr>
+        <w:t>Comprehensive Analysis:</w:t>
+      </w:r>
+      <w:r>
+        <w:t xml:space="preserve"> The tool's comprehensive analysis capabilities enable researchers, analysts, and policymakers to delve into accident data from various angles, fostering a better understanding of road safety challenges and potential solutions.</w:t>
+      </w:r>
+    </w:p>
+    <w:p>
+      <w:pPr>
+        <w:ind w:left="360"/>
+      </w:pPr>
+      <w:r>
+        <w:t xml:space="preserve">In essence, the VSADS project aspires to </w:t>
+      </w:r>
+      <w:r>
+        <w:t>assist</w:t>
+      </w:r>
+      <w:r>
+        <w:t xml:space="preserve"> accident data analysis, making it more accessible, insightful, and impactful for the benefit of both road safety authorities and the broader community in Victoria.</w:t>
+      </w:r>
+    </w:p>
     <w:p/>
     <w:p/>
     <w:p>
@@ -1216,65 +1532,515 @@
       <w:bookmarkEnd w:id="5"/>
     </w:p>
     <w:p>
-      <w:pPr>
-        <w:rPr>
-          <w:color w:val="FF0000"/>
-        </w:rPr>
-      </w:pPr>
-      <w:r>
-        <w:rPr>
-          <w:color w:val="FF0000"/>
-        </w:rPr>
-        <w:t>In this section you detail how a user is supposed to interact with or use your program</w:t>
-      </w:r>
-      <w:r>
-        <w:rPr>
-          <w:color w:val="FF0000"/>
-        </w:rPr>
-        <w:t xml:space="preserve">. What do they </w:t>
-      </w:r>
+      <w:r>
+        <w:br/>
+      </w:r>
+      <w:r>
+        <w:t>To</w:t>
+      </w:r>
+      <w:r>
+        <w:t xml:space="preserve"> effectively interact with the VSADS Data-Visualization tool, users</w:t>
+      </w:r>
+      <w:r>
+        <w:t xml:space="preserve"> should</w:t>
+      </w:r>
+      <w:r>
+        <w:t xml:space="preserve"> experience a seamless and intuitive process that </w:t>
+      </w:r>
+      <w:r>
+        <w:t>allows</w:t>
+      </w:r>
+      <w:r>
+        <w:t xml:space="preserve"> them to access, </w:t>
+      </w:r>
+      <w:r>
+        <w:t>analyse</w:t>
+      </w:r>
+      <w:r>
+        <w:t>, and gain insights from the accident data</w:t>
+      </w:r>
+      <w:r>
+        <w:t xml:space="preserve"> present</w:t>
+      </w:r>
+      <w:r>
+        <w:t>. The envisioned end user for this software could be a road safety analyst within a government agency or a researcher within an academic institution. Here's how they will interact with the program:</w:t>
+      </w:r>
+    </w:p>
+    <w:p>
+      <w:pPr>
+        <w:pStyle w:val="ListParagraph"/>
+        <w:numPr>
+          <w:ilvl w:val="0"/>
+          <w:numId w:val="10"/>
+        </w:numPr>
+        <w:rPr>
+          <w:highlight w:val="yellow"/>
+        </w:rPr>
+      </w:pPr>
       <w:r>
         <w:rPr>
           <w:b/>
-          <w:i/>
-          <w:color w:val="FF0000"/>
-        </w:rPr>
-        <w:t>need</w:t>
-      </w:r>
-      <w:r>
-        <w:rPr>
-          <w:color w:val="FF0000"/>
-        </w:rPr>
-        <w:t xml:space="preserve"> to be able to do? This should all be from the end users perspective. </w:t>
-      </w:r>
-      <w:r>
-        <w:rPr>
-          <w:color w:val="FF0000"/>
-        </w:rPr>
-        <w:t>Can be a combination of narrative text and listing of needs.</w:t>
-      </w:r>
-      <w:r>
-        <w:rPr>
-          <w:color w:val="FF0000"/>
+          <w:bCs/>
+          <w:highlight w:val="yellow"/>
+        </w:rPr>
+        <w:t>User Authentication and Dashboard</w:t>
+      </w:r>
+      <w:r>
+        <w:rPr>
+          <w:highlight w:val="yellow"/>
+        </w:rPr>
+        <w:t>:</w:t>
+      </w:r>
+      <w:r>
+        <w:rPr>
+          <w:highlight w:val="yellow"/>
         </w:rPr>
         <w:t xml:space="preserve"> </w:t>
       </w:r>
     </w:p>
     <w:p>
       <w:pPr>
-        <w:rPr>
-          <w:color w:val="FF0000"/>
-        </w:rPr>
+        <w:pStyle w:val="ListParagraph"/>
+        <w:numPr>
+          <w:ilvl w:val="0"/>
+          <w:numId w:val="11"/>
+        </w:numPr>
+        <w:rPr>
+          <w:highlight w:val="yellow"/>
+        </w:rPr>
+      </w:pPr>
+      <w:r>
+        <w:rPr>
+          <w:highlight w:val="yellow"/>
+        </w:rPr>
+        <w:t xml:space="preserve">Users should be able to log </w:t>
+      </w:r>
+      <w:commentRangeStart w:id="6"/>
+      <w:r>
+        <w:rPr>
+          <w:highlight w:val="yellow"/>
+        </w:rPr>
+        <w:t>in</w:t>
+      </w:r>
+      <w:commentRangeEnd w:id="6"/>
+      <w:r>
+        <w:rPr>
+          <w:rStyle w:val="CommentReference"/>
+        </w:rPr>
+        <w:commentReference w:id="6"/>
+      </w:r>
+      <w:r>
+        <w:rPr>
+          <w:highlight w:val="yellow"/>
+        </w:rPr>
+        <w:t xml:space="preserve"> securely using their unique </w:t>
+      </w:r>
+      <w:proofErr w:type="gramStart"/>
+      <w:r>
+        <w:rPr>
+          <w:highlight w:val="yellow"/>
+        </w:rPr>
+        <w:t>credentials</w:t>
+      </w:r>
+      <w:r>
+        <w:rPr>
+          <w:highlight w:val="yellow"/>
+        </w:rPr>
+        <w:t xml:space="preserve"> </w:t>
+      </w:r>
+      <w:r>
+        <w:rPr>
+          <w:highlight w:val="yellow"/>
+        </w:rPr>
+        <w:t>.</w:t>
+      </w:r>
+      <w:proofErr w:type="gramEnd"/>
+    </w:p>
+    <w:p>
+      <w:pPr>
+        <w:pStyle w:val="ListParagraph"/>
+        <w:numPr>
+          <w:ilvl w:val="0"/>
+          <w:numId w:val="11"/>
+        </w:numPr>
+        <w:rPr>
+          <w:highlight w:val="yellow"/>
+        </w:rPr>
+      </w:pPr>
+      <w:r>
+        <w:rPr>
+          <w:highlight w:val="yellow"/>
+        </w:rPr>
+        <w:t>Upon successful login, users are directed to a personalized dashboard.</w:t>
+      </w:r>
+      <w:r>
+        <w:rPr>
+          <w:highlight w:val="yellow"/>
+        </w:rPr>
+        <w:t xml:space="preserve"> </w:t>
+      </w:r>
+    </w:p>
+    <w:p>
+      <w:pPr>
+        <w:pStyle w:val="ListParagraph"/>
+        <w:numPr>
+          <w:ilvl w:val="0"/>
+          <w:numId w:val="10"/>
+        </w:numPr>
       </w:pPr>
       <w:r>
         <w:rPr>
           <w:b/>
-          <w:color w:val="FF0000"/>
-        </w:rPr>
-        <w:t>Assignment note: You have not been given a client/user, so you can make one up. Who do you think would be using your software?</w:t>
-      </w:r>
-      <w:bookmarkStart w:id="6" w:name="_GoBack"/>
-      <w:bookmarkEnd w:id="6"/>
+          <w:bCs/>
+        </w:rPr>
+        <w:t>Data Selection and Time Period</w:t>
+      </w:r>
+      <w:r>
+        <w:t>:</w:t>
+      </w:r>
+    </w:p>
+    <w:p>
+      <w:pPr>
+        <w:pStyle w:val="ListParagraph"/>
+        <w:numPr>
+          <w:ilvl w:val="0"/>
+          <w:numId w:val="12"/>
+        </w:numPr>
+      </w:pPr>
+      <w:r>
+        <w:t xml:space="preserve">Users can select the </w:t>
+      </w:r>
+      <w:proofErr w:type="gramStart"/>
+      <w:r>
+        <w:t>time period</w:t>
+      </w:r>
+      <w:proofErr w:type="gramEnd"/>
+      <w:r>
+        <w:t xml:space="preserve"> they want to </w:t>
+      </w:r>
+      <w:r>
+        <w:t>analyse</w:t>
+      </w:r>
+      <w:r>
+        <w:t>, defining the start and end dates.</w:t>
+      </w:r>
+    </w:p>
+    <w:p>
+      <w:pPr>
+        <w:pStyle w:val="ListParagraph"/>
+        <w:numPr>
+          <w:ilvl w:val="0"/>
+          <w:numId w:val="12"/>
+        </w:numPr>
+      </w:pPr>
+      <w:r>
+        <w:t>The interface should offer intuitive controls, such as drop-down menus or date pickers, to facilitate accurate date selection.</w:t>
+      </w:r>
+    </w:p>
+    <w:p>
+      <w:pPr>
+        <w:pStyle w:val="ListParagraph"/>
+        <w:numPr>
+          <w:ilvl w:val="0"/>
+          <w:numId w:val="10"/>
+        </w:numPr>
+        <w:rPr>
+          <w:b/>
+          <w:bCs/>
+        </w:rPr>
+      </w:pPr>
+      <w:r>
+        <w:rPr>
+          <w:b/>
+          <w:bCs/>
+        </w:rPr>
+        <w:t>Accident Information Display:</w:t>
+      </w:r>
+    </w:p>
+    <w:p>
+      <w:pPr>
+        <w:pStyle w:val="ListParagraph"/>
+        <w:numPr>
+          <w:ilvl w:val="0"/>
+          <w:numId w:val="13"/>
+        </w:numPr>
+      </w:pPr>
+      <w:r>
+        <w:t xml:space="preserve">Users can view a summarized list of accidents that occurred within the selected </w:t>
+      </w:r>
+      <w:proofErr w:type="gramStart"/>
+      <w:r>
+        <w:t>time period</w:t>
+      </w:r>
+      <w:proofErr w:type="gramEnd"/>
+      <w:r>
+        <w:t>.</w:t>
+      </w:r>
+    </w:p>
+    <w:p>
+      <w:pPr>
+        <w:pStyle w:val="ListParagraph"/>
+        <w:numPr>
+          <w:ilvl w:val="0"/>
+          <w:numId w:val="13"/>
+        </w:numPr>
+      </w:pPr>
+      <w:r>
+        <w:t>Each accident entry should include key information, such as date, time, location, and accident type.</w:t>
+      </w:r>
+    </w:p>
+    <w:p>
+      <w:pPr>
+        <w:pStyle w:val="ListParagraph"/>
+        <w:numPr>
+          <w:ilvl w:val="0"/>
+          <w:numId w:val="10"/>
+        </w:numPr>
+        <w:rPr>
+          <w:b/>
+          <w:bCs/>
+        </w:rPr>
+      </w:pPr>
+      <w:r>
+        <w:rPr>
+          <w:b/>
+          <w:bCs/>
+        </w:rPr>
+        <w:t>Hourly Accident Trends:</w:t>
+      </w:r>
+    </w:p>
+    <w:p>
+      <w:pPr>
+        <w:pStyle w:val="ListParagraph"/>
+        <w:numPr>
+          <w:ilvl w:val="0"/>
+          <w:numId w:val="14"/>
+        </w:numPr>
+      </w:pPr>
+      <w:r>
+        <w:t xml:space="preserve">Users can access an interactive chart that visualizes the average number of accidents for each hour of the day within the selected </w:t>
+      </w:r>
+      <w:proofErr w:type="gramStart"/>
+      <w:r>
+        <w:t>time period</w:t>
+      </w:r>
+      <w:proofErr w:type="gramEnd"/>
+      <w:r>
+        <w:t>.</w:t>
+      </w:r>
+    </w:p>
+    <w:p>
+      <w:pPr>
+        <w:pStyle w:val="ListParagraph"/>
+        <w:numPr>
+          <w:ilvl w:val="0"/>
+          <w:numId w:val="14"/>
+        </w:numPr>
+      </w:pPr>
+      <w:r>
+        <w:t>The chart should offer tooltips or labels for easy interpretation.</w:t>
+      </w:r>
+    </w:p>
+    <w:p>
+      <w:pPr>
+        <w:pStyle w:val="ListParagraph"/>
+        <w:numPr>
+          <w:ilvl w:val="0"/>
+          <w:numId w:val="10"/>
+        </w:numPr>
+        <w:rPr>
+          <w:b/>
+          <w:bCs/>
+        </w:rPr>
+      </w:pPr>
+      <w:r>
+        <w:rPr>
+          <w:b/>
+          <w:bCs/>
+        </w:rPr>
+        <w:t>Keyword-Based Search:</w:t>
+      </w:r>
+    </w:p>
+    <w:p>
+      <w:pPr>
+        <w:pStyle w:val="ListParagraph"/>
+        <w:numPr>
+          <w:ilvl w:val="0"/>
+          <w:numId w:val="15"/>
+        </w:numPr>
+      </w:pPr>
+      <w:r>
+        <w:t>Users can enter specific keywords related to accident types (e.g., "collision," "pedestrian") to retrieve accidents matching the entered criteria.</w:t>
+      </w:r>
+    </w:p>
+    <w:p>
+      <w:pPr>
+        <w:pStyle w:val="ListParagraph"/>
+        <w:numPr>
+          <w:ilvl w:val="0"/>
+          <w:numId w:val="15"/>
+        </w:numPr>
+      </w:pPr>
+      <w:r>
+        <w:t>The system should provide instant feedback as users type, helping them identify relevant keywords.</w:t>
+      </w:r>
+    </w:p>
+    <w:p>
+      <w:pPr>
+        <w:pStyle w:val="ListParagraph"/>
+        <w:numPr>
+          <w:ilvl w:val="0"/>
+          <w:numId w:val="10"/>
+        </w:numPr>
+        <w:rPr>
+          <w:b/>
+          <w:bCs/>
+        </w:rPr>
+      </w:pPr>
+      <w:r>
+        <w:rPr>
+          <w:b/>
+          <w:bCs/>
+        </w:rPr>
+        <w:t>Alcohol Impact Analysis:</w:t>
+      </w:r>
+    </w:p>
+    <w:p>
+      <w:pPr>
+        <w:pStyle w:val="ListParagraph"/>
+        <w:numPr>
+          <w:ilvl w:val="0"/>
+          <w:numId w:val="16"/>
+        </w:numPr>
+      </w:pPr>
+      <w:r>
+        <w:t>Users should be able to navigate to a dedicated section for alcohol-related accident analysis.</w:t>
+      </w:r>
+    </w:p>
+    <w:p>
+      <w:pPr>
+        <w:pStyle w:val="ListParagraph"/>
+        <w:numPr>
+          <w:ilvl w:val="0"/>
+          <w:numId w:val="16"/>
+        </w:numPr>
+      </w:pPr>
+      <w:r>
+        <w:t>The section should offer various filters and visualization options to explore alcohol's impact on accidents over time and by accident type.</w:t>
+      </w:r>
+    </w:p>
+    <w:p>
+      <w:pPr>
+        <w:pStyle w:val="ListParagraph"/>
+        <w:numPr>
+          <w:ilvl w:val="0"/>
+          <w:numId w:val="10"/>
+        </w:numPr>
+        <w:rPr>
+          <w:b/>
+          <w:bCs/>
+        </w:rPr>
+      </w:pPr>
+      <w:r>
+        <w:rPr>
+          <w:b/>
+          <w:bCs/>
+        </w:rPr>
+        <w:t>Geospatial Accident Visualization:</w:t>
+      </w:r>
+    </w:p>
+    <w:p>
+      <w:pPr>
+        <w:pStyle w:val="ListParagraph"/>
+        <w:numPr>
+          <w:ilvl w:val="0"/>
+          <w:numId w:val="17"/>
+        </w:numPr>
+      </w:pPr>
+      <w:r>
+        <w:t xml:space="preserve">Users can access a map-based interface that displays accident locations on a state map within the selected </w:t>
+      </w:r>
+      <w:proofErr w:type="gramStart"/>
+      <w:r>
+        <w:t>time period</w:t>
+      </w:r>
+      <w:proofErr w:type="gramEnd"/>
+      <w:r>
+        <w:t>.</w:t>
+      </w:r>
+    </w:p>
+    <w:p>
+      <w:r>
+        <w:br w:type="page"/>
+      </w:r>
+    </w:p>
+    <w:p/>
+    <w:p>
+      <w:pPr>
+        <w:pStyle w:val="ListParagraph"/>
+        <w:numPr>
+          <w:ilvl w:val="0"/>
+          <w:numId w:val="10"/>
+        </w:numPr>
+        <w:rPr>
+          <w:b/>
+          <w:bCs/>
+        </w:rPr>
+      </w:pPr>
+      <w:r>
+        <w:rPr>
+          <w:b/>
+          <w:bCs/>
+        </w:rPr>
+        <w:t>Help and Support:</w:t>
+      </w:r>
+    </w:p>
+    <w:p>
+      <w:pPr>
+        <w:pStyle w:val="ListParagraph"/>
+        <w:numPr>
+          <w:ilvl w:val="0"/>
+          <w:numId w:val="19"/>
+        </w:numPr>
+      </w:pPr>
+      <w:r>
+        <w:t>Users should have access to a user manual or help section that provides guidance on using the various features of the tool.</w:t>
+      </w:r>
+    </w:p>
+    <w:p>
+      <w:pPr>
+        <w:pStyle w:val="ListParagraph"/>
+        <w:numPr>
+          <w:ilvl w:val="0"/>
+          <w:numId w:val="10"/>
+        </w:numPr>
+        <w:rPr>
+          <w:b/>
+          <w:bCs/>
+        </w:rPr>
+      </w:pPr>
+      <w:r>
+        <w:rPr>
+          <w:b/>
+          <w:bCs/>
+        </w:rPr>
+        <w:t>User-Friendly Interface:</w:t>
+      </w:r>
+    </w:p>
+    <w:p>
+      <w:pPr>
+        <w:pStyle w:val="ListParagraph"/>
+        <w:numPr>
+          <w:ilvl w:val="0"/>
+          <w:numId w:val="20"/>
+        </w:numPr>
+      </w:pPr>
+      <w:r>
+        <w:t xml:space="preserve">The interface should be visually appealing, </w:t>
+      </w:r>
+      <w:r>
+        <w:t>well-organised.</w:t>
+      </w:r>
     </w:p>
     <w:p/>
     <w:p>
@@ -1292,6 +2058,503 @@
         <w:t>Requirements</w:t>
       </w:r>
     </w:p>
+    <w:p/>
+    <w:p>
+      <w:r>
+        <w:t xml:space="preserve">The VSADS Data-Visualization tool is designed to provide a comprehensive set of functionalities that </w:t>
+      </w:r>
+      <w:r>
+        <w:t>allows the</w:t>
+      </w:r>
+      <w:r>
+        <w:t xml:space="preserve"> users to effectively interact with the accident data and gain valuable insights. These functionalities are defined as software requirements using a formal listing:</w:t>
+      </w:r>
+    </w:p>
+    <w:p>
+      <w:pPr>
+        <w:ind w:firstLine="720"/>
+        <w:rPr>
+          <w:b/>
+          <w:bCs/>
+        </w:rPr>
+      </w:pPr>
+      <w:r>
+        <w:rPr>
+          <w:b/>
+          <w:bCs/>
+        </w:rPr>
+        <w:t>R2.</w:t>
+      </w:r>
+      <w:r>
+        <w:rPr>
+          <w:b/>
+          <w:bCs/>
+        </w:rPr>
+        <w:t>1</w:t>
+      </w:r>
+      <w:r>
+        <w:rPr>
+          <w:b/>
+          <w:bCs/>
+        </w:rPr>
+        <w:t xml:space="preserve"> User Dashboard:</w:t>
+      </w:r>
+    </w:p>
+    <w:p>
+      <w:pPr>
+        <w:pStyle w:val="ListParagraph"/>
+        <w:numPr>
+          <w:ilvl w:val="0"/>
+          <w:numId w:val="20"/>
+        </w:numPr>
+      </w:pPr>
+      <w:r>
+        <w:t>The dashboard shall offer clear navigation to different sections of the tool.</w:t>
+      </w:r>
+    </w:p>
+    <w:p>
+      <w:pPr>
+        <w:ind w:firstLine="720"/>
+        <w:rPr>
+          <w:b/>
+          <w:bCs/>
+        </w:rPr>
+      </w:pPr>
+      <w:r>
+        <w:rPr>
+          <w:b/>
+          <w:bCs/>
+        </w:rPr>
+        <w:t>R2.3 Time Period Selection:</w:t>
+      </w:r>
+    </w:p>
+    <w:p>
+      <w:pPr>
+        <w:pStyle w:val="ListParagraph"/>
+        <w:numPr>
+          <w:ilvl w:val="0"/>
+          <w:numId w:val="21"/>
+        </w:numPr>
+      </w:pPr>
+      <w:r>
+        <w:t xml:space="preserve">The system shall allow users to define the start and end dates for the </w:t>
+      </w:r>
+      <w:proofErr w:type="gramStart"/>
+      <w:r>
+        <w:t>time period</w:t>
+      </w:r>
+      <w:proofErr w:type="gramEnd"/>
+      <w:r>
+        <w:t xml:space="preserve"> they wish to </w:t>
+      </w:r>
+      <w:r>
+        <w:t>analyse</w:t>
+      </w:r>
+      <w:r>
+        <w:t>.</w:t>
+      </w:r>
+    </w:p>
+    <w:p>
+      <w:pPr>
+        <w:pStyle w:val="ListParagraph"/>
+        <w:numPr>
+          <w:ilvl w:val="0"/>
+          <w:numId w:val="21"/>
+        </w:numPr>
+      </w:pPr>
+      <w:r>
+        <w:t xml:space="preserve">Users shall be able to adjust the </w:t>
+      </w:r>
+      <w:proofErr w:type="gramStart"/>
+      <w:r>
+        <w:t>time period</w:t>
+      </w:r>
+      <w:proofErr w:type="gramEnd"/>
+      <w:r>
+        <w:t xml:space="preserve"> using intuitive controls.</w:t>
+      </w:r>
+    </w:p>
+    <w:p>
+      <w:pPr>
+        <w:ind w:firstLine="720"/>
+        <w:rPr>
+          <w:b/>
+          <w:bCs/>
+        </w:rPr>
+      </w:pPr>
+      <w:r>
+        <w:rPr>
+          <w:b/>
+          <w:bCs/>
+        </w:rPr>
+        <w:t>R2.4 Accident Information Display:</w:t>
+      </w:r>
+    </w:p>
+    <w:p>
+      <w:pPr>
+        <w:pStyle w:val="ListParagraph"/>
+        <w:numPr>
+          <w:ilvl w:val="0"/>
+          <w:numId w:val="22"/>
+        </w:numPr>
+      </w:pPr>
+      <w:r>
+        <w:t xml:space="preserve">The system shall present a summary list of accidents that occurred within the selected </w:t>
+      </w:r>
+      <w:proofErr w:type="gramStart"/>
+      <w:r>
+        <w:t>time period</w:t>
+      </w:r>
+      <w:proofErr w:type="gramEnd"/>
+      <w:r>
+        <w:t>.</w:t>
+      </w:r>
+    </w:p>
+    <w:p>
+      <w:pPr>
+        <w:pStyle w:val="ListParagraph"/>
+        <w:numPr>
+          <w:ilvl w:val="0"/>
+          <w:numId w:val="22"/>
+        </w:numPr>
+      </w:pPr>
+      <w:r>
+        <w:t>Each accident entry shall include the date, time, location, and accident type.</w:t>
+      </w:r>
+    </w:p>
+    <w:p>
+      <w:pPr>
+        <w:ind w:firstLine="720"/>
+        <w:rPr>
+          <w:b/>
+          <w:bCs/>
+        </w:rPr>
+      </w:pPr>
+      <w:r>
+        <w:rPr>
+          <w:b/>
+          <w:bCs/>
+        </w:rPr>
+        <w:t>R2.5 Hourly Accident Trends:</w:t>
+      </w:r>
+    </w:p>
+    <w:p>
+      <w:pPr>
+        <w:pStyle w:val="ListParagraph"/>
+        <w:numPr>
+          <w:ilvl w:val="0"/>
+          <w:numId w:val="23"/>
+        </w:numPr>
+      </w:pPr>
+      <w:r>
+        <w:t xml:space="preserve">The system shall generate an interactive chart illustrating the average number of accidents for each hour of the day within the selected </w:t>
+      </w:r>
+      <w:proofErr w:type="gramStart"/>
+      <w:r>
+        <w:t>time period</w:t>
+      </w:r>
+      <w:proofErr w:type="gramEnd"/>
+      <w:r>
+        <w:t>.</w:t>
+      </w:r>
+    </w:p>
+    <w:p>
+      <w:pPr>
+        <w:pStyle w:val="ListParagraph"/>
+        <w:numPr>
+          <w:ilvl w:val="0"/>
+          <w:numId w:val="23"/>
+        </w:numPr>
+      </w:pPr>
+      <w:r>
+        <w:t>Users shall be able to interact with the chart, such as hovering for details.</w:t>
+      </w:r>
+    </w:p>
+    <w:p>
+      <w:pPr>
+        <w:ind w:firstLine="720"/>
+        <w:rPr>
+          <w:b/>
+          <w:bCs/>
+        </w:rPr>
+      </w:pPr>
+      <w:r>
+        <w:rPr>
+          <w:b/>
+          <w:bCs/>
+        </w:rPr>
+        <w:t>R2.6 Keyword-Based Search:</w:t>
+      </w:r>
+    </w:p>
+    <w:p>
+      <w:pPr>
+        <w:pStyle w:val="ListParagraph"/>
+        <w:numPr>
+          <w:ilvl w:val="0"/>
+          <w:numId w:val="24"/>
+        </w:numPr>
+      </w:pPr>
+      <w:r>
+        <w:t>The system shall provide a search function that enables users to enter keywords related to accident types (e.g., "collision," "pedestrian").</w:t>
+      </w:r>
+    </w:p>
+    <w:p>
+      <w:pPr>
+        <w:pStyle w:val="ListParagraph"/>
+        <w:numPr>
+          <w:ilvl w:val="0"/>
+          <w:numId w:val="24"/>
+        </w:numPr>
+      </w:pPr>
+      <w:r>
+        <w:t>The search results shall display accidents matching the entered keywords.</w:t>
+      </w:r>
+    </w:p>
+    <w:p>
+      <w:pPr>
+        <w:rPr>
+          <w:b/>
+          <w:bCs/>
+        </w:rPr>
+      </w:pPr>
+      <w:r>
+        <w:rPr>
+          <w:b/>
+          <w:bCs/>
+        </w:rPr>
+        <w:br w:type="page"/>
+      </w:r>
+    </w:p>
+    <w:p>
+      <w:pPr>
+        <w:ind w:firstLine="720"/>
+        <w:rPr>
+          <w:b/>
+          <w:bCs/>
+        </w:rPr>
+      </w:pPr>
+      <w:r>
+        <w:rPr>
+          <w:b/>
+          <w:bCs/>
+        </w:rPr>
+        <w:lastRenderedPageBreak/>
+        <w:t>R2.7 Alcohol Impact Analysis:</w:t>
+      </w:r>
+    </w:p>
+    <w:p>
+      <w:pPr>
+        <w:pStyle w:val="ListParagraph"/>
+        <w:numPr>
+          <w:ilvl w:val="0"/>
+          <w:numId w:val="25"/>
+        </w:numPr>
+      </w:pPr>
+      <w:r>
+        <w:t>The system shall offer a dedicated section for alcohol-related accident analysis.</w:t>
+      </w:r>
+    </w:p>
+    <w:p>
+      <w:pPr>
+        <w:pStyle w:val="ListParagraph"/>
+        <w:numPr>
+          <w:ilvl w:val="0"/>
+          <w:numId w:val="25"/>
+        </w:numPr>
+      </w:pPr>
+      <w:r>
+        <w:t>Users shall have options to filter and visualize trends related to alcohol-involved accidents.</w:t>
+      </w:r>
+    </w:p>
+    <w:p>
+      <w:pPr>
+        <w:ind w:firstLine="720"/>
+        <w:rPr>
+          <w:b/>
+          <w:bCs/>
+        </w:rPr>
+      </w:pPr>
+      <w:r>
+        <w:rPr>
+          <w:b/>
+          <w:bCs/>
+        </w:rPr>
+        <w:t>R2.8 Geospatial Accident Visualization:</w:t>
+      </w:r>
+    </w:p>
+    <w:p>
+      <w:pPr>
+        <w:pStyle w:val="ListParagraph"/>
+        <w:numPr>
+          <w:ilvl w:val="0"/>
+          <w:numId w:val="26"/>
+        </w:numPr>
+      </w:pPr>
+      <w:r>
+        <w:t xml:space="preserve">The system shall incorporate a map-based interface displaying accident locations on a state map within the selected </w:t>
+      </w:r>
+      <w:proofErr w:type="gramStart"/>
+      <w:r>
+        <w:t>time period</w:t>
+      </w:r>
+      <w:proofErr w:type="gramEnd"/>
+      <w:r>
+        <w:t>.</w:t>
+      </w:r>
+    </w:p>
+    <w:p>
+      <w:pPr>
+        <w:pStyle w:val="ListParagraph"/>
+        <w:numPr>
+          <w:ilvl w:val="0"/>
+          <w:numId w:val="26"/>
+        </w:numPr>
+      </w:pPr>
+      <w:r>
+        <w:t>Users shall be able to zoom in/out and click on markers for detailed information.</w:t>
+      </w:r>
+    </w:p>
+    <w:p>
+      <w:pPr>
+        <w:ind w:firstLine="720"/>
+        <w:rPr>
+          <w:b/>
+          <w:bCs/>
+        </w:rPr>
+      </w:pPr>
+      <w:r>
+        <w:rPr>
+          <w:b/>
+          <w:bCs/>
+        </w:rPr>
+        <w:t>R2.9 Export and Reporting:</w:t>
+      </w:r>
+    </w:p>
+    <w:p>
+      <w:pPr>
+        <w:pStyle w:val="ListParagraph"/>
+        <w:numPr>
+          <w:ilvl w:val="0"/>
+          <w:numId w:val="27"/>
+        </w:numPr>
+      </w:pPr>
+      <w:r>
+        <w:t>The system shall allow users to export charts, visualizations, and accident information to formats such as PDF or CSV.</w:t>
+      </w:r>
+    </w:p>
+    <w:p>
+      <w:pPr>
+        <w:pStyle w:val="ListParagraph"/>
+        <w:numPr>
+          <w:ilvl w:val="0"/>
+          <w:numId w:val="27"/>
+        </w:numPr>
+      </w:pPr>
+      <w:r>
+        <w:t>The export function shall be easily accessible within relevant sections.</w:t>
+      </w:r>
+    </w:p>
+    <w:p>
+      <w:pPr>
+        <w:ind w:firstLine="720"/>
+        <w:rPr>
+          <w:b/>
+          <w:bCs/>
+        </w:rPr>
+      </w:pPr>
+      <w:r>
+        <w:rPr>
+          <w:b/>
+          <w:bCs/>
+        </w:rPr>
+        <w:t>R2.10 Help and Support:</w:t>
+      </w:r>
+    </w:p>
+    <w:p>
+      <w:pPr>
+        <w:pStyle w:val="ListParagraph"/>
+        <w:numPr>
+          <w:ilvl w:val="0"/>
+          <w:numId w:val="28"/>
+        </w:numPr>
+      </w:pPr>
+      <w:r>
+        <w:t>The system shall provide a comprehensive user manual or help section accessible from the dashboard.</w:t>
+      </w:r>
+    </w:p>
+    <w:p>
+      <w:pPr>
+        <w:pStyle w:val="ListParagraph"/>
+        <w:numPr>
+          <w:ilvl w:val="0"/>
+          <w:numId w:val="28"/>
+        </w:numPr>
+      </w:pPr>
+      <w:r>
+        <w:t>Users shall be able to contact support for technical assistance.</w:t>
+      </w:r>
+    </w:p>
+    <w:p>
+      <w:pPr>
+        <w:ind w:firstLine="720"/>
+        <w:rPr>
+          <w:b/>
+          <w:bCs/>
+        </w:rPr>
+      </w:pPr>
+      <w:r>
+        <w:rPr>
+          <w:b/>
+          <w:bCs/>
+        </w:rPr>
+        <w:t>R2.11 Responsive Interface:</w:t>
+      </w:r>
+    </w:p>
+    <w:p>
+      <w:pPr>
+        <w:pStyle w:val="ListParagraph"/>
+        <w:numPr>
+          <w:ilvl w:val="0"/>
+          <w:numId w:val="29"/>
+        </w:numPr>
+      </w:pPr>
+      <w:r>
+        <w:t>The system shall ensure a responsive design that adapts to different devices, including desktop, tablet, and mobile.</w:t>
+      </w:r>
+    </w:p>
+    <w:p>
+      <w:pPr>
+        <w:ind w:firstLine="720"/>
+        <w:rPr>
+          <w:b/>
+          <w:bCs/>
+        </w:rPr>
+      </w:pPr>
+      <w:r>
+        <w:rPr>
+          <w:b/>
+          <w:bCs/>
+        </w:rPr>
+        <w:t>R2.12 Data Privacy and Security:</w:t>
+      </w:r>
+    </w:p>
+    <w:p>
+      <w:pPr>
+        <w:pStyle w:val="ListParagraph"/>
+        <w:numPr>
+          <w:ilvl w:val="0"/>
+          <w:numId w:val="29"/>
+        </w:numPr>
+      </w:pPr>
+      <w:r>
+        <w:t>The system shall adhere to data privacy regulations and best practices, ensuring the confidentiality and security of user data.</w:t>
+      </w:r>
+    </w:p>
+    <w:p>
+      <w:r>
+        <w:t>These software requirements define the core functionalities of the VSADS Data-Visualization tool, ensuring a seamless and efficient user experience for exploring accident data and gaining insights.</w:t>
+      </w:r>
+    </w:p>
     <w:p>
       <w:pPr>
         <w:rPr>
@@ -1302,110 +2565,7 @@
         <w:rPr>
           <w:color w:val="FF0000"/>
         </w:rPr>
-        <w:t xml:space="preserve">In this section you </w:t>
-      </w:r>
-      <w:r>
-        <w:rPr>
-          <w:color w:val="FF0000"/>
-        </w:rPr>
-        <w:t>detail what the</w:t>
-      </w:r>
-      <w:r>
-        <w:rPr>
-          <w:color w:val="FF0000"/>
-        </w:rPr>
-        <w:t xml:space="preserve"> </w:t>
-      </w:r>
-      <w:r>
-        <w:rPr>
-          <w:color w:val="FF0000"/>
-        </w:rPr>
-        <w:t xml:space="preserve">requirements for the software are. What functionality will it provide? </w:t>
-      </w:r>
-      <w:r>
-        <w:rPr>
-          <w:color w:val="FF0000"/>
-        </w:rPr>
-        <w:t>This is usually a formal listing, with requirements often using the word ‘Shall’. IE:</w:t>
-      </w:r>
-    </w:p>
-    <w:p>
-      <w:pPr>
-        <w:ind w:firstLine="284"/>
-        <w:rPr>
-          <w:color w:val="FF0000"/>
-        </w:rPr>
-      </w:pPr>
-      <w:r>
-        <w:rPr>
-          <w:color w:val="FF0000"/>
-        </w:rPr>
-        <w:t>R</w:t>
-      </w:r>
-      <w:r>
-        <w:rPr>
-          <w:color w:val="FF0000"/>
-        </w:rPr>
-        <w:t>1.</w:t>
-      </w:r>
-      <w:r>
-        <w:rPr>
-          <w:color w:val="FF0000"/>
-        </w:rPr>
-        <w:t xml:space="preserve">1 </w:t>
-      </w:r>
-      <w:r>
-        <w:rPr>
-          <w:color w:val="FF0000"/>
-        </w:rPr>
-        <w:t>The program shall accept multiple file names as arguments from the command line.</w:t>
-      </w:r>
-    </w:p>
-    <w:p>
-      <w:pPr>
-        <w:ind w:firstLine="284"/>
-        <w:rPr>
-          <w:color w:val="FF0000"/>
-        </w:rPr>
-      </w:pPr>
-      <w:r>
-        <w:rPr>
-          <w:color w:val="FF0000"/>
-        </w:rPr>
-        <w:t xml:space="preserve">R1.2 </w:t>
-      </w:r>
-      <w:r>
-        <w:rPr>
-          <w:color w:val="FF0000"/>
-        </w:rPr>
-        <w:t>Each file name can be a simple file name or include the full path of the file with one or more levels.</w:t>
-      </w:r>
-    </w:p>
-    <w:p>
-      <w:pPr>
-        <w:ind w:firstLine="284"/>
-        <w:rPr>
-          <w:color w:val="FF0000"/>
-        </w:rPr>
-      </w:pPr>
-      <w:r>
-        <w:rPr>
-          <w:color w:val="FF0000"/>
-        </w:rPr>
-        <w:t>etc …</w:t>
-      </w:r>
-    </w:p>
-    <w:p>
-      <w:pPr>
-        <w:rPr>
-          <w:color w:val="FF0000"/>
-        </w:rPr>
-      </w:pPr>
-      <w:r>
-        <w:rPr>
-          <w:color w:val="FF0000"/>
-        </w:rPr>
-        <w:t>Can be primarily functional requirements, though you may include other types if you think of them.</w:t>
+        <w:br w:type="page"/>
       </w:r>
     </w:p>
     <w:p>
@@ -1438,23 +2598,144 @@
           <w:color w:val="FF0000"/>
         </w:rPr>
       </w:pPr>
-      <w:r>
-        <w:rPr>
-          <w:color w:val="FF0000"/>
-        </w:rPr>
-        <w:t xml:space="preserve">In this section you </w:t>
-      </w:r>
-      <w:r>
-        <w:rPr>
-          <w:color w:val="FF0000"/>
-        </w:rPr>
-        <w:t>provide some use cases showing how people may use your software.</w:t>
+    </w:p>
+    <w:p>
+      <w:r>
+        <w:t>In the VSADS</w:t>
+      </w:r>
+      <w:r>
+        <w:t xml:space="preserve"> Data Visualisation</w:t>
+      </w:r>
+      <w:r>
+        <w:t xml:space="preserve"> project, </w:t>
+      </w:r>
+      <w:r>
+        <w:t xml:space="preserve">this </w:t>
+      </w:r>
+      <w:r>
+        <w:t xml:space="preserve">tool has been developed to transform the way accident data is </w:t>
+      </w:r>
+      <w:r>
+        <w:t>analysed</w:t>
+      </w:r>
+      <w:r>
+        <w:t xml:space="preserve"> and harnessed. This tool caters to the needs of diverse stakeholders, including road safety analysts and policy makers, empowering them to unravel critical insights from the wealth of accident data collected by VicRoads.</w:t>
+      </w:r>
+      <w:r>
+        <w:br/>
+      </w:r>
+      <w:r>
+        <w:br/>
+      </w:r>
+      <w:r>
+        <w:t>These use cases epitomize the impact of the VSADS Data-Visualization tool. By enabling stakeholders to extract actionable insights from accident data, the tool paves the way for data-driven road safety enhancements, informed policy decisions, and ultimately, safer roads for the community of Victoria.</w:t>
+      </w:r>
+    </w:p>
+    <w:p>
+      <w:pPr>
+        <w:rPr>
+          <w:b/>
+          <w:bCs/>
+        </w:rPr>
+      </w:pPr>
+      <w:r>
+        <w:rPr>
+          <w:b/>
+          <w:bCs/>
+        </w:rPr>
+        <w:t>Use Case 1: Road Safety Analyst's Accident Trend Analysis</w:t>
+      </w:r>
+    </w:p>
+    <w:p>
+      <w:r>
+        <w:t xml:space="preserve">In this use case, a Road Safety Analyst </w:t>
+      </w:r>
+      <w:r>
+        <w:t>uses</w:t>
+      </w:r>
+      <w:r>
+        <w:t xml:space="preserve"> the Data-Visualization tool to delve into accident trends within specific time periods. By exploring hourly accident patterns, utilizing keyword-based searches, and dissecting the impact of alcohol on accidents, analysts can pinpoint patterns, hotspots, and prevalent accident scenarios. This tool assists analysts in making well-informed recommendations for road safety improvements and resource allocation. The user-friendly interface and interactive visualizations enable seamless data interpretation, fostering efficient collaboration across sectors.</w:t>
+      </w:r>
+    </w:p>
+    <w:p>
+      <w:pPr>
+        <w:rPr>
+          <w:b/>
+          <w:bCs/>
+        </w:rPr>
+      </w:pPr>
+      <w:r>
+        <w:rPr>
+          <w:b/>
+          <w:bCs/>
+        </w:rPr>
+        <w:t>Use Case 2: Policy Maker's Resource Allocation Decision</w:t>
+      </w:r>
+    </w:p>
+    <w:p>
+      <w:r>
+        <w:t>For Policy Makers, the Data-Visualization tool serves as a strategic asset. By examining accident data trends and geospatial accident visualizations, policy makers can tailor resource allocation strategies to areas with the highest accident density. Additionally, they can leverage insights into alcohol-related accidents to design targeted road safety policies and campaigns. The tool's ability to export comprehensive reports facilitates evidence-based decision-making and enhances communication with stakeholders.</w:t>
+      </w:r>
+    </w:p>
+    <w:p/>
+    <w:p>
+      <w:r>
+        <w:br w:type="page"/>
       </w:r>
     </w:p>
     <w:p/>
     <w:p/>
-    <w:p/>
-    <w:p>
+    <w:p>
+      <w:r>
+        <w:rPr>
+          <w:noProof/>
+        </w:rPr>
+        <w:drawing>
+          <wp:inline distT="0" distB="0" distL="0" distR="0" wp14:anchorId="683C5437" wp14:editId="687839D6">
+            <wp:extent cx="6010275" cy="6093835"/>
+            <wp:effectExtent l="0" t="0" r="0" b="0"/>
+            <wp:docPr id="1063196266" name="Picture 2"/>
+            <wp:cNvGraphicFramePr>
+              <a:graphicFrameLocks xmlns:a="http://schemas.openxmlformats.org/drawingml/2006/main" noChangeAspect="1"/>
+            </wp:cNvGraphicFramePr>
+            <a:graphic xmlns:a="http://schemas.openxmlformats.org/drawingml/2006/main">
+              <a:graphicData uri="http://schemas.openxmlformats.org/drawingml/2006/picture">
+                <pic:pic xmlns:pic="http://schemas.openxmlformats.org/drawingml/2006/picture">
+                  <pic:nvPicPr>
+                    <pic:cNvPr id="0" name="Picture 3"/>
+                    <pic:cNvPicPr>
+                      <a:picLocks noChangeAspect="1" noChangeArrowheads="1"/>
+                    </pic:cNvPicPr>
+                  </pic:nvPicPr>
+                  <pic:blipFill>
+                    <a:blip r:embed="rId10" cstate="print">
+                      <a:extLst>
+                        <a:ext uri="{28A0092B-C50C-407E-A947-70E740481C1C}">
+                          <a14:useLocalDpi xmlns:a14="http://schemas.microsoft.com/office/drawing/2010/main" val="0"/>
+                        </a:ext>
+                      </a:extLst>
+                    </a:blip>
+                    <a:srcRect/>
+                    <a:stretch>
+                      <a:fillRect/>
+                    </a:stretch>
+                  </pic:blipFill>
+                  <pic:spPr bwMode="auto">
+                    <a:xfrm>
+                      <a:off x="0" y="0"/>
+                      <a:ext cx="6018595" cy="6102271"/>
+                    </a:xfrm>
+                    <a:prstGeom prst="rect">
+                      <a:avLst/>
+                    </a:prstGeom>
+                    <a:noFill/>
+                  </pic:spPr>
+                </pic:pic>
+              </a:graphicData>
+            </a:graphic>
+          </wp:inline>
+        </w:drawing>
+      </w:r>
       <w:r>
         <w:br w:type="page"/>
       </w:r>
@@ -1499,8 +2780,16 @@
         <w:rPr>
           <w:color w:val="FF0000"/>
         </w:rPr>
-        <w:t>A block diagram/flowchart of how your software might work</w:t>
-      </w:r>
+        <w:t xml:space="preserve">A block diagram/flowchart of how your software might </w:t>
+      </w:r>
+      <w:proofErr w:type="gramStart"/>
+      <w:r>
+        <w:rPr>
+          <w:color w:val="FF0000"/>
+        </w:rPr>
+        <w:t>work</w:t>
+      </w:r>
+      <w:proofErr w:type="gramEnd"/>
     </w:p>
     <w:p>
       <w:pPr>
@@ -1560,7 +2849,21 @@
         <w:rPr>
           <w:color w:val="FF0000"/>
         </w:rPr>
-        <w:t>a brief description of what it does  (1 or 2 sentences);</w:t>
+        <w:t xml:space="preserve">a brief description of what it </w:t>
+      </w:r>
+      <w:proofErr w:type="gramStart"/>
+      <w:r>
+        <w:rPr>
+          <w:color w:val="FF0000"/>
+        </w:rPr>
+        <w:t>does  (</w:t>
+      </w:r>
+      <w:proofErr w:type="gramEnd"/>
+      <w:r>
+        <w:rPr>
+          <w:color w:val="FF0000"/>
+        </w:rPr>
+        <w:t>1 or 2 sentences);</w:t>
       </w:r>
     </w:p>
     <w:p>
@@ -1578,8 +2881,16 @@
         <w:rPr>
           <w:color w:val="FF0000"/>
         </w:rPr>
-        <w:t>a list of the input parameters, and their data types, and what they are used for;</w:t>
-      </w:r>
+        <w:t xml:space="preserve">a list of the input parameters, and their data types, and what they are used </w:t>
+      </w:r>
+      <w:proofErr w:type="gramStart"/>
+      <w:r>
+        <w:rPr>
+          <w:color w:val="FF0000"/>
+        </w:rPr>
+        <w:t>for;</w:t>
+      </w:r>
+      <w:proofErr w:type="gramEnd"/>
     </w:p>
     <w:p>
       <w:pPr>
@@ -1596,7 +2907,23 @@
         <w:rPr>
           <w:color w:val="FF0000"/>
         </w:rPr>
-        <w:t>a list of any side effects caused by the function (ie change global or member variables, changes data passed by reference from calling function etc)</w:t>
+        <w:t>a list of any side effects caused by the function (</w:t>
+      </w:r>
+      <w:proofErr w:type="spellStart"/>
+      <w:proofErr w:type="gramStart"/>
+      <w:r>
+        <w:rPr>
+          <w:color w:val="FF0000"/>
+        </w:rPr>
+        <w:t>ie</w:t>
+      </w:r>
+      <w:proofErr w:type="spellEnd"/>
+      <w:proofErr w:type="gramEnd"/>
+      <w:r>
+        <w:rPr>
+          <w:color w:val="FF0000"/>
+        </w:rPr>
+        <w:t xml:space="preserve"> change global or member variables, changes data passed by reference from calling function etc)</w:t>
       </w:r>
     </w:p>
     <w:p>
@@ -1643,7 +2970,23 @@
         <w:rPr>
           <w:color w:val="FF0000"/>
         </w:rPr>
-        <w:t>List of all data structures in the software (eg linked lists, trees, arrays etc)</w:t>
+        <w:t>List of all data structures in the software (</w:t>
+      </w:r>
+      <w:proofErr w:type="spellStart"/>
+      <w:proofErr w:type="gramStart"/>
+      <w:r>
+        <w:rPr>
+          <w:color w:val="FF0000"/>
+        </w:rPr>
+        <w:t>eg</w:t>
+      </w:r>
+      <w:proofErr w:type="spellEnd"/>
+      <w:proofErr w:type="gramEnd"/>
+      <w:r>
+        <w:rPr>
+          <w:color w:val="FF0000"/>
+        </w:rPr>
+        <w:t xml:space="preserve"> linked lists, trees, arrays etc)</w:t>
       </w:r>
       <w:r>
         <w:rPr>
@@ -1691,8 +3034,16 @@
         <w:rPr>
           <w:color w:val="FF0000"/>
         </w:rPr>
-        <w:t>Description of where and how it is used</w:t>
-      </w:r>
+        <w:t xml:space="preserve">Description of where and how it is </w:t>
+      </w:r>
+      <w:proofErr w:type="gramStart"/>
+      <w:r>
+        <w:rPr>
+          <w:color w:val="FF0000"/>
+        </w:rPr>
+        <w:t>used</w:t>
+      </w:r>
+      <w:proofErr w:type="gramEnd"/>
     </w:p>
     <w:p>
       <w:pPr>
@@ -1709,8 +3060,16 @@
         <w:rPr>
           <w:color w:val="FF0000"/>
         </w:rPr>
-        <w:t>List of data members, and what each one is for do</w:t>
-      </w:r>
+        <w:t xml:space="preserve">List of data members, and what each one is for </w:t>
+      </w:r>
+      <w:proofErr w:type="gramStart"/>
+      <w:r>
+        <w:rPr>
+          <w:color w:val="FF0000"/>
+        </w:rPr>
+        <w:t>do</w:t>
+      </w:r>
+      <w:proofErr w:type="gramEnd"/>
     </w:p>
     <w:p>
       <w:pPr>
@@ -1727,8 +3086,16 @@
         <w:rPr>
           <w:color w:val="FF0000"/>
         </w:rPr>
-        <w:t>List of functions that use it</w:t>
-      </w:r>
+        <w:t xml:space="preserve">List of functions that use </w:t>
+      </w:r>
+      <w:proofErr w:type="gramStart"/>
+      <w:r>
+        <w:rPr>
+          <w:color w:val="FF0000"/>
+        </w:rPr>
+        <w:t>it</w:t>
+      </w:r>
+      <w:proofErr w:type="gramEnd"/>
     </w:p>
     <w:p>
       <w:pPr>
@@ -1775,12 +3142,14 @@
         </w:rPr>
         <w:t xml:space="preserve"> </w:t>
       </w:r>
+      <w:proofErr w:type="gramStart"/>
       <w:r>
         <w:rPr>
           <w:color w:val="FF0000"/>
         </w:rPr>
         <w:t>structures</w:t>
       </w:r>
+      <w:proofErr w:type="gramEnd"/>
     </w:p>
     <w:p>
       <w:pPr>
@@ -1932,7 +3301,21 @@
         <w:rPr>
           <w:color w:val="FF0000"/>
         </w:rPr>
-        <w:t xml:space="preserve">Detail your visual design: Layout, visual elements, icons, graphics, style, colour, fonts general screen designs. This can be sketches, wireframes, mockups etc, supported by a discussion, explanation, and </w:t>
+        <w:t xml:space="preserve">Detail your visual design: Layout, visual elements, icons, graphics, style, colour, fonts general screen designs. This can be sketches, wireframes, </w:t>
+      </w:r>
+      <w:proofErr w:type="spellStart"/>
+      <w:r>
+        <w:rPr>
+          <w:color w:val="FF0000"/>
+        </w:rPr>
+        <w:t>mockups</w:t>
+      </w:r>
+      <w:proofErr w:type="spellEnd"/>
+      <w:r>
+        <w:rPr>
+          <w:color w:val="FF0000"/>
+        </w:rPr>
+        <w:t xml:space="preserve"> etc, supported by a discussion, explanation, and </w:t>
       </w:r>
       <w:r>
         <w:rPr>
@@ -1953,9 +3336,764 @@
 </w:document>
 </file>
 
+<file path=word/comments.xml><?xml version="1.0" encoding="utf-8"?>
+<w:comments xmlns:wpc="http://schemas.microsoft.com/office/word/2010/wordprocessingCanvas" xmlns:cx="http://schemas.microsoft.com/office/drawing/2014/chartex" xmlns:cx1="http://schemas.microsoft.com/office/drawing/2015/9/8/chartex" xmlns:cx2="http://schemas.microsoft.com/office/drawing/2015/10/21/chartex" xmlns:cx3="http://schemas.microsoft.com/office/drawing/2016/5/9/chartex" xmlns:cx4="http://schemas.microsoft.com/office/drawing/2016/5/10/chartex" xmlns:cx5="http://schemas.microsoft.com/office/drawing/2016/5/11/chartex" xmlns:cx6="http://schemas.microsoft.com/office/drawing/2016/5/12/chartex" xmlns:cx7="http://schemas.microsoft.com/office/drawing/2016/5/13/chartex" xmlns:cx8="http://schemas.microsoft.com/office/drawing/2016/5/14/chartex" xmlns:mc="http://schemas.openxmlformats.org/markup-compatibility/2006" xmlns:aink="http://schemas.microsoft.com/office/drawing/2016/ink" xmlns:am3d="http://schemas.microsoft.com/office/drawing/2017/model3d" xmlns:o="urn:schemas-microsoft-com:office:office" xmlns:oel="http://schemas.microsoft.com/office/2019/extlst" xmlns:r="http://schemas.openxmlformats.org/officeDocument/2006/relationships" xmlns:m="http://schemas.openxmlformats.org/officeDocument/2006/math" xmlns:v="urn:schemas-microsoft-com:vml" xmlns:wp14="http://schemas.microsoft.com/office/word/2010/wordprocessingDrawing" xmlns:wp="http://schemas.openxmlformats.org/drawingml/2006/wordprocessingDrawing" xmlns:w10="urn:schemas-microsoft-com:office:word" xmlns:w="http://schemas.openxmlformats.org/wordprocessingml/2006/main" xmlns:w14="http://schemas.microsoft.com/office/word/2010/wordml" xmlns:w15="http://schemas.microsoft.com/office/word/2012/wordml" xmlns:w16cex="http://schemas.microsoft.com/office/word/2018/wordml/cex" xmlns:w16cid="http://schemas.microsoft.com/office/word/2016/wordml/cid" xmlns:w16="http://schemas.microsoft.com/office/word/2018/wordml" xmlns:w16sdtdh="http://schemas.microsoft.com/office/word/2020/wordml/sdtdatahash" xmlns:w16se="http://schemas.microsoft.com/office/word/2015/wordml/symex" xmlns:wpg="http://schemas.microsoft.com/office/word/2010/wordprocessingGroup" xmlns:wpi="http://schemas.microsoft.com/office/word/2010/wordprocessingInk" xmlns:wne="http://schemas.microsoft.com/office/word/2006/wordml" xmlns:wps="http://schemas.microsoft.com/office/word/2010/wordprocessingShape" mc:Ignorable="w14 w15 w16se w16cid w16 w16cex w16sdtdh wp14">
+  <w:comment w:id="6" w:author="Christopher Burrell" w:date="2023-08-18T13:13:00Z" w:initials="CB">
+    <w:p>
+      <w:pPr>
+        <w:pStyle w:val="CommentText"/>
+      </w:pPr>
+      <w:r>
+        <w:rPr>
+          <w:rStyle w:val="CommentReference"/>
+        </w:rPr>
+        <w:annotationRef/>
+      </w:r>
+      <w:r>
+        <w:t>Do we want to do this?</w:t>
+      </w:r>
+    </w:p>
+  </w:comment>
+</w:comments>
+</file>
+
+<file path=word/commentsExtended.xml><?xml version="1.0" encoding="utf-8"?>
+<w15:commentsEx xmlns:wpc="http://schemas.microsoft.com/office/word/2010/wordprocessingCanvas" xmlns:cx="http://schemas.microsoft.com/office/drawing/2014/chartex" xmlns:cx1="http://schemas.microsoft.com/office/drawing/2015/9/8/chartex" xmlns:cx2="http://schemas.microsoft.com/office/drawing/2015/10/21/chartex" xmlns:cx3="http://schemas.microsoft.com/office/drawing/2016/5/9/chartex" xmlns:cx4="http://schemas.microsoft.com/office/drawing/2016/5/10/chartex" xmlns:cx5="http://schemas.microsoft.com/office/drawing/2016/5/11/chartex" xmlns:cx6="http://schemas.microsoft.com/office/drawing/2016/5/12/chartex" xmlns:cx7="http://schemas.microsoft.com/office/drawing/2016/5/13/chartex" xmlns:cx8="http://schemas.microsoft.com/office/drawing/2016/5/14/chartex" xmlns:mc="http://schemas.openxmlformats.org/markup-compatibility/2006" xmlns:aink="http://schemas.microsoft.com/office/drawing/2016/ink" xmlns:am3d="http://schemas.microsoft.com/office/drawing/2017/model3d" xmlns:o="urn:schemas-microsoft-com:office:office" xmlns:oel="http://schemas.microsoft.com/office/2019/extlst" xmlns:r="http://schemas.openxmlformats.org/officeDocument/2006/relationships" xmlns:m="http://schemas.openxmlformats.org/officeDocument/2006/math" xmlns:v="urn:schemas-microsoft-com:vml" xmlns:wp14="http://schemas.microsoft.com/office/word/2010/wordprocessingDrawing" xmlns:wp="http://schemas.openxmlformats.org/drawingml/2006/wordprocessingDrawing" xmlns:w10="urn:schemas-microsoft-com:office:word" xmlns:w="http://schemas.openxmlformats.org/wordprocessingml/2006/main" xmlns:w14="http://schemas.microsoft.com/office/word/2010/wordml" xmlns:w15="http://schemas.microsoft.com/office/word/2012/wordml" xmlns:w16cex="http://schemas.microsoft.com/office/word/2018/wordml/cex" xmlns:w16cid="http://schemas.microsoft.com/office/word/2016/wordml/cid" xmlns:w16="http://schemas.microsoft.com/office/word/2018/wordml" xmlns:w16sdtdh="http://schemas.microsoft.com/office/word/2020/wordml/sdtdatahash" xmlns:w16se="http://schemas.microsoft.com/office/word/2015/wordml/symex" xmlns:wpg="http://schemas.microsoft.com/office/word/2010/wordprocessingGroup" xmlns:wpi="http://schemas.microsoft.com/office/word/2010/wordprocessingInk" xmlns:wne="http://schemas.microsoft.com/office/word/2006/wordml" xmlns:wps="http://schemas.microsoft.com/office/word/2010/wordprocessingShape" mc:Ignorable="w14 w15 w16se w16cid w16 w16cex w16sdtdh wp14">
+  <w15:commentEx w15:paraId="784630F6" w15:done="0"/>
+</w15:commentsEx>
+</file>
+
+<file path=word/commentsExtensible.xml><?xml version="1.0" encoding="utf-8"?>
+<w16cex:commentsExtensible xmlns:wpc="http://schemas.microsoft.com/office/word/2010/wordprocessingCanvas" xmlns:cx="http://schemas.microsoft.com/office/drawing/2014/chartex" xmlns:cx1="http://schemas.microsoft.com/office/drawing/2015/9/8/chartex" xmlns:cx2="http://schemas.microsoft.com/office/drawing/2015/10/21/chartex" xmlns:cx3="http://schemas.microsoft.com/office/drawing/2016/5/9/chartex" xmlns:cx4="http://schemas.microsoft.com/office/drawing/2016/5/10/chartex" xmlns:cx5="http://schemas.microsoft.com/office/drawing/2016/5/11/chartex" xmlns:cx6="http://schemas.microsoft.com/office/drawing/2016/5/12/chartex" xmlns:cx7="http://schemas.microsoft.com/office/drawing/2016/5/13/chartex" xmlns:cx8="http://schemas.microsoft.com/office/drawing/2016/5/14/chartex" xmlns:cr="http://schemas.microsoft.com/office/comments/2020/reactions" xmlns:mc="http://schemas.openxmlformats.org/markup-compatibility/2006" xmlns:aink="http://schemas.microsoft.com/office/drawing/2016/ink" xmlns:am3d="http://schemas.microsoft.com/office/drawing/2017/model3d" xmlns:o="urn:schemas-microsoft-com:office:office" xmlns:oel="http://schemas.microsoft.com/office/2019/extlst" xmlns:r="http://schemas.openxmlformats.org/officeDocument/2006/relationships" xmlns:m="http://schemas.openxmlformats.org/officeDocument/2006/math" xmlns:v="urn:schemas-microsoft-com:vml" xmlns:wp14="http://schemas.microsoft.com/office/word/2010/wordprocessingDrawing" xmlns:wp="http://schemas.openxmlformats.org/drawingml/2006/wordprocessingDrawing" xmlns:w10="urn:schemas-microsoft-com:office:word" xmlns:w="http://schemas.openxmlformats.org/wordprocessingml/2006/main" xmlns:w14="http://schemas.microsoft.com/office/word/2010/wordml" xmlns:w15="http://schemas.microsoft.com/office/word/2012/wordml" xmlns:w16cex="http://schemas.microsoft.com/office/word/2018/wordml/cex" xmlns:w16cid="http://schemas.microsoft.com/office/word/2016/wordml/cid" xmlns:w16="http://schemas.microsoft.com/office/word/2018/wordml" xmlns:w16sdtdh="http://schemas.microsoft.com/office/word/2020/wordml/sdtdatahash" xmlns:w16se="http://schemas.microsoft.com/office/word/2015/wordml/symex" xmlns:wpg="http://schemas.microsoft.com/office/word/2010/wordprocessingGroup" xmlns:wpi="http://schemas.microsoft.com/office/word/2010/wordprocessingInk" xmlns:wne="http://schemas.microsoft.com/office/word/2006/wordml" xmlns:wps="http://schemas.microsoft.com/office/word/2010/wordprocessingShape" mc:Ignorable="w14 w15 w16se w16cid w16 w16cex w16sdtdh cr wp14">
+  <w16cex:commentExtensible w16cex:durableId="2889ECE4" w16cex:dateUtc="2023-08-18T03:13:00Z"/>
+</w16cex:commentsExtensible>
+</file>
+
+<file path=word/commentsIds.xml><?xml version="1.0" encoding="utf-8"?>
+<w16cid:commentsIds xmlns:wpc="http://schemas.microsoft.com/office/word/2010/wordprocessingCanvas" xmlns:cx="http://schemas.microsoft.com/office/drawing/2014/chartex" xmlns:cx1="http://schemas.microsoft.com/office/drawing/2015/9/8/chartex" xmlns:cx2="http://schemas.microsoft.com/office/drawing/2015/10/21/chartex" xmlns:cx3="http://schemas.microsoft.com/office/drawing/2016/5/9/chartex" xmlns:cx4="http://schemas.microsoft.com/office/drawing/2016/5/10/chartex" xmlns:cx5="http://schemas.microsoft.com/office/drawing/2016/5/11/chartex" xmlns:cx6="http://schemas.microsoft.com/office/drawing/2016/5/12/chartex" xmlns:cx7="http://schemas.microsoft.com/office/drawing/2016/5/13/chartex" xmlns:cx8="http://schemas.microsoft.com/office/drawing/2016/5/14/chartex" xmlns:mc="http://schemas.openxmlformats.org/markup-compatibility/2006" xmlns:aink="http://schemas.microsoft.com/office/drawing/2016/ink" xmlns:am3d="http://schemas.microsoft.com/office/drawing/2017/model3d" xmlns:o="urn:schemas-microsoft-com:office:office" xmlns:oel="http://schemas.microsoft.com/office/2019/extlst" xmlns:r="http://schemas.openxmlformats.org/officeDocument/2006/relationships" xmlns:m="http://schemas.openxmlformats.org/officeDocument/2006/math" xmlns:v="urn:schemas-microsoft-com:vml" xmlns:wp14="http://schemas.microsoft.com/office/word/2010/wordprocessingDrawing" xmlns:wp="http://schemas.openxmlformats.org/drawingml/2006/wordprocessingDrawing" xmlns:w10="urn:schemas-microsoft-com:office:word" xmlns:w="http://schemas.openxmlformats.org/wordprocessingml/2006/main" xmlns:w14="http://schemas.microsoft.com/office/word/2010/wordml" xmlns:w15="http://schemas.microsoft.com/office/word/2012/wordml" xmlns:w16cex="http://schemas.microsoft.com/office/word/2018/wordml/cex" xmlns:w16cid="http://schemas.microsoft.com/office/word/2016/wordml/cid" xmlns:w16="http://schemas.microsoft.com/office/word/2018/wordml" xmlns:w16sdtdh="http://schemas.microsoft.com/office/word/2020/wordml/sdtdatahash" xmlns:w16se="http://schemas.microsoft.com/office/word/2015/wordml/symex" xmlns:wpg="http://schemas.microsoft.com/office/word/2010/wordprocessingGroup" xmlns:wpi="http://schemas.microsoft.com/office/word/2010/wordprocessingInk" xmlns:wne="http://schemas.microsoft.com/office/word/2006/wordml" xmlns:wps="http://schemas.microsoft.com/office/word/2010/wordprocessingShape" mc:Ignorable="w14 w15 w16se w16cid w16 w16cex w16sdtdh wp14">
+  <w16cid:commentId w16cid:paraId="784630F6" w16cid:durableId="2889ECE4"/>
+</w16cid:commentsIds>
+</file>
+
 <file path=word/numbering.xml><?xml version="1.0" encoding="utf-8"?>
-<w:numbering xmlns:wpc="http://schemas.microsoft.com/office/word/2010/wordprocessingCanvas" xmlns:cx="http://schemas.microsoft.com/office/drawing/2014/chartex" xmlns:cx1="http://schemas.microsoft.com/office/drawing/2015/9/8/chartex" xmlns:mc="http://schemas.openxmlformats.org/markup-compatibility/2006" xmlns:o="urn:schemas-microsoft-com:office:office" xmlns:r="http://schemas.openxmlformats.org/officeDocument/2006/relationships" xmlns:m="http://schemas.openxmlformats.org/officeDocument/2006/math" xmlns:v="urn:schemas-microsoft-com:vml" xmlns:wp14="http://schemas.microsoft.com/office/word/2010/wordprocessingDrawing" xmlns:wp="http://schemas.openxmlformats.org/drawingml/2006/wordprocessingDrawing" xmlns:w10="urn:schemas-microsoft-com:office:word" xmlns:w="http://schemas.openxmlformats.org/wordprocessingml/2006/main" xmlns:w14="http://schemas.microsoft.com/office/word/2010/wordml" xmlns:w15="http://schemas.microsoft.com/office/word/2012/wordml" xmlns:w16se="http://schemas.microsoft.com/office/word/2015/wordml/symex" xmlns:wpg="http://schemas.microsoft.com/office/word/2010/wordprocessingGroup" xmlns:wpi="http://schemas.microsoft.com/office/word/2010/wordprocessingInk" xmlns:wne="http://schemas.microsoft.com/office/word/2006/wordml" xmlns:wps="http://schemas.microsoft.com/office/word/2010/wordprocessingShape" mc:Ignorable="w14 w15 w16se wp14">
+<w:numbering xmlns:wpc="http://schemas.microsoft.com/office/word/2010/wordprocessingCanvas" xmlns:cx="http://schemas.microsoft.com/office/drawing/2014/chartex" xmlns:cx1="http://schemas.microsoft.com/office/drawing/2015/9/8/chartex" xmlns:cx2="http://schemas.microsoft.com/office/drawing/2015/10/21/chartex" xmlns:cx3="http://schemas.microsoft.com/office/drawing/2016/5/9/chartex" xmlns:cx4="http://schemas.microsoft.com/office/drawing/2016/5/10/chartex" xmlns:cx5="http://schemas.microsoft.com/office/drawing/2016/5/11/chartex" xmlns:cx6="http://schemas.microsoft.com/office/drawing/2016/5/12/chartex" xmlns:cx7="http://schemas.microsoft.com/office/drawing/2016/5/13/chartex" xmlns:cx8="http://schemas.microsoft.com/office/drawing/2016/5/14/chartex" xmlns:mc="http://schemas.openxmlformats.org/markup-compatibility/2006" xmlns:aink="http://schemas.microsoft.com/office/drawing/2016/ink" xmlns:am3d="http://schemas.microsoft.com/office/drawing/2017/model3d" xmlns:o="urn:schemas-microsoft-com:office:office" xmlns:oel="http://schemas.microsoft.com/office/2019/extlst" xmlns:r="http://schemas.openxmlformats.org/officeDocument/2006/relationships" xmlns:m="http://schemas.openxmlformats.org/officeDocument/2006/math" xmlns:v="urn:schemas-microsoft-com:vml" xmlns:wp14="http://schemas.microsoft.com/office/word/2010/wordprocessingDrawing" xmlns:wp="http://schemas.openxmlformats.org/drawingml/2006/wordprocessingDrawing" xmlns:w10="urn:schemas-microsoft-com:office:word" xmlns:w="http://schemas.openxmlformats.org/wordprocessingml/2006/main" xmlns:w14="http://schemas.microsoft.com/office/word/2010/wordml" xmlns:w15="http://schemas.microsoft.com/office/word/2012/wordml" xmlns:w16cex="http://schemas.microsoft.com/office/word/2018/wordml/cex" xmlns:w16cid="http://schemas.microsoft.com/office/word/2016/wordml/cid" xmlns:w16="http://schemas.microsoft.com/office/word/2018/wordml" xmlns:w16sdtdh="http://schemas.microsoft.com/office/word/2020/wordml/sdtdatahash" xmlns:w16se="http://schemas.microsoft.com/office/word/2015/wordml/symex" xmlns:wpg="http://schemas.microsoft.com/office/word/2010/wordprocessingGroup" xmlns:wpi="http://schemas.microsoft.com/office/word/2010/wordprocessingInk" xmlns:wne="http://schemas.microsoft.com/office/word/2006/wordml" xmlns:wps="http://schemas.microsoft.com/office/word/2010/wordprocessingShape" mc:Ignorable="w14 w15 w16se w16cid w16 w16cex w16sdtdh wp14">
   <w:abstractNum w:abstractNumId="0" w15:restartNumberingAfterBreak="0">
+    <w:nsid w:val="09EE14AB"/>
+    <w:multiLevelType w:val="hybridMultilevel"/>
+    <w:tmpl w:val="3BE4E44A"/>
+    <w:lvl w:ilvl="0" w:tplc="0C090001">
+      <w:start w:val="1"/>
+      <w:numFmt w:val="bullet"/>
+      <w:lvlText w:val=""/>
+      <w:lvlJc w:val="left"/>
+      <w:pPr>
+        <w:ind w:left="1080" w:hanging="360"/>
+      </w:pPr>
+      <w:rPr>
+        <w:rFonts w:ascii="Symbol" w:hAnsi="Symbol" w:hint="default"/>
+      </w:rPr>
+    </w:lvl>
+    <w:lvl w:ilvl="1" w:tplc="0C090003" w:tentative="1">
+      <w:start w:val="1"/>
+      <w:numFmt w:val="bullet"/>
+      <w:lvlText w:val="o"/>
+      <w:lvlJc w:val="left"/>
+      <w:pPr>
+        <w:ind w:left="1800" w:hanging="360"/>
+      </w:pPr>
+      <w:rPr>
+        <w:rFonts w:ascii="Courier New" w:hAnsi="Courier New" w:cs="Courier New" w:hint="default"/>
+      </w:rPr>
+    </w:lvl>
+    <w:lvl w:ilvl="2" w:tplc="0C090005" w:tentative="1">
+      <w:start w:val="1"/>
+      <w:numFmt w:val="bullet"/>
+      <w:lvlText w:val=""/>
+      <w:lvlJc w:val="left"/>
+      <w:pPr>
+        <w:ind w:left="2520" w:hanging="360"/>
+      </w:pPr>
+      <w:rPr>
+        <w:rFonts w:ascii="Wingdings" w:hAnsi="Wingdings" w:hint="default"/>
+      </w:rPr>
+    </w:lvl>
+    <w:lvl w:ilvl="3" w:tplc="0C090001" w:tentative="1">
+      <w:start w:val="1"/>
+      <w:numFmt w:val="bullet"/>
+      <w:lvlText w:val=""/>
+      <w:lvlJc w:val="left"/>
+      <w:pPr>
+        <w:ind w:left="3240" w:hanging="360"/>
+      </w:pPr>
+      <w:rPr>
+        <w:rFonts w:ascii="Symbol" w:hAnsi="Symbol" w:hint="default"/>
+      </w:rPr>
+    </w:lvl>
+    <w:lvl w:ilvl="4" w:tplc="0C090003" w:tentative="1">
+      <w:start w:val="1"/>
+      <w:numFmt w:val="bullet"/>
+      <w:lvlText w:val="o"/>
+      <w:lvlJc w:val="left"/>
+      <w:pPr>
+        <w:ind w:left="3960" w:hanging="360"/>
+      </w:pPr>
+      <w:rPr>
+        <w:rFonts w:ascii="Courier New" w:hAnsi="Courier New" w:cs="Courier New" w:hint="default"/>
+      </w:rPr>
+    </w:lvl>
+    <w:lvl w:ilvl="5" w:tplc="0C090005" w:tentative="1">
+      <w:start w:val="1"/>
+      <w:numFmt w:val="bullet"/>
+      <w:lvlText w:val=""/>
+      <w:lvlJc w:val="left"/>
+      <w:pPr>
+        <w:ind w:left="4680" w:hanging="360"/>
+      </w:pPr>
+      <w:rPr>
+        <w:rFonts w:ascii="Wingdings" w:hAnsi="Wingdings" w:hint="default"/>
+      </w:rPr>
+    </w:lvl>
+    <w:lvl w:ilvl="6" w:tplc="0C090001" w:tentative="1">
+      <w:start w:val="1"/>
+      <w:numFmt w:val="bullet"/>
+      <w:lvlText w:val=""/>
+      <w:lvlJc w:val="left"/>
+      <w:pPr>
+        <w:ind w:left="5400" w:hanging="360"/>
+      </w:pPr>
+      <w:rPr>
+        <w:rFonts w:ascii="Symbol" w:hAnsi="Symbol" w:hint="default"/>
+      </w:rPr>
+    </w:lvl>
+    <w:lvl w:ilvl="7" w:tplc="0C090003" w:tentative="1">
+      <w:start w:val="1"/>
+      <w:numFmt w:val="bullet"/>
+      <w:lvlText w:val="o"/>
+      <w:lvlJc w:val="left"/>
+      <w:pPr>
+        <w:ind w:left="6120" w:hanging="360"/>
+      </w:pPr>
+      <w:rPr>
+        <w:rFonts w:ascii="Courier New" w:hAnsi="Courier New" w:cs="Courier New" w:hint="default"/>
+      </w:rPr>
+    </w:lvl>
+    <w:lvl w:ilvl="8" w:tplc="0C090005" w:tentative="1">
+      <w:start w:val="1"/>
+      <w:numFmt w:val="bullet"/>
+      <w:lvlText w:val=""/>
+      <w:lvlJc w:val="left"/>
+      <w:pPr>
+        <w:ind w:left="6840" w:hanging="360"/>
+      </w:pPr>
+      <w:rPr>
+        <w:rFonts w:ascii="Wingdings" w:hAnsi="Wingdings" w:hint="default"/>
+      </w:rPr>
+    </w:lvl>
+  </w:abstractNum>
+  <w:abstractNum w:abstractNumId="1" w15:restartNumberingAfterBreak="0">
+    <w:nsid w:val="15BF7C53"/>
+    <w:multiLevelType w:val="hybridMultilevel"/>
+    <w:tmpl w:val="BC22DF1C"/>
+    <w:lvl w:ilvl="0" w:tplc="0C090001">
+      <w:start w:val="1"/>
+      <w:numFmt w:val="bullet"/>
+      <w:lvlText w:val=""/>
+      <w:lvlJc w:val="left"/>
+      <w:pPr>
+        <w:ind w:left="1080" w:hanging="360"/>
+      </w:pPr>
+      <w:rPr>
+        <w:rFonts w:ascii="Symbol" w:hAnsi="Symbol" w:hint="default"/>
+      </w:rPr>
+    </w:lvl>
+    <w:lvl w:ilvl="1" w:tplc="0C090003" w:tentative="1">
+      <w:start w:val="1"/>
+      <w:numFmt w:val="bullet"/>
+      <w:lvlText w:val="o"/>
+      <w:lvlJc w:val="left"/>
+      <w:pPr>
+        <w:ind w:left="1800" w:hanging="360"/>
+      </w:pPr>
+      <w:rPr>
+        <w:rFonts w:ascii="Courier New" w:hAnsi="Courier New" w:cs="Courier New" w:hint="default"/>
+      </w:rPr>
+    </w:lvl>
+    <w:lvl w:ilvl="2" w:tplc="0C090005" w:tentative="1">
+      <w:start w:val="1"/>
+      <w:numFmt w:val="bullet"/>
+      <w:lvlText w:val=""/>
+      <w:lvlJc w:val="left"/>
+      <w:pPr>
+        <w:ind w:left="2520" w:hanging="360"/>
+      </w:pPr>
+      <w:rPr>
+        <w:rFonts w:ascii="Wingdings" w:hAnsi="Wingdings" w:hint="default"/>
+      </w:rPr>
+    </w:lvl>
+    <w:lvl w:ilvl="3" w:tplc="0C090001" w:tentative="1">
+      <w:start w:val="1"/>
+      <w:numFmt w:val="bullet"/>
+      <w:lvlText w:val=""/>
+      <w:lvlJc w:val="left"/>
+      <w:pPr>
+        <w:ind w:left="3240" w:hanging="360"/>
+      </w:pPr>
+      <w:rPr>
+        <w:rFonts w:ascii="Symbol" w:hAnsi="Symbol" w:hint="default"/>
+      </w:rPr>
+    </w:lvl>
+    <w:lvl w:ilvl="4" w:tplc="0C090003" w:tentative="1">
+      <w:start w:val="1"/>
+      <w:numFmt w:val="bullet"/>
+      <w:lvlText w:val="o"/>
+      <w:lvlJc w:val="left"/>
+      <w:pPr>
+        <w:ind w:left="3960" w:hanging="360"/>
+      </w:pPr>
+      <w:rPr>
+        <w:rFonts w:ascii="Courier New" w:hAnsi="Courier New" w:cs="Courier New" w:hint="default"/>
+      </w:rPr>
+    </w:lvl>
+    <w:lvl w:ilvl="5" w:tplc="0C090005" w:tentative="1">
+      <w:start w:val="1"/>
+      <w:numFmt w:val="bullet"/>
+      <w:lvlText w:val=""/>
+      <w:lvlJc w:val="left"/>
+      <w:pPr>
+        <w:ind w:left="4680" w:hanging="360"/>
+      </w:pPr>
+      <w:rPr>
+        <w:rFonts w:ascii="Wingdings" w:hAnsi="Wingdings" w:hint="default"/>
+      </w:rPr>
+    </w:lvl>
+    <w:lvl w:ilvl="6" w:tplc="0C090001" w:tentative="1">
+      <w:start w:val="1"/>
+      <w:numFmt w:val="bullet"/>
+      <w:lvlText w:val=""/>
+      <w:lvlJc w:val="left"/>
+      <w:pPr>
+        <w:ind w:left="5400" w:hanging="360"/>
+      </w:pPr>
+      <w:rPr>
+        <w:rFonts w:ascii="Symbol" w:hAnsi="Symbol" w:hint="default"/>
+      </w:rPr>
+    </w:lvl>
+    <w:lvl w:ilvl="7" w:tplc="0C090003" w:tentative="1">
+      <w:start w:val="1"/>
+      <w:numFmt w:val="bullet"/>
+      <w:lvlText w:val="o"/>
+      <w:lvlJc w:val="left"/>
+      <w:pPr>
+        <w:ind w:left="6120" w:hanging="360"/>
+      </w:pPr>
+      <w:rPr>
+        <w:rFonts w:ascii="Courier New" w:hAnsi="Courier New" w:cs="Courier New" w:hint="default"/>
+      </w:rPr>
+    </w:lvl>
+    <w:lvl w:ilvl="8" w:tplc="0C090005" w:tentative="1">
+      <w:start w:val="1"/>
+      <w:numFmt w:val="bullet"/>
+      <w:lvlText w:val=""/>
+      <w:lvlJc w:val="left"/>
+      <w:pPr>
+        <w:ind w:left="6840" w:hanging="360"/>
+      </w:pPr>
+      <w:rPr>
+        <w:rFonts w:ascii="Wingdings" w:hAnsi="Wingdings" w:hint="default"/>
+      </w:rPr>
+    </w:lvl>
+  </w:abstractNum>
+  <w:abstractNum w:abstractNumId="2" w15:restartNumberingAfterBreak="0">
+    <w:nsid w:val="177B0BFD"/>
+    <w:multiLevelType w:val="hybridMultilevel"/>
+    <w:tmpl w:val="253E1254"/>
+    <w:lvl w:ilvl="0" w:tplc="0C090001">
+      <w:start w:val="1"/>
+      <w:numFmt w:val="bullet"/>
+      <w:lvlText w:val=""/>
+      <w:lvlJc w:val="left"/>
+      <w:pPr>
+        <w:ind w:left="1080" w:hanging="360"/>
+      </w:pPr>
+      <w:rPr>
+        <w:rFonts w:ascii="Symbol" w:hAnsi="Symbol" w:hint="default"/>
+      </w:rPr>
+    </w:lvl>
+    <w:lvl w:ilvl="1" w:tplc="0C090003" w:tentative="1">
+      <w:start w:val="1"/>
+      <w:numFmt w:val="bullet"/>
+      <w:lvlText w:val="o"/>
+      <w:lvlJc w:val="left"/>
+      <w:pPr>
+        <w:ind w:left="1800" w:hanging="360"/>
+      </w:pPr>
+      <w:rPr>
+        <w:rFonts w:ascii="Courier New" w:hAnsi="Courier New" w:cs="Courier New" w:hint="default"/>
+      </w:rPr>
+    </w:lvl>
+    <w:lvl w:ilvl="2" w:tplc="0C090005" w:tentative="1">
+      <w:start w:val="1"/>
+      <w:numFmt w:val="bullet"/>
+      <w:lvlText w:val=""/>
+      <w:lvlJc w:val="left"/>
+      <w:pPr>
+        <w:ind w:left="2520" w:hanging="360"/>
+      </w:pPr>
+      <w:rPr>
+        <w:rFonts w:ascii="Wingdings" w:hAnsi="Wingdings" w:hint="default"/>
+      </w:rPr>
+    </w:lvl>
+    <w:lvl w:ilvl="3" w:tplc="0C090001" w:tentative="1">
+      <w:start w:val="1"/>
+      <w:numFmt w:val="bullet"/>
+      <w:lvlText w:val=""/>
+      <w:lvlJc w:val="left"/>
+      <w:pPr>
+        <w:ind w:left="3240" w:hanging="360"/>
+      </w:pPr>
+      <w:rPr>
+        <w:rFonts w:ascii="Symbol" w:hAnsi="Symbol" w:hint="default"/>
+      </w:rPr>
+    </w:lvl>
+    <w:lvl w:ilvl="4" w:tplc="0C090003" w:tentative="1">
+      <w:start w:val="1"/>
+      <w:numFmt w:val="bullet"/>
+      <w:lvlText w:val="o"/>
+      <w:lvlJc w:val="left"/>
+      <w:pPr>
+        <w:ind w:left="3960" w:hanging="360"/>
+      </w:pPr>
+      <w:rPr>
+        <w:rFonts w:ascii="Courier New" w:hAnsi="Courier New" w:cs="Courier New" w:hint="default"/>
+      </w:rPr>
+    </w:lvl>
+    <w:lvl w:ilvl="5" w:tplc="0C090005" w:tentative="1">
+      <w:start w:val="1"/>
+      <w:numFmt w:val="bullet"/>
+      <w:lvlText w:val=""/>
+      <w:lvlJc w:val="left"/>
+      <w:pPr>
+        <w:ind w:left="4680" w:hanging="360"/>
+      </w:pPr>
+      <w:rPr>
+        <w:rFonts w:ascii="Wingdings" w:hAnsi="Wingdings" w:hint="default"/>
+      </w:rPr>
+    </w:lvl>
+    <w:lvl w:ilvl="6" w:tplc="0C090001" w:tentative="1">
+      <w:start w:val="1"/>
+      <w:numFmt w:val="bullet"/>
+      <w:lvlText w:val=""/>
+      <w:lvlJc w:val="left"/>
+      <w:pPr>
+        <w:ind w:left="5400" w:hanging="360"/>
+      </w:pPr>
+      <w:rPr>
+        <w:rFonts w:ascii="Symbol" w:hAnsi="Symbol" w:hint="default"/>
+      </w:rPr>
+    </w:lvl>
+    <w:lvl w:ilvl="7" w:tplc="0C090003" w:tentative="1">
+      <w:start w:val="1"/>
+      <w:numFmt w:val="bullet"/>
+      <w:lvlText w:val="o"/>
+      <w:lvlJc w:val="left"/>
+      <w:pPr>
+        <w:ind w:left="6120" w:hanging="360"/>
+      </w:pPr>
+      <w:rPr>
+        <w:rFonts w:ascii="Courier New" w:hAnsi="Courier New" w:cs="Courier New" w:hint="default"/>
+      </w:rPr>
+    </w:lvl>
+    <w:lvl w:ilvl="8" w:tplc="0C090005" w:tentative="1">
+      <w:start w:val="1"/>
+      <w:numFmt w:val="bullet"/>
+      <w:lvlText w:val=""/>
+      <w:lvlJc w:val="left"/>
+      <w:pPr>
+        <w:ind w:left="6840" w:hanging="360"/>
+      </w:pPr>
+      <w:rPr>
+        <w:rFonts w:ascii="Wingdings" w:hAnsi="Wingdings" w:hint="default"/>
+      </w:rPr>
+    </w:lvl>
+  </w:abstractNum>
+  <w:abstractNum w:abstractNumId="3" w15:restartNumberingAfterBreak="0">
+    <w:nsid w:val="18B91A61"/>
+    <w:multiLevelType w:val="hybridMultilevel"/>
+    <w:tmpl w:val="E88E2AC6"/>
+    <w:lvl w:ilvl="0" w:tplc="0C090001">
+      <w:start w:val="1"/>
+      <w:numFmt w:val="bullet"/>
+      <w:lvlText w:val=""/>
+      <w:lvlJc w:val="left"/>
+      <w:pPr>
+        <w:ind w:left="1080" w:hanging="360"/>
+      </w:pPr>
+      <w:rPr>
+        <w:rFonts w:ascii="Symbol" w:hAnsi="Symbol" w:hint="default"/>
+      </w:rPr>
+    </w:lvl>
+    <w:lvl w:ilvl="1" w:tplc="FFFFFFFF">
+      <w:start w:val="1"/>
+      <w:numFmt w:val="lowerLetter"/>
+      <w:lvlText w:val="%2."/>
+      <w:lvlJc w:val="left"/>
+      <w:pPr>
+        <w:ind w:left="1800" w:hanging="360"/>
+      </w:pPr>
+    </w:lvl>
+    <w:lvl w:ilvl="2" w:tplc="FFFFFFFF" w:tentative="1">
+      <w:start w:val="1"/>
+      <w:numFmt w:val="lowerRoman"/>
+      <w:lvlText w:val="%3."/>
+      <w:lvlJc w:val="right"/>
+      <w:pPr>
+        <w:ind w:left="2520" w:hanging="180"/>
+      </w:pPr>
+    </w:lvl>
+    <w:lvl w:ilvl="3" w:tplc="FFFFFFFF" w:tentative="1">
+      <w:start w:val="1"/>
+      <w:numFmt w:val="decimal"/>
+      <w:lvlText w:val="%4."/>
+      <w:lvlJc w:val="left"/>
+      <w:pPr>
+        <w:ind w:left="3240" w:hanging="360"/>
+      </w:pPr>
+    </w:lvl>
+    <w:lvl w:ilvl="4" w:tplc="FFFFFFFF" w:tentative="1">
+      <w:start w:val="1"/>
+      <w:numFmt w:val="lowerLetter"/>
+      <w:lvlText w:val="%5."/>
+      <w:lvlJc w:val="left"/>
+      <w:pPr>
+        <w:ind w:left="3960" w:hanging="360"/>
+      </w:pPr>
+    </w:lvl>
+    <w:lvl w:ilvl="5" w:tplc="FFFFFFFF" w:tentative="1">
+      <w:start w:val="1"/>
+      <w:numFmt w:val="lowerRoman"/>
+      <w:lvlText w:val="%6."/>
+      <w:lvlJc w:val="right"/>
+      <w:pPr>
+        <w:ind w:left="4680" w:hanging="180"/>
+      </w:pPr>
+    </w:lvl>
+    <w:lvl w:ilvl="6" w:tplc="FFFFFFFF" w:tentative="1">
+      <w:start w:val="1"/>
+      <w:numFmt w:val="decimal"/>
+      <w:lvlText w:val="%7."/>
+      <w:lvlJc w:val="left"/>
+      <w:pPr>
+        <w:ind w:left="5400" w:hanging="360"/>
+      </w:pPr>
+    </w:lvl>
+    <w:lvl w:ilvl="7" w:tplc="FFFFFFFF" w:tentative="1">
+      <w:start w:val="1"/>
+      <w:numFmt w:val="lowerLetter"/>
+      <w:lvlText w:val="%8."/>
+      <w:lvlJc w:val="left"/>
+      <w:pPr>
+        <w:ind w:left="6120" w:hanging="360"/>
+      </w:pPr>
+    </w:lvl>
+    <w:lvl w:ilvl="8" w:tplc="FFFFFFFF" w:tentative="1">
+      <w:start w:val="1"/>
+      <w:numFmt w:val="lowerRoman"/>
+      <w:lvlText w:val="%9."/>
+      <w:lvlJc w:val="right"/>
+      <w:pPr>
+        <w:ind w:left="6840" w:hanging="180"/>
+      </w:pPr>
+    </w:lvl>
+  </w:abstractNum>
+  <w:abstractNum w:abstractNumId="4" w15:restartNumberingAfterBreak="0">
+    <w:nsid w:val="19674473"/>
+    <w:multiLevelType w:val="hybridMultilevel"/>
+    <w:tmpl w:val="CB2ABA18"/>
+    <w:lvl w:ilvl="0" w:tplc="0C090001">
+      <w:start w:val="1"/>
+      <w:numFmt w:val="bullet"/>
+      <w:lvlText w:val=""/>
+      <w:lvlJc w:val="left"/>
+      <w:pPr>
+        <w:ind w:left="1080" w:hanging="360"/>
+      </w:pPr>
+      <w:rPr>
+        <w:rFonts w:ascii="Symbol" w:hAnsi="Symbol" w:hint="default"/>
+      </w:rPr>
+    </w:lvl>
+    <w:lvl w:ilvl="1" w:tplc="FFFFFFFF">
+      <w:start w:val="1"/>
+      <w:numFmt w:val="lowerLetter"/>
+      <w:lvlText w:val="%2."/>
+      <w:lvlJc w:val="left"/>
+      <w:pPr>
+        <w:ind w:left="1800" w:hanging="360"/>
+      </w:pPr>
+    </w:lvl>
+    <w:lvl w:ilvl="2" w:tplc="FFFFFFFF" w:tentative="1">
+      <w:start w:val="1"/>
+      <w:numFmt w:val="lowerRoman"/>
+      <w:lvlText w:val="%3."/>
+      <w:lvlJc w:val="right"/>
+      <w:pPr>
+        <w:ind w:left="2520" w:hanging="180"/>
+      </w:pPr>
+    </w:lvl>
+    <w:lvl w:ilvl="3" w:tplc="FFFFFFFF" w:tentative="1">
+      <w:start w:val="1"/>
+      <w:numFmt w:val="decimal"/>
+      <w:lvlText w:val="%4."/>
+      <w:lvlJc w:val="left"/>
+      <w:pPr>
+        <w:ind w:left="3240" w:hanging="360"/>
+      </w:pPr>
+    </w:lvl>
+    <w:lvl w:ilvl="4" w:tplc="FFFFFFFF" w:tentative="1">
+      <w:start w:val="1"/>
+      <w:numFmt w:val="lowerLetter"/>
+      <w:lvlText w:val="%5."/>
+      <w:lvlJc w:val="left"/>
+      <w:pPr>
+        <w:ind w:left="3960" w:hanging="360"/>
+      </w:pPr>
+    </w:lvl>
+    <w:lvl w:ilvl="5" w:tplc="FFFFFFFF" w:tentative="1">
+      <w:start w:val="1"/>
+      <w:numFmt w:val="lowerRoman"/>
+      <w:lvlText w:val="%6."/>
+      <w:lvlJc w:val="right"/>
+      <w:pPr>
+        <w:ind w:left="4680" w:hanging="180"/>
+      </w:pPr>
+    </w:lvl>
+    <w:lvl w:ilvl="6" w:tplc="FFFFFFFF" w:tentative="1">
+      <w:start w:val="1"/>
+      <w:numFmt w:val="decimal"/>
+      <w:lvlText w:val="%7."/>
+      <w:lvlJc w:val="left"/>
+      <w:pPr>
+        <w:ind w:left="5400" w:hanging="360"/>
+      </w:pPr>
+    </w:lvl>
+    <w:lvl w:ilvl="7" w:tplc="FFFFFFFF" w:tentative="1">
+      <w:start w:val="1"/>
+      <w:numFmt w:val="lowerLetter"/>
+      <w:lvlText w:val="%8."/>
+      <w:lvlJc w:val="left"/>
+      <w:pPr>
+        <w:ind w:left="6120" w:hanging="360"/>
+      </w:pPr>
+    </w:lvl>
+    <w:lvl w:ilvl="8" w:tplc="FFFFFFFF" w:tentative="1">
+      <w:start w:val="1"/>
+      <w:numFmt w:val="lowerRoman"/>
+      <w:lvlText w:val="%9."/>
+      <w:lvlJc w:val="right"/>
+      <w:pPr>
+        <w:ind w:left="6840" w:hanging="180"/>
+      </w:pPr>
+    </w:lvl>
+  </w:abstractNum>
+  <w:abstractNum w:abstractNumId="5" w15:restartNumberingAfterBreak="0">
+    <w:nsid w:val="22C34D19"/>
+    <w:multiLevelType w:val="hybridMultilevel"/>
+    <w:tmpl w:val="153CF5B2"/>
+    <w:lvl w:ilvl="0" w:tplc="0C09000F">
+      <w:start w:val="1"/>
+      <w:numFmt w:val="decimal"/>
+      <w:lvlText w:val="%1."/>
+      <w:lvlJc w:val="left"/>
+      <w:pPr>
+        <w:ind w:left="720" w:hanging="360"/>
+      </w:pPr>
+    </w:lvl>
+    <w:lvl w:ilvl="1" w:tplc="0C090019">
+      <w:start w:val="1"/>
+      <w:numFmt w:val="lowerLetter"/>
+      <w:lvlText w:val="%2."/>
+      <w:lvlJc w:val="left"/>
+      <w:pPr>
+        <w:ind w:left="1440" w:hanging="360"/>
+      </w:pPr>
+    </w:lvl>
+    <w:lvl w:ilvl="2" w:tplc="0C09001B" w:tentative="1">
+      <w:start w:val="1"/>
+      <w:numFmt w:val="lowerRoman"/>
+      <w:lvlText w:val="%3."/>
+      <w:lvlJc w:val="right"/>
+      <w:pPr>
+        <w:ind w:left="2160" w:hanging="180"/>
+      </w:pPr>
+    </w:lvl>
+    <w:lvl w:ilvl="3" w:tplc="0C09000F" w:tentative="1">
+      <w:start w:val="1"/>
+      <w:numFmt w:val="decimal"/>
+      <w:lvlText w:val="%4."/>
+      <w:lvlJc w:val="left"/>
+      <w:pPr>
+        <w:ind w:left="2880" w:hanging="360"/>
+      </w:pPr>
+    </w:lvl>
+    <w:lvl w:ilvl="4" w:tplc="0C090019" w:tentative="1">
+      <w:start w:val="1"/>
+      <w:numFmt w:val="lowerLetter"/>
+      <w:lvlText w:val="%5."/>
+      <w:lvlJc w:val="left"/>
+      <w:pPr>
+        <w:ind w:left="3600" w:hanging="360"/>
+      </w:pPr>
+    </w:lvl>
+    <w:lvl w:ilvl="5" w:tplc="0C09001B" w:tentative="1">
+      <w:start w:val="1"/>
+      <w:numFmt w:val="lowerRoman"/>
+      <w:lvlText w:val="%6."/>
+      <w:lvlJc w:val="right"/>
+      <w:pPr>
+        <w:ind w:left="4320" w:hanging="180"/>
+      </w:pPr>
+    </w:lvl>
+    <w:lvl w:ilvl="6" w:tplc="0C09000F" w:tentative="1">
+      <w:start w:val="1"/>
+      <w:numFmt w:val="decimal"/>
+      <w:lvlText w:val="%7."/>
+      <w:lvlJc w:val="left"/>
+      <w:pPr>
+        <w:ind w:left="5040" w:hanging="360"/>
+      </w:pPr>
+    </w:lvl>
+    <w:lvl w:ilvl="7" w:tplc="0C090019" w:tentative="1">
+      <w:start w:val="1"/>
+      <w:numFmt w:val="lowerLetter"/>
+      <w:lvlText w:val="%8."/>
+      <w:lvlJc w:val="left"/>
+      <w:pPr>
+        <w:ind w:left="5760" w:hanging="360"/>
+      </w:pPr>
+    </w:lvl>
+    <w:lvl w:ilvl="8" w:tplc="0C09001B" w:tentative="1">
+      <w:start w:val="1"/>
+      <w:numFmt w:val="lowerRoman"/>
+      <w:lvlText w:val="%9."/>
+      <w:lvlJc w:val="right"/>
+      <w:pPr>
+        <w:ind w:left="6480" w:hanging="180"/>
+      </w:pPr>
+    </w:lvl>
+  </w:abstractNum>
+  <w:abstractNum w:abstractNumId="6" w15:restartNumberingAfterBreak="0">
+    <w:nsid w:val="31122E78"/>
+    <w:multiLevelType w:val="hybridMultilevel"/>
+    <w:tmpl w:val="C04CC4BC"/>
+    <w:lvl w:ilvl="0" w:tplc="0C090001">
+      <w:start w:val="1"/>
+      <w:numFmt w:val="bullet"/>
+      <w:lvlText w:val=""/>
+      <w:lvlJc w:val="left"/>
+      <w:pPr>
+        <w:ind w:left="720" w:hanging="360"/>
+      </w:pPr>
+      <w:rPr>
+        <w:rFonts w:ascii="Symbol" w:hAnsi="Symbol" w:hint="default"/>
+      </w:rPr>
+    </w:lvl>
+    <w:lvl w:ilvl="1" w:tplc="0C090003" w:tentative="1">
+      <w:start w:val="1"/>
+      <w:numFmt w:val="bullet"/>
+      <w:lvlText w:val="o"/>
+      <w:lvlJc w:val="left"/>
+      <w:pPr>
+        <w:ind w:left="1440" w:hanging="360"/>
+      </w:pPr>
+      <w:rPr>
+        <w:rFonts w:ascii="Courier New" w:hAnsi="Courier New" w:cs="Courier New" w:hint="default"/>
+      </w:rPr>
+    </w:lvl>
+    <w:lvl w:ilvl="2" w:tplc="0C090005" w:tentative="1">
+      <w:start w:val="1"/>
+      <w:numFmt w:val="bullet"/>
+      <w:lvlText w:val=""/>
+      <w:lvlJc w:val="left"/>
+      <w:pPr>
+        <w:ind w:left="2160" w:hanging="360"/>
+      </w:pPr>
+      <w:rPr>
+        <w:rFonts w:ascii="Wingdings" w:hAnsi="Wingdings" w:hint="default"/>
+      </w:rPr>
+    </w:lvl>
+    <w:lvl w:ilvl="3" w:tplc="0C090001" w:tentative="1">
+      <w:start w:val="1"/>
+      <w:numFmt w:val="bullet"/>
+      <w:lvlText w:val=""/>
+      <w:lvlJc w:val="left"/>
+      <w:pPr>
+        <w:ind w:left="2880" w:hanging="360"/>
+      </w:pPr>
+      <w:rPr>
+        <w:rFonts w:ascii="Symbol" w:hAnsi="Symbol" w:hint="default"/>
+      </w:rPr>
+    </w:lvl>
+    <w:lvl w:ilvl="4" w:tplc="0C090003" w:tentative="1">
+      <w:start w:val="1"/>
+      <w:numFmt w:val="bullet"/>
+      <w:lvlText w:val="o"/>
+      <w:lvlJc w:val="left"/>
+      <w:pPr>
+        <w:ind w:left="3600" w:hanging="360"/>
+      </w:pPr>
+      <w:rPr>
+        <w:rFonts w:ascii="Courier New" w:hAnsi="Courier New" w:cs="Courier New" w:hint="default"/>
+      </w:rPr>
+    </w:lvl>
+    <w:lvl w:ilvl="5" w:tplc="0C090005" w:tentative="1">
+      <w:start w:val="1"/>
+      <w:numFmt w:val="bullet"/>
+      <w:lvlText w:val=""/>
+      <w:lvlJc w:val="left"/>
+      <w:pPr>
+        <w:ind w:left="4320" w:hanging="360"/>
+      </w:pPr>
+      <w:rPr>
+        <w:rFonts w:ascii="Wingdings" w:hAnsi="Wingdings" w:hint="default"/>
+      </w:rPr>
+    </w:lvl>
+    <w:lvl w:ilvl="6" w:tplc="0C090001" w:tentative="1">
+      <w:start w:val="1"/>
+      <w:numFmt w:val="bullet"/>
+      <w:lvlText w:val=""/>
+      <w:lvlJc w:val="left"/>
+      <w:pPr>
+        <w:ind w:left="5040" w:hanging="360"/>
+      </w:pPr>
+      <w:rPr>
+        <w:rFonts w:ascii="Symbol" w:hAnsi="Symbol" w:hint="default"/>
+      </w:rPr>
+    </w:lvl>
+    <w:lvl w:ilvl="7" w:tplc="0C090003" w:tentative="1">
+      <w:start w:val="1"/>
+      <w:numFmt w:val="bullet"/>
+      <w:lvlText w:val="o"/>
+      <w:lvlJc w:val="left"/>
+      <w:pPr>
+        <w:ind w:left="5760" w:hanging="360"/>
+      </w:pPr>
+      <w:rPr>
+        <w:rFonts w:ascii="Courier New" w:hAnsi="Courier New" w:cs="Courier New" w:hint="default"/>
+      </w:rPr>
+    </w:lvl>
+    <w:lvl w:ilvl="8" w:tplc="0C090005" w:tentative="1">
+      <w:start w:val="1"/>
+      <w:numFmt w:val="bullet"/>
+      <w:lvlText w:val=""/>
+      <w:lvlJc w:val="left"/>
+      <w:pPr>
+        <w:ind w:left="6480" w:hanging="360"/>
+      </w:pPr>
+      <w:rPr>
+        <w:rFonts w:ascii="Wingdings" w:hAnsi="Wingdings" w:hint="default"/>
+      </w:rPr>
+    </w:lvl>
+  </w:abstractNum>
+  <w:abstractNum w:abstractNumId="7" w15:restartNumberingAfterBreak="0">
     <w:nsid w:val="367E3F6A"/>
     <w:multiLevelType w:val="hybridMultilevel"/>
     <w:tmpl w:val="0CB6E2E4"/>
@@ -2067,7 +4205,7 @@
       </w:rPr>
     </w:lvl>
   </w:abstractNum>
-  <w:abstractNum w:abstractNumId="1" w15:restartNumberingAfterBreak="0">
+  <w:abstractNum w:abstractNumId="8" w15:restartNumberingAfterBreak="0">
     <w:nsid w:val="375D36C8"/>
     <w:multiLevelType w:val="multilevel"/>
     <w:tmpl w:val="CF405D9C"/>
@@ -2180,7 +4318,661 @@
       </w:rPr>
     </w:lvl>
   </w:abstractNum>
-  <w:abstractNum w:abstractNumId="2" w15:restartNumberingAfterBreak="0">
+  <w:abstractNum w:abstractNumId="9" w15:restartNumberingAfterBreak="0">
+    <w:nsid w:val="3A242513"/>
+    <w:multiLevelType w:val="hybridMultilevel"/>
+    <w:tmpl w:val="FDEE1F1E"/>
+    <w:lvl w:ilvl="0" w:tplc="0C090001">
+      <w:start w:val="1"/>
+      <w:numFmt w:val="bullet"/>
+      <w:lvlText w:val=""/>
+      <w:lvlJc w:val="left"/>
+      <w:pPr>
+        <w:ind w:left="1080" w:hanging="360"/>
+      </w:pPr>
+      <w:rPr>
+        <w:rFonts w:ascii="Symbol" w:hAnsi="Symbol" w:hint="default"/>
+      </w:rPr>
+    </w:lvl>
+    <w:lvl w:ilvl="1" w:tplc="0C090003" w:tentative="1">
+      <w:start w:val="1"/>
+      <w:numFmt w:val="bullet"/>
+      <w:lvlText w:val="o"/>
+      <w:lvlJc w:val="left"/>
+      <w:pPr>
+        <w:ind w:left="1800" w:hanging="360"/>
+      </w:pPr>
+      <w:rPr>
+        <w:rFonts w:ascii="Courier New" w:hAnsi="Courier New" w:cs="Courier New" w:hint="default"/>
+      </w:rPr>
+    </w:lvl>
+    <w:lvl w:ilvl="2" w:tplc="0C090005" w:tentative="1">
+      <w:start w:val="1"/>
+      <w:numFmt w:val="bullet"/>
+      <w:lvlText w:val=""/>
+      <w:lvlJc w:val="left"/>
+      <w:pPr>
+        <w:ind w:left="2520" w:hanging="360"/>
+      </w:pPr>
+      <w:rPr>
+        <w:rFonts w:ascii="Wingdings" w:hAnsi="Wingdings" w:hint="default"/>
+      </w:rPr>
+    </w:lvl>
+    <w:lvl w:ilvl="3" w:tplc="0C090001" w:tentative="1">
+      <w:start w:val="1"/>
+      <w:numFmt w:val="bullet"/>
+      <w:lvlText w:val=""/>
+      <w:lvlJc w:val="left"/>
+      <w:pPr>
+        <w:ind w:left="3240" w:hanging="360"/>
+      </w:pPr>
+      <w:rPr>
+        <w:rFonts w:ascii="Symbol" w:hAnsi="Symbol" w:hint="default"/>
+      </w:rPr>
+    </w:lvl>
+    <w:lvl w:ilvl="4" w:tplc="0C090003" w:tentative="1">
+      <w:start w:val="1"/>
+      <w:numFmt w:val="bullet"/>
+      <w:lvlText w:val="o"/>
+      <w:lvlJc w:val="left"/>
+      <w:pPr>
+        <w:ind w:left="3960" w:hanging="360"/>
+      </w:pPr>
+      <w:rPr>
+        <w:rFonts w:ascii="Courier New" w:hAnsi="Courier New" w:cs="Courier New" w:hint="default"/>
+      </w:rPr>
+    </w:lvl>
+    <w:lvl w:ilvl="5" w:tplc="0C090005" w:tentative="1">
+      <w:start w:val="1"/>
+      <w:numFmt w:val="bullet"/>
+      <w:lvlText w:val=""/>
+      <w:lvlJc w:val="left"/>
+      <w:pPr>
+        <w:ind w:left="4680" w:hanging="360"/>
+      </w:pPr>
+      <w:rPr>
+        <w:rFonts w:ascii="Wingdings" w:hAnsi="Wingdings" w:hint="default"/>
+      </w:rPr>
+    </w:lvl>
+    <w:lvl w:ilvl="6" w:tplc="0C090001" w:tentative="1">
+      <w:start w:val="1"/>
+      <w:numFmt w:val="bullet"/>
+      <w:lvlText w:val=""/>
+      <w:lvlJc w:val="left"/>
+      <w:pPr>
+        <w:ind w:left="5400" w:hanging="360"/>
+      </w:pPr>
+      <w:rPr>
+        <w:rFonts w:ascii="Symbol" w:hAnsi="Symbol" w:hint="default"/>
+      </w:rPr>
+    </w:lvl>
+    <w:lvl w:ilvl="7" w:tplc="0C090003" w:tentative="1">
+      <w:start w:val="1"/>
+      <w:numFmt w:val="bullet"/>
+      <w:lvlText w:val="o"/>
+      <w:lvlJc w:val="left"/>
+      <w:pPr>
+        <w:ind w:left="6120" w:hanging="360"/>
+      </w:pPr>
+      <w:rPr>
+        <w:rFonts w:ascii="Courier New" w:hAnsi="Courier New" w:cs="Courier New" w:hint="default"/>
+      </w:rPr>
+    </w:lvl>
+    <w:lvl w:ilvl="8" w:tplc="0C090005" w:tentative="1">
+      <w:start w:val="1"/>
+      <w:numFmt w:val="bullet"/>
+      <w:lvlText w:val=""/>
+      <w:lvlJc w:val="left"/>
+      <w:pPr>
+        <w:ind w:left="6840" w:hanging="360"/>
+      </w:pPr>
+      <w:rPr>
+        <w:rFonts w:ascii="Wingdings" w:hAnsi="Wingdings" w:hint="default"/>
+      </w:rPr>
+    </w:lvl>
+  </w:abstractNum>
+  <w:abstractNum w:abstractNumId="10" w15:restartNumberingAfterBreak="0">
+    <w:nsid w:val="429B03F6"/>
+    <w:multiLevelType w:val="hybridMultilevel"/>
+    <w:tmpl w:val="3F283E98"/>
+    <w:lvl w:ilvl="0" w:tplc="0C090001">
+      <w:start w:val="1"/>
+      <w:numFmt w:val="bullet"/>
+      <w:lvlText w:val=""/>
+      <w:lvlJc w:val="left"/>
+      <w:pPr>
+        <w:ind w:left="1080" w:hanging="360"/>
+      </w:pPr>
+      <w:rPr>
+        <w:rFonts w:ascii="Symbol" w:hAnsi="Symbol" w:hint="default"/>
+      </w:rPr>
+    </w:lvl>
+    <w:lvl w:ilvl="1" w:tplc="0C090003" w:tentative="1">
+      <w:start w:val="1"/>
+      <w:numFmt w:val="bullet"/>
+      <w:lvlText w:val="o"/>
+      <w:lvlJc w:val="left"/>
+      <w:pPr>
+        <w:ind w:left="1800" w:hanging="360"/>
+      </w:pPr>
+      <w:rPr>
+        <w:rFonts w:ascii="Courier New" w:hAnsi="Courier New" w:cs="Courier New" w:hint="default"/>
+      </w:rPr>
+    </w:lvl>
+    <w:lvl w:ilvl="2" w:tplc="0C090005" w:tentative="1">
+      <w:start w:val="1"/>
+      <w:numFmt w:val="bullet"/>
+      <w:lvlText w:val=""/>
+      <w:lvlJc w:val="left"/>
+      <w:pPr>
+        <w:ind w:left="2520" w:hanging="360"/>
+      </w:pPr>
+      <w:rPr>
+        <w:rFonts w:ascii="Wingdings" w:hAnsi="Wingdings" w:hint="default"/>
+      </w:rPr>
+    </w:lvl>
+    <w:lvl w:ilvl="3" w:tplc="0C090001" w:tentative="1">
+      <w:start w:val="1"/>
+      <w:numFmt w:val="bullet"/>
+      <w:lvlText w:val=""/>
+      <w:lvlJc w:val="left"/>
+      <w:pPr>
+        <w:ind w:left="3240" w:hanging="360"/>
+      </w:pPr>
+      <w:rPr>
+        <w:rFonts w:ascii="Symbol" w:hAnsi="Symbol" w:hint="default"/>
+      </w:rPr>
+    </w:lvl>
+    <w:lvl w:ilvl="4" w:tplc="0C090003" w:tentative="1">
+      <w:start w:val="1"/>
+      <w:numFmt w:val="bullet"/>
+      <w:lvlText w:val="o"/>
+      <w:lvlJc w:val="left"/>
+      <w:pPr>
+        <w:ind w:left="3960" w:hanging="360"/>
+      </w:pPr>
+      <w:rPr>
+        <w:rFonts w:ascii="Courier New" w:hAnsi="Courier New" w:cs="Courier New" w:hint="default"/>
+      </w:rPr>
+    </w:lvl>
+    <w:lvl w:ilvl="5" w:tplc="0C090005" w:tentative="1">
+      <w:start w:val="1"/>
+      <w:numFmt w:val="bullet"/>
+      <w:lvlText w:val=""/>
+      <w:lvlJc w:val="left"/>
+      <w:pPr>
+        <w:ind w:left="4680" w:hanging="360"/>
+      </w:pPr>
+      <w:rPr>
+        <w:rFonts w:ascii="Wingdings" w:hAnsi="Wingdings" w:hint="default"/>
+      </w:rPr>
+    </w:lvl>
+    <w:lvl w:ilvl="6" w:tplc="0C090001" w:tentative="1">
+      <w:start w:val="1"/>
+      <w:numFmt w:val="bullet"/>
+      <w:lvlText w:val=""/>
+      <w:lvlJc w:val="left"/>
+      <w:pPr>
+        <w:ind w:left="5400" w:hanging="360"/>
+      </w:pPr>
+      <w:rPr>
+        <w:rFonts w:ascii="Symbol" w:hAnsi="Symbol" w:hint="default"/>
+      </w:rPr>
+    </w:lvl>
+    <w:lvl w:ilvl="7" w:tplc="0C090003" w:tentative="1">
+      <w:start w:val="1"/>
+      <w:numFmt w:val="bullet"/>
+      <w:lvlText w:val="o"/>
+      <w:lvlJc w:val="left"/>
+      <w:pPr>
+        <w:ind w:left="6120" w:hanging="360"/>
+      </w:pPr>
+      <w:rPr>
+        <w:rFonts w:ascii="Courier New" w:hAnsi="Courier New" w:cs="Courier New" w:hint="default"/>
+      </w:rPr>
+    </w:lvl>
+    <w:lvl w:ilvl="8" w:tplc="0C090005" w:tentative="1">
+      <w:start w:val="1"/>
+      <w:numFmt w:val="bullet"/>
+      <w:lvlText w:val=""/>
+      <w:lvlJc w:val="left"/>
+      <w:pPr>
+        <w:ind w:left="6840" w:hanging="360"/>
+      </w:pPr>
+      <w:rPr>
+        <w:rFonts w:ascii="Wingdings" w:hAnsi="Wingdings" w:hint="default"/>
+      </w:rPr>
+    </w:lvl>
+  </w:abstractNum>
+  <w:abstractNum w:abstractNumId="11" w15:restartNumberingAfterBreak="0">
+    <w:nsid w:val="470E356A"/>
+    <w:multiLevelType w:val="hybridMultilevel"/>
+    <w:tmpl w:val="AB7C651C"/>
+    <w:lvl w:ilvl="0" w:tplc="0C09000F">
+      <w:start w:val="1"/>
+      <w:numFmt w:val="decimal"/>
+      <w:lvlText w:val="%1."/>
+      <w:lvlJc w:val="left"/>
+      <w:pPr>
+        <w:ind w:left="720" w:hanging="360"/>
+      </w:pPr>
+    </w:lvl>
+    <w:lvl w:ilvl="1" w:tplc="0C090001">
+      <w:start w:val="1"/>
+      <w:numFmt w:val="bullet"/>
+      <w:lvlText w:val=""/>
+      <w:lvlJc w:val="left"/>
+      <w:pPr>
+        <w:ind w:left="720" w:hanging="360"/>
+      </w:pPr>
+      <w:rPr>
+        <w:rFonts w:ascii="Symbol" w:hAnsi="Symbol" w:hint="default"/>
+      </w:rPr>
+    </w:lvl>
+    <w:lvl w:ilvl="2" w:tplc="0C09001B">
+      <w:start w:val="1"/>
+      <w:numFmt w:val="lowerRoman"/>
+      <w:lvlText w:val="%3."/>
+      <w:lvlJc w:val="right"/>
+      <w:pPr>
+        <w:ind w:left="2160" w:hanging="180"/>
+      </w:pPr>
+    </w:lvl>
+    <w:lvl w:ilvl="3" w:tplc="0C09000F" w:tentative="1">
+      <w:start w:val="1"/>
+      <w:numFmt w:val="decimal"/>
+      <w:lvlText w:val="%4."/>
+      <w:lvlJc w:val="left"/>
+      <w:pPr>
+        <w:ind w:left="2880" w:hanging="360"/>
+      </w:pPr>
+    </w:lvl>
+    <w:lvl w:ilvl="4" w:tplc="0C090019" w:tentative="1">
+      <w:start w:val="1"/>
+      <w:numFmt w:val="lowerLetter"/>
+      <w:lvlText w:val="%5."/>
+      <w:lvlJc w:val="left"/>
+      <w:pPr>
+        <w:ind w:left="3600" w:hanging="360"/>
+      </w:pPr>
+    </w:lvl>
+    <w:lvl w:ilvl="5" w:tplc="0C09001B" w:tentative="1">
+      <w:start w:val="1"/>
+      <w:numFmt w:val="lowerRoman"/>
+      <w:lvlText w:val="%6."/>
+      <w:lvlJc w:val="right"/>
+      <w:pPr>
+        <w:ind w:left="4320" w:hanging="180"/>
+      </w:pPr>
+    </w:lvl>
+    <w:lvl w:ilvl="6" w:tplc="0C09000F" w:tentative="1">
+      <w:start w:val="1"/>
+      <w:numFmt w:val="decimal"/>
+      <w:lvlText w:val="%7."/>
+      <w:lvlJc w:val="left"/>
+      <w:pPr>
+        <w:ind w:left="5040" w:hanging="360"/>
+      </w:pPr>
+    </w:lvl>
+    <w:lvl w:ilvl="7" w:tplc="0C090019" w:tentative="1">
+      <w:start w:val="1"/>
+      <w:numFmt w:val="lowerLetter"/>
+      <w:lvlText w:val="%8."/>
+      <w:lvlJc w:val="left"/>
+      <w:pPr>
+        <w:ind w:left="5760" w:hanging="360"/>
+      </w:pPr>
+    </w:lvl>
+    <w:lvl w:ilvl="8" w:tplc="0C09001B" w:tentative="1">
+      <w:start w:val="1"/>
+      <w:numFmt w:val="lowerRoman"/>
+      <w:lvlText w:val="%9."/>
+      <w:lvlJc w:val="right"/>
+      <w:pPr>
+        <w:ind w:left="6480" w:hanging="180"/>
+      </w:pPr>
+    </w:lvl>
+  </w:abstractNum>
+  <w:abstractNum w:abstractNumId="12" w15:restartNumberingAfterBreak="0">
+    <w:nsid w:val="4FA65C4C"/>
+    <w:multiLevelType w:val="hybridMultilevel"/>
+    <w:tmpl w:val="0D04B7AC"/>
+    <w:lvl w:ilvl="0" w:tplc="0C090001">
+      <w:start w:val="1"/>
+      <w:numFmt w:val="bullet"/>
+      <w:lvlText w:val=""/>
+      <w:lvlJc w:val="left"/>
+      <w:pPr>
+        <w:ind w:left="1080" w:hanging="360"/>
+      </w:pPr>
+      <w:rPr>
+        <w:rFonts w:ascii="Symbol" w:hAnsi="Symbol" w:hint="default"/>
+      </w:rPr>
+    </w:lvl>
+    <w:lvl w:ilvl="1" w:tplc="0C090003" w:tentative="1">
+      <w:start w:val="1"/>
+      <w:numFmt w:val="bullet"/>
+      <w:lvlText w:val="o"/>
+      <w:lvlJc w:val="left"/>
+      <w:pPr>
+        <w:ind w:left="1800" w:hanging="360"/>
+      </w:pPr>
+      <w:rPr>
+        <w:rFonts w:ascii="Courier New" w:hAnsi="Courier New" w:cs="Courier New" w:hint="default"/>
+      </w:rPr>
+    </w:lvl>
+    <w:lvl w:ilvl="2" w:tplc="0C090005" w:tentative="1">
+      <w:start w:val="1"/>
+      <w:numFmt w:val="bullet"/>
+      <w:lvlText w:val=""/>
+      <w:lvlJc w:val="left"/>
+      <w:pPr>
+        <w:ind w:left="2520" w:hanging="360"/>
+      </w:pPr>
+      <w:rPr>
+        <w:rFonts w:ascii="Wingdings" w:hAnsi="Wingdings" w:hint="default"/>
+      </w:rPr>
+    </w:lvl>
+    <w:lvl w:ilvl="3" w:tplc="0C090001" w:tentative="1">
+      <w:start w:val="1"/>
+      <w:numFmt w:val="bullet"/>
+      <w:lvlText w:val=""/>
+      <w:lvlJc w:val="left"/>
+      <w:pPr>
+        <w:ind w:left="3240" w:hanging="360"/>
+      </w:pPr>
+      <w:rPr>
+        <w:rFonts w:ascii="Symbol" w:hAnsi="Symbol" w:hint="default"/>
+      </w:rPr>
+    </w:lvl>
+    <w:lvl w:ilvl="4" w:tplc="0C090003" w:tentative="1">
+      <w:start w:val="1"/>
+      <w:numFmt w:val="bullet"/>
+      <w:lvlText w:val="o"/>
+      <w:lvlJc w:val="left"/>
+      <w:pPr>
+        <w:ind w:left="3960" w:hanging="360"/>
+      </w:pPr>
+      <w:rPr>
+        <w:rFonts w:ascii="Courier New" w:hAnsi="Courier New" w:cs="Courier New" w:hint="default"/>
+      </w:rPr>
+    </w:lvl>
+    <w:lvl w:ilvl="5" w:tplc="0C090005" w:tentative="1">
+      <w:start w:val="1"/>
+      <w:numFmt w:val="bullet"/>
+      <w:lvlText w:val=""/>
+      <w:lvlJc w:val="left"/>
+      <w:pPr>
+        <w:ind w:left="4680" w:hanging="360"/>
+      </w:pPr>
+      <w:rPr>
+        <w:rFonts w:ascii="Wingdings" w:hAnsi="Wingdings" w:hint="default"/>
+      </w:rPr>
+    </w:lvl>
+    <w:lvl w:ilvl="6" w:tplc="0C090001" w:tentative="1">
+      <w:start w:val="1"/>
+      <w:numFmt w:val="bullet"/>
+      <w:lvlText w:val=""/>
+      <w:lvlJc w:val="left"/>
+      <w:pPr>
+        <w:ind w:left="5400" w:hanging="360"/>
+      </w:pPr>
+      <w:rPr>
+        <w:rFonts w:ascii="Symbol" w:hAnsi="Symbol" w:hint="default"/>
+      </w:rPr>
+    </w:lvl>
+    <w:lvl w:ilvl="7" w:tplc="0C090003" w:tentative="1">
+      <w:start w:val="1"/>
+      <w:numFmt w:val="bullet"/>
+      <w:lvlText w:val="o"/>
+      <w:lvlJc w:val="left"/>
+      <w:pPr>
+        <w:ind w:left="6120" w:hanging="360"/>
+      </w:pPr>
+      <w:rPr>
+        <w:rFonts w:ascii="Courier New" w:hAnsi="Courier New" w:cs="Courier New" w:hint="default"/>
+      </w:rPr>
+    </w:lvl>
+    <w:lvl w:ilvl="8" w:tplc="0C090005" w:tentative="1">
+      <w:start w:val="1"/>
+      <w:numFmt w:val="bullet"/>
+      <w:lvlText w:val=""/>
+      <w:lvlJc w:val="left"/>
+      <w:pPr>
+        <w:ind w:left="6840" w:hanging="360"/>
+      </w:pPr>
+      <w:rPr>
+        <w:rFonts w:ascii="Wingdings" w:hAnsi="Wingdings" w:hint="default"/>
+      </w:rPr>
+    </w:lvl>
+  </w:abstractNum>
+  <w:abstractNum w:abstractNumId="13" w15:restartNumberingAfterBreak="0">
+    <w:nsid w:val="570A756C"/>
+    <w:multiLevelType w:val="hybridMultilevel"/>
+    <w:tmpl w:val="F3209C5C"/>
+    <w:lvl w:ilvl="0" w:tplc="0C090001">
+      <w:start w:val="1"/>
+      <w:numFmt w:val="bullet"/>
+      <w:lvlText w:val=""/>
+      <w:lvlJc w:val="left"/>
+      <w:pPr>
+        <w:ind w:left="1080" w:hanging="360"/>
+      </w:pPr>
+      <w:rPr>
+        <w:rFonts w:ascii="Symbol" w:hAnsi="Symbol" w:hint="default"/>
+      </w:rPr>
+    </w:lvl>
+    <w:lvl w:ilvl="1" w:tplc="0C090003" w:tentative="1">
+      <w:start w:val="1"/>
+      <w:numFmt w:val="bullet"/>
+      <w:lvlText w:val="o"/>
+      <w:lvlJc w:val="left"/>
+      <w:pPr>
+        <w:ind w:left="1800" w:hanging="360"/>
+      </w:pPr>
+      <w:rPr>
+        <w:rFonts w:ascii="Courier New" w:hAnsi="Courier New" w:cs="Courier New" w:hint="default"/>
+      </w:rPr>
+    </w:lvl>
+    <w:lvl w:ilvl="2" w:tplc="0C090005" w:tentative="1">
+      <w:start w:val="1"/>
+      <w:numFmt w:val="bullet"/>
+      <w:lvlText w:val=""/>
+      <w:lvlJc w:val="left"/>
+      <w:pPr>
+        <w:ind w:left="2520" w:hanging="360"/>
+      </w:pPr>
+      <w:rPr>
+        <w:rFonts w:ascii="Wingdings" w:hAnsi="Wingdings" w:hint="default"/>
+      </w:rPr>
+    </w:lvl>
+    <w:lvl w:ilvl="3" w:tplc="0C090001" w:tentative="1">
+      <w:start w:val="1"/>
+      <w:numFmt w:val="bullet"/>
+      <w:lvlText w:val=""/>
+      <w:lvlJc w:val="left"/>
+      <w:pPr>
+        <w:ind w:left="3240" w:hanging="360"/>
+      </w:pPr>
+      <w:rPr>
+        <w:rFonts w:ascii="Symbol" w:hAnsi="Symbol" w:hint="default"/>
+      </w:rPr>
+    </w:lvl>
+    <w:lvl w:ilvl="4" w:tplc="0C090003" w:tentative="1">
+      <w:start w:val="1"/>
+      <w:numFmt w:val="bullet"/>
+      <w:lvlText w:val="o"/>
+      <w:lvlJc w:val="left"/>
+      <w:pPr>
+        <w:ind w:left="3960" w:hanging="360"/>
+      </w:pPr>
+      <w:rPr>
+        <w:rFonts w:ascii="Courier New" w:hAnsi="Courier New" w:cs="Courier New" w:hint="default"/>
+      </w:rPr>
+    </w:lvl>
+    <w:lvl w:ilvl="5" w:tplc="0C090005" w:tentative="1">
+      <w:start w:val="1"/>
+      <w:numFmt w:val="bullet"/>
+      <w:lvlText w:val=""/>
+      <w:lvlJc w:val="left"/>
+      <w:pPr>
+        <w:ind w:left="4680" w:hanging="360"/>
+      </w:pPr>
+      <w:rPr>
+        <w:rFonts w:ascii="Wingdings" w:hAnsi="Wingdings" w:hint="default"/>
+      </w:rPr>
+    </w:lvl>
+    <w:lvl w:ilvl="6" w:tplc="0C090001" w:tentative="1">
+      <w:start w:val="1"/>
+      <w:numFmt w:val="bullet"/>
+      <w:lvlText w:val=""/>
+      <w:lvlJc w:val="left"/>
+      <w:pPr>
+        <w:ind w:left="5400" w:hanging="360"/>
+      </w:pPr>
+      <w:rPr>
+        <w:rFonts w:ascii="Symbol" w:hAnsi="Symbol" w:hint="default"/>
+      </w:rPr>
+    </w:lvl>
+    <w:lvl w:ilvl="7" w:tplc="0C090003" w:tentative="1">
+      <w:start w:val="1"/>
+      <w:numFmt w:val="bullet"/>
+      <w:lvlText w:val="o"/>
+      <w:lvlJc w:val="left"/>
+      <w:pPr>
+        <w:ind w:left="6120" w:hanging="360"/>
+      </w:pPr>
+      <w:rPr>
+        <w:rFonts w:ascii="Courier New" w:hAnsi="Courier New" w:cs="Courier New" w:hint="default"/>
+      </w:rPr>
+    </w:lvl>
+    <w:lvl w:ilvl="8" w:tplc="0C090005" w:tentative="1">
+      <w:start w:val="1"/>
+      <w:numFmt w:val="bullet"/>
+      <w:lvlText w:val=""/>
+      <w:lvlJc w:val="left"/>
+      <w:pPr>
+        <w:ind w:left="6840" w:hanging="360"/>
+      </w:pPr>
+      <w:rPr>
+        <w:rFonts w:ascii="Wingdings" w:hAnsi="Wingdings" w:hint="default"/>
+      </w:rPr>
+    </w:lvl>
+  </w:abstractNum>
+  <w:abstractNum w:abstractNumId="14" w15:restartNumberingAfterBreak="0">
+    <w:nsid w:val="58C83E78"/>
+    <w:multiLevelType w:val="hybridMultilevel"/>
+    <w:tmpl w:val="D5884768"/>
+    <w:lvl w:ilvl="0" w:tplc="0C090001">
+      <w:start w:val="1"/>
+      <w:numFmt w:val="bullet"/>
+      <w:lvlText w:val=""/>
+      <w:lvlJc w:val="left"/>
+      <w:pPr>
+        <w:ind w:left="1080" w:hanging="360"/>
+      </w:pPr>
+      <w:rPr>
+        <w:rFonts w:ascii="Symbol" w:hAnsi="Symbol" w:hint="default"/>
+      </w:rPr>
+    </w:lvl>
+    <w:lvl w:ilvl="1" w:tplc="0C090003" w:tentative="1">
+      <w:start w:val="1"/>
+      <w:numFmt w:val="bullet"/>
+      <w:lvlText w:val="o"/>
+      <w:lvlJc w:val="left"/>
+      <w:pPr>
+        <w:ind w:left="1800" w:hanging="360"/>
+      </w:pPr>
+      <w:rPr>
+        <w:rFonts w:ascii="Courier New" w:hAnsi="Courier New" w:cs="Courier New" w:hint="default"/>
+      </w:rPr>
+    </w:lvl>
+    <w:lvl w:ilvl="2" w:tplc="0C090005" w:tentative="1">
+      <w:start w:val="1"/>
+      <w:numFmt w:val="bullet"/>
+      <w:lvlText w:val=""/>
+      <w:lvlJc w:val="left"/>
+      <w:pPr>
+        <w:ind w:left="2520" w:hanging="360"/>
+      </w:pPr>
+      <w:rPr>
+        <w:rFonts w:ascii="Wingdings" w:hAnsi="Wingdings" w:hint="default"/>
+      </w:rPr>
+    </w:lvl>
+    <w:lvl w:ilvl="3" w:tplc="0C090001" w:tentative="1">
+      <w:start w:val="1"/>
+      <w:numFmt w:val="bullet"/>
+      <w:lvlText w:val=""/>
+      <w:lvlJc w:val="left"/>
+      <w:pPr>
+        <w:ind w:left="3240" w:hanging="360"/>
+      </w:pPr>
+      <w:rPr>
+        <w:rFonts w:ascii="Symbol" w:hAnsi="Symbol" w:hint="default"/>
+      </w:rPr>
+    </w:lvl>
+    <w:lvl w:ilvl="4" w:tplc="0C090003" w:tentative="1">
+      <w:start w:val="1"/>
+      <w:numFmt w:val="bullet"/>
+      <w:lvlText w:val="o"/>
+      <w:lvlJc w:val="left"/>
+      <w:pPr>
+        <w:ind w:left="3960" w:hanging="360"/>
+      </w:pPr>
+      <w:rPr>
+        <w:rFonts w:ascii="Courier New" w:hAnsi="Courier New" w:cs="Courier New" w:hint="default"/>
+      </w:rPr>
+    </w:lvl>
+    <w:lvl w:ilvl="5" w:tplc="0C090005" w:tentative="1">
+      <w:start w:val="1"/>
+      <w:numFmt w:val="bullet"/>
+      <w:lvlText w:val=""/>
+      <w:lvlJc w:val="left"/>
+      <w:pPr>
+        <w:ind w:left="4680" w:hanging="360"/>
+      </w:pPr>
+      <w:rPr>
+        <w:rFonts w:ascii="Wingdings" w:hAnsi="Wingdings" w:hint="default"/>
+      </w:rPr>
+    </w:lvl>
+    <w:lvl w:ilvl="6" w:tplc="0C090001" w:tentative="1">
+      <w:start w:val="1"/>
+      <w:numFmt w:val="bullet"/>
+      <w:lvlText w:val=""/>
+      <w:lvlJc w:val="left"/>
+      <w:pPr>
+        <w:ind w:left="5400" w:hanging="360"/>
+      </w:pPr>
+      <w:rPr>
+        <w:rFonts w:ascii="Symbol" w:hAnsi="Symbol" w:hint="default"/>
+      </w:rPr>
+    </w:lvl>
+    <w:lvl w:ilvl="7" w:tplc="0C090003" w:tentative="1">
+      <w:start w:val="1"/>
+      <w:numFmt w:val="bullet"/>
+      <w:lvlText w:val="o"/>
+      <w:lvlJc w:val="left"/>
+      <w:pPr>
+        <w:ind w:left="6120" w:hanging="360"/>
+      </w:pPr>
+      <w:rPr>
+        <w:rFonts w:ascii="Courier New" w:hAnsi="Courier New" w:cs="Courier New" w:hint="default"/>
+      </w:rPr>
+    </w:lvl>
+    <w:lvl w:ilvl="8" w:tplc="0C090005" w:tentative="1">
+      <w:start w:val="1"/>
+      <w:numFmt w:val="bullet"/>
+      <w:lvlText w:val=""/>
+      <w:lvlJc w:val="left"/>
+      <w:pPr>
+        <w:ind w:left="6840" w:hanging="360"/>
+      </w:pPr>
+      <w:rPr>
+        <w:rFonts w:ascii="Wingdings" w:hAnsi="Wingdings" w:hint="default"/>
+      </w:rPr>
+    </w:lvl>
+  </w:abstractNum>
+  <w:abstractNum w:abstractNumId="15" w15:restartNumberingAfterBreak="0">
     <w:nsid w:val="594D2C6D"/>
     <w:multiLevelType w:val="hybridMultilevel"/>
     <w:tmpl w:val="BA2812A4"/>
@@ -2292,7 +5084,346 @@
       </w:rPr>
     </w:lvl>
   </w:abstractNum>
-  <w:abstractNum w:abstractNumId="3" w15:restartNumberingAfterBreak="0">
+  <w:abstractNum w:abstractNumId="16" w15:restartNumberingAfterBreak="0">
+    <w:nsid w:val="5C1A1CF3"/>
+    <w:multiLevelType w:val="hybridMultilevel"/>
+    <w:tmpl w:val="AFD401A4"/>
+    <w:lvl w:ilvl="0" w:tplc="0C090001">
+      <w:start w:val="1"/>
+      <w:numFmt w:val="bullet"/>
+      <w:lvlText w:val=""/>
+      <w:lvlJc w:val="left"/>
+      <w:pPr>
+        <w:ind w:left="1080" w:hanging="360"/>
+      </w:pPr>
+      <w:rPr>
+        <w:rFonts w:ascii="Symbol" w:hAnsi="Symbol" w:hint="default"/>
+      </w:rPr>
+    </w:lvl>
+    <w:lvl w:ilvl="1" w:tplc="0C090003" w:tentative="1">
+      <w:start w:val="1"/>
+      <w:numFmt w:val="bullet"/>
+      <w:lvlText w:val="o"/>
+      <w:lvlJc w:val="left"/>
+      <w:pPr>
+        <w:ind w:left="1800" w:hanging="360"/>
+      </w:pPr>
+      <w:rPr>
+        <w:rFonts w:ascii="Courier New" w:hAnsi="Courier New" w:cs="Courier New" w:hint="default"/>
+      </w:rPr>
+    </w:lvl>
+    <w:lvl w:ilvl="2" w:tplc="0C090005" w:tentative="1">
+      <w:start w:val="1"/>
+      <w:numFmt w:val="bullet"/>
+      <w:lvlText w:val=""/>
+      <w:lvlJc w:val="left"/>
+      <w:pPr>
+        <w:ind w:left="2520" w:hanging="360"/>
+      </w:pPr>
+      <w:rPr>
+        <w:rFonts w:ascii="Wingdings" w:hAnsi="Wingdings" w:hint="default"/>
+      </w:rPr>
+    </w:lvl>
+    <w:lvl w:ilvl="3" w:tplc="0C090001" w:tentative="1">
+      <w:start w:val="1"/>
+      <w:numFmt w:val="bullet"/>
+      <w:lvlText w:val=""/>
+      <w:lvlJc w:val="left"/>
+      <w:pPr>
+        <w:ind w:left="3240" w:hanging="360"/>
+      </w:pPr>
+      <w:rPr>
+        <w:rFonts w:ascii="Symbol" w:hAnsi="Symbol" w:hint="default"/>
+      </w:rPr>
+    </w:lvl>
+    <w:lvl w:ilvl="4" w:tplc="0C090003" w:tentative="1">
+      <w:start w:val="1"/>
+      <w:numFmt w:val="bullet"/>
+      <w:lvlText w:val="o"/>
+      <w:lvlJc w:val="left"/>
+      <w:pPr>
+        <w:ind w:left="3960" w:hanging="360"/>
+      </w:pPr>
+      <w:rPr>
+        <w:rFonts w:ascii="Courier New" w:hAnsi="Courier New" w:cs="Courier New" w:hint="default"/>
+      </w:rPr>
+    </w:lvl>
+    <w:lvl w:ilvl="5" w:tplc="0C090005" w:tentative="1">
+      <w:start w:val="1"/>
+      <w:numFmt w:val="bullet"/>
+      <w:lvlText w:val=""/>
+      <w:lvlJc w:val="left"/>
+      <w:pPr>
+        <w:ind w:left="4680" w:hanging="360"/>
+      </w:pPr>
+      <w:rPr>
+        <w:rFonts w:ascii="Wingdings" w:hAnsi="Wingdings" w:hint="default"/>
+      </w:rPr>
+    </w:lvl>
+    <w:lvl w:ilvl="6" w:tplc="0C090001" w:tentative="1">
+      <w:start w:val="1"/>
+      <w:numFmt w:val="bullet"/>
+      <w:lvlText w:val=""/>
+      <w:lvlJc w:val="left"/>
+      <w:pPr>
+        <w:ind w:left="5400" w:hanging="360"/>
+      </w:pPr>
+      <w:rPr>
+        <w:rFonts w:ascii="Symbol" w:hAnsi="Symbol" w:hint="default"/>
+      </w:rPr>
+    </w:lvl>
+    <w:lvl w:ilvl="7" w:tplc="0C090003" w:tentative="1">
+      <w:start w:val="1"/>
+      <w:numFmt w:val="bullet"/>
+      <w:lvlText w:val="o"/>
+      <w:lvlJc w:val="left"/>
+      <w:pPr>
+        <w:ind w:left="6120" w:hanging="360"/>
+      </w:pPr>
+      <w:rPr>
+        <w:rFonts w:ascii="Courier New" w:hAnsi="Courier New" w:cs="Courier New" w:hint="default"/>
+      </w:rPr>
+    </w:lvl>
+    <w:lvl w:ilvl="8" w:tplc="0C090005" w:tentative="1">
+      <w:start w:val="1"/>
+      <w:numFmt w:val="bullet"/>
+      <w:lvlText w:val=""/>
+      <w:lvlJc w:val="left"/>
+      <w:pPr>
+        <w:ind w:left="6840" w:hanging="360"/>
+      </w:pPr>
+      <w:rPr>
+        <w:rFonts w:ascii="Wingdings" w:hAnsi="Wingdings" w:hint="default"/>
+      </w:rPr>
+    </w:lvl>
+  </w:abstractNum>
+  <w:abstractNum w:abstractNumId="17" w15:restartNumberingAfterBreak="0">
+    <w:nsid w:val="5C612D64"/>
+    <w:multiLevelType w:val="hybridMultilevel"/>
+    <w:tmpl w:val="FD7E77E2"/>
+    <w:lvl w:ilvl="0" w:tplc="0C090001">
+      <w:start w:val="1"/>
+      <w:numFmt w:val="bullet"/>
+      <w:lvlText w:val=""/>
+      <w:lvlJc w:val="left"/>
+      <w:pPr>
+        <w:ind w:left="1080" w:hanging="360"/>
+      </w:pPr>
+      <w:rPr>
+        <w:rFonts w:ascii="Symbol" w:hAnsi="Symbol" w:hint="default"/>
+      </w:rPr>
+    </w:lvl>
+    <w:lvl w:ilvl="1" w:tplc="0C090003" w:tentative="1">
+      <w:start w:val="1"/>
+      <w:numFmt w:val="bullet"/>
+      <w:lvlText w:val="o"/>
+      <w:lvlJc w:val="left"/>
+      <w:pPr>
+        <w:ind w:left="1800" w:hanging="360"/>
+      </w:pPr>
+      <w:rPr>
+        <w:rFonts w:ascii="Courier New" w:hAnsi="Courier New" w:cs="Courier New" w:hint="default"/>
+      </w:rPr>
+    </w:lvl>
+    <w:lvl w:ilvl="2" w:tplc="0C090005" w:tentative="1">
+      <w:start w:val="1"/>
+      <w:numFmt w:val="bullet"/>
+      <w:lvlText w:val=""/>
+      <w:lvlJc w:val="left"/>
+      <w:pPr>
+        <w:ind w:left="2520" w:hanging="360"/>
+      </w:pPr>
+      <w:rPr>
+        <w:rFonts w:ascii="Wingdings" w:hAnsi="Wingdings" w:hint="default"/>
+      </w:rPr>
+    </w:lvl>
+    <w:lvl w:ilvl="3" w:tplc="0C090001" w:tentative="1">
+      <w:start w:val="1"/>
+      <w:numFmt w:val="bullet"/>
+      <w:lvlText w:val=""/>
+      <w:lvlJc w:val="left"/>
+      <w:pPr>
+        <w:ind w:left="3240" w:hanging="360"/>
+      </w:pPr>
+      <w:rPr>
+        <w:rFonts w:ascii="Symbol" w:hAnsi="Symbol" w:hint="default"/>
+      </w:rPr>
+    </w:lvl>
+    <w:lvl w:ilvl="4" w:tplc="0C090003" w:tentative="1">
+      <w:start w:val="1"/>
+      <w:numFmt w:val="bullet"/>
+      <w:lvlText w:val="o"/>
+      <w:lvlJc w:val="left"/>
+      <w:pPr>
+        <w:ind w:left="3960" w:hanging="360"/>
+      </w:pPr>
+      <w:rPr>
+        <w:rFonts w:ascii="Courier New" w:hAnsi="Courier New" w:cs="Courier New" w:hint="default"/>
+      </w:rPr>
+    </w:lvl>
+    <w:lvl w:ilvl="5" w:tplc="0C090005" w:tentative="1">
+      <w:start w:val="1"/>
+      <w:numFmt w:val="bullet"/>
+      <w:lvlText w:val=""/>
+      <w:lvlJc w:val="left"/>
+      <w:pPr>
+        <w:ind w:left="4680" w:hanging="360"/>
+      </w:pPr>
+      <w:rPr>
+        <w:rFonts w:ascii="Wingdings" w:hAnsi="Wingdings" w:hint="default"/>
+      </w:rPr>
+    </w:lvl>
+    <w:lvl w:ilvl="6" w:tplc="0C090001" w:tentative="1">
+      <w:start w:val="1"/>
+      <w:numFmt w:val="bullet"/>
+      <w:lvlText w:val=""/>
+      <w:lvlJc w:val="left"/>
+      <w:pPr>
+        <w:ind w:left="5400" w:hanging="360"/>
+      </w:pPr>
+      <w:rPr>
+        <w:rFonts w:ascii="Symbol" w:hAnsi="Symbol" w:hint="default"/>
+      </w:rPr>
+    </w:lvl>
+    <w:lvl w:ilvl="7" w:tplc="0C090003" w:tentative="1">
+      <w:start w:val="1"/>
+      <w:numFmt w:val="bullet"/>
+      <w:lvlText w:val="o"/>
+      <w:lvlJc w:val="left"/>
+      <w:pPr>
+        <w:ind w:left="6120" w:hanging="360"/>
+      </w:pPr>
+      <w:rPr>
+        <w:rFonts w:ascii="Courier New" w:hAnsi="Courier New" w:cs="Courier New" w:hint="default"/>
+      </w:rPr>
+    </w:lvl>
+    <w:lvl w:ilvl="8" w:tplc="0C090005" w:tentative="1">
+      <w:start w:val="1"/>
+      <w:numFmt w:val="bullet"/>
+      <w:lvlText w:val=""/>
+      <w:lvlJc w:val="left"/>
+      <w:pPr>
+        <w:ind w:left="6840" w:hanging="360"/>
+      </w:pPr>
+      <w:rPr>
+        <w:rFonts w:ascii="Wingdings" w:hAnsi="Wingdings" w:hint="default"/>
+      </w:rPr>
+    </w:lvl>
+  </w:abstractNum>
+  <w:abstractNum w:abstractNumId="18" w15:restartNumberingAfterBreak="0">
+    <w:nsid w:val="623A1202"/>
+    <w:multiLevelType w:val="hybridMultilevel"/>
+    <w:tmpl w:val="1236FE86"/>
+    <w:lvl w:ilvl="0" w:tplc="0C090001">
+      <w:start w:val="1"/>
+      <w:numFmt w:val="bullet"/>
+      <w:lvlText w:val=""/>
+      <w:lvlJc w:val="left"/>
+      <w:pPr>
+        <w:ind w:left="1080" w:hanging="360"/>
+      </w:pPr>
+      <w:rPr>
+        <w:rFonts w:ascii="Symbol" w:hAnsi="Symbol" w:hint="default"/>
+      </w:rPr>
+    </w:lvl>
+    <w:lvl w:ilvl="1" w:tplc="0C090003" w:tentative="1">
+      <w:start w:val="1"/>
+      <w:numFmt w:val="bullet"/>
+      <w:lvlText w:val="o"/>
+      <w:lvlJc w:val="left"/>
+      <w:pPr>
+        <w:ind w:left="1800" w:hanging="360"/>
+      </w:pPr>
+      <w:rPr>
+        <w:rFonts w:ascii="Courier New" w:hAnsi="Courier New" w:cs="Courier New" w:hint="default"/>
+      </w:rPr>
+    </w:lvl>
+    <w:lvl w:ilvl="2" w:tplc="0C090005" w:tentative="1">
+      <w:start w:val="1"/>
+      <w:numFmt w:val="bullet"/>
+      <w:lvlText w:val=""/>
+      <w:lvlJc w:val="left"/>
+      <w:pPr>
+        <w:ind w:left="2520" w:hanging="360"/>
+      </w:pPr>
+      <w:rPr>
+        <w:rFonts w:ascii="Wingdings" w:hAnsi="Wingdings" w:hint="default"/>
+      </w:rPr>
+    </w:lvl>
+    <w:lvl w:ilvl="3" w:tplc="0C090001" w:tentative="1">
+      <w:start w:val="1"/>
+      <w:numFmt w:val="bullet"/>
+      <w:lvlText w:val=""/>
+      <w:lvlJc w:val="left"/>
+      <w:pPr>
+        <w:ind w:left="3240" w:hanging="360"/>
+      </w:pPr>
+      <w:rPr>
+        <w:rFonts w:ascii="Symbol" w:hAnsi="Symbol" w:hint="default"/>
+      </w:rPr>
+    </w:lvl>
+    <w:lvl w:ilvl="4" w:tplc="0C090003" w:tentative="1">
+      <w:start w:val="1"/>
+      <w:numFmt w:val="bullet"/>
+      <w:lvlText w:val="o"/>
+      <w:lvlJc w:val="left"/>
+      <w:pPr>
+        <w:ind w:left="3960" w:hanging="360"/>
+      </w:pPr>
+      <w:rPr>
+        <w:rFonts w:ascii="Courier New" w:hAnsi="Courier New" w:cs="Courier New" w:hint="default"/>
+      </w:rPr>
+    </w:lvl>
+    <w:lvl w:ilvl="5" w:tplc="0C090005" w:tentative="1">
+      <w:start w:val="1"/>
+      <w:numFmt w:val="bullet"/>
+      <w:lvlText w:val=""/>
+      <w:lvlJc w:val="left"/>
+      <w:pPr>
+        <w:ind w:left="4680" w:hanging="360"/>
+      </w:pPr>
+      <w:rPr>
+        <w:rFonts w:ascii="Wingdings" w:hAnsi="Wingdings" w:hint="default"/>
+      </w:rPr>
+    </w:lvl>
+    <w:lvl w:ilvl="6" w:tplc="0C090001" w:tentative="1">
+      <w:start w:val="1"/>
+      <w:numFmt w:val="bullet"/>
+      <w:lvlText w:val=""/>
+      <w:lvlJc w:val="left"/>
+      <w:pPr>
+        <w:ind w:left="5400" w:hanging="360"/>
+      </w:pPr>
+      <w:rPr>
+        <w:rFonts w:ascii="Symbol" w:hAnsi="Symbol" w:hint="default"/>
+      </w:rPr>
+    </w:lvl>
+    <w:lvl w:ilvl="7" w:tplc="0C090003" w:tentative="1">
+      <w:start w:val="1"/>
+      <w:numFmt w:val="bullet"/>
+      <w:lvlText w:val="o"/>
+      <w:lvlJc w:val="left"/>
+      <w:pPr>
+        <w:ind w:left="6120" w:hanging="360"/>
+      </w:pPr>
+      <w:rPr>
+        <w:rFonts w:ascii="Courier New" w:hAnsi="Courier New" w:cs="Courier New" w:hint="default"/>
+      </w:rPr>
+    </w:lvl>
+    <w:lvl w:ilvl="8" w:tplc="0C090005" w:tentative="1">
+      <w:start w:val="1"/>
+      <w:numFmt w:val="bullet"/>
+      <w:lvlText w:val=""/>
+      <w:lvlJc w:val="left"/>
+      <w:pPr>
+        <w:ind w:left="6840" w:hanging="360"/>
+      </w:pPr>
+      <w:rPr>
+        <w:rFonts w:ascii="Wingdings" w:hAnsi="Wingdings" w:hint="default"/>
+      </w:rPr>
+    </w:lvl>
+  </w:abstractNum>
+  <w:abstractNum w:abstractNumId="19" w15:restartNumberingAfterBreak="0">
     <w:nsid w:val="63D23837"/>
     <w:multiLevelType w:val="hybridMultilevel"/>
     <w:tmpl w:val="9BD61186"/>
@@ -2404,7 +5535,120 @@
       </w:rPr>
     </w:lvl>
   </w:abstractNum>
-  <w:abstractNum w:abstractNumId="4" w15:restartNumberingAfterBreak="0">
+  <w:abstractNum w:abstractNumId="20" w15:restartNumberingAfterBreak="0">
+    <w:nsid w:val="65D431A2"/>
+    <w:multiLevelType w:val="hybridMultilevel"/>
+    <w:tmpl w:val="AA6EDEC8"/>
+    <w:lvl w:ilvl="0" w:tplc="0C090001">
+      <w:start w:val="1"/>
+      <w:numFmt w:val="bullet"/>
+      <w:lvlText w:val=""/>
+      <w:lvlJc w:val="left"/>
+      <w:pPr>
+        <w:ind w:left="720" w:hanging="360"/>
+      </w:pPr>
+      <w:rPr>
+        <w:rFonts w:ascii="Symbol" w:hAnsi="Symbol" w:hint="default"/>
+      </w:rPr>
+    </w:lvl>
+    <w:lvl w:ilvl="1" w:tplc="0C090003" w:tentative="1">
+      <w:start w:val="1"/>
+      <w:numFmt w:val="bullet"/>
+      <w:lvlText w:val="o"/>
+      <w:lvlJc w:val="left"/>
+      <w:pPr>
+        <w:ind w:left="1440" w:hanging="360"/>
+      </w:pPr>
+      <w:rPr>
+        <w:rFonts w:ascii="Courier New" w:hAnsi="Courier New" w:cs="Courier New" w:hint="default"/>
+      </w:rPr>
+    </w:lvl>
+    <w:lvl w:ilvl="2" w:tplc="0C090005" w:tentative="1">
+      <w:start w:val="1"/>
+      <w:numFmt w:val="bullet"/>
+      <w:lvlText w:val=""/>
+      <w:lvlJc w:val="left"/>
+      <w:pPr>
+        <w:ind w:left="2160" w:hanging="360"/>
+      </w:pPr>
+      <w:rPr>
+        <w:rFonts w:ascii="Wingdings" w:hAnsi="Wingdings" w:hint="default"/>
+      </w:rPr>
+    </w:lvl>
+    <w:lvl w:ilvl="3" w:tplc="0C090001" w:tentative="1">
+      <w:start w:val="1"/>
+      <w:numFmt w:val="bullet"/>
+      <w:lvlText w:val=""/>
+      <w:lvlJc w:val="left"/>
+      <w:pPr>
+        <w:ind w:left="2880" w:hanging="360"/>
+      </w:pPr>
+      <w:rPr>
+        <w:rFonts w:ascii="Symbol" w:hAnsi="Symbol" w:hint="default"/>
+      </w:rPr>
+    </w:lvl>
+    <w:lvl w:ilvl="4" w:tplc="0C090003" w:tentative="1">
+      <w:start w:val="1"/>
+      <w:numFmt w:val="bullet"/>
+      <w:lvlText w:val="o"/>
+      <w:lvlJc w:val="left"/>
+      <w:pPr>
+        <w:ind w:left="3600" w:hanging="360"/>
+      </w:pPr>
+      <w:rPr>
+        <w:rFonts w:ascii="Courier New" w:hAnsi="Courier New" w:cs="Courier New" w:hint="default"/>
+      </w:rPr>
+    </w:lvl>
+    <w:lvl w:ilvl="5" w:tplc="0C090005" w:tentative="1">
+      <w:start w:val="1"/>
+      <w:numFmt w:val="bullet"/>
+      <w:lvlText w:val=""/>
+      <w:lvlJc w:val="left"/>
+      <w:pPr>
+        <w:ind w:left="4320" w:hanging="360"/>
+      </w:pPr>
+      <w:rPr>
+        <w:rFonts w:ascii="Wingdings" w:hAnsi="Wingdings" w:hint="default"/>
+      </w:rPr>
+    </w:lvl>
+    <w:lvl w:ilvl="6" w:tplc="0C090001" w:tentative="1">
+      <w:start w:val="1"/>
+      <w:numFmt w:val="bullet"/>
+      <w:lvlText w:val=""/>
+      <w:lvlJc w:val="left"/>
+      <w:pPr>
+        <w:ind w:left="5040" w:hanging="360"/>
+      </w:pPr>
+      <w:rPr>
+        <w:rFonts w:ascii="Symbol" w:hAnsi="Symbol" w:hint="default"/>
+      </w:rPr>
+    </w:lvl>
+    <w:lvl w:ilvl="7" w:tplc="0C090003" w:tentative="1">
+      <w:start w:val="1"/>
+      <w:numFmt w:val="bullet"/>
+      <w:lvlText w:val="o"/>
+      <w:lvlJc w:val="left"/>
+      <w:pPr>
+        <w:ind w:left="5760" w:hanging="360"/>
+      </w:pPr>
+      <w:rPr>
+        <w:rFonts w:ascii="Courier New" w:hAnsi="Courier New" w:cs="Courier New" w:hint="default"/>
+      </w:rPr>
+    </w:lvl>
+    <w:lvl w:ilvl="8" w:tplc="0C090005" w:tentative="1">
+      <w:start w:val="1"/>
+      <w:numFmt w:val="bullet"/>
+      <w:lvlText w:val=""/>
+      <w:lvlJc w:val="left"/>
+      <w:pPr>
+        <w:ind w:left="6480" w:hanging="360"/>
+      </w:pPr>
+      <w:rPr>
+        <w:rFonts w:ascii="Wingdings" w:hAnsi="Wingdings" w:hint="default"/>
+      </w:rPr>
+    </w:lvl>
+  </w:abstractNum>
+  <w:abstractNum w:abstractNumId="21" w15:restartNumberingAfterBreak="0">
     <w:nsid w:val="66162F7D"/>
     <w:multiLevelType w:val="hybridMultilevel"/>
     <w:tmpl w:val="38A2F066"/>
@@ -2517,7 +5761,322 @@
       </w:rPr>
     </w:lvl>
   </w:abstractNum>
-  <w:abstractNum w:abstractNumId="5" w15:restartNumberingAfterBreak="0">
+  <w:abstractNum w:abstractNumId="22" w15:restartNumberingAfterBreak="0">
+    <w:nsid w:val="6A2A243F"/>
+    <w:multiLevelType w:val="hybridMultilevel"/>
+    <w:tmpl w:val="5EDC837C"/>
+    <w:lvl w:ilvl="0" w:tplc="0C090001">
+      <w:start w:val="1"/>
+      <w:numFmt w:val="bullet"/>
+      <w:lvlText w:val=""/>
+      <w:lvlJc w:val="left"/>
+      <w:pPr>
+        <w:ind w:left="1080" w:hanging="360"/>
+      </w:pPr>
+      <w:rPr>
+        <w:rFonts w:ascii="Symbol" w:hAnsi="Symbol" w:hint="default"/>
+      </w:rPr>
+    </w:lvl>
+    <w:lvl w:ilvl="1" w:tplc="0C090003" w:tentative="1">
+      <w:start w:val="1"/>
+      <w:numFmt w:val="bullet"/>
+      <w:lvlText w:val="o"/>
+      <w:lvlJc w:val="left"/>
+      <w:pPr>
+        <w:ind w:left="1800" w:hanging="360"/>
+      </w:pPr>
+      <w:rPr>
+        <w:rFonts w:ascii="Courier New" w:hAnsi="Courier New" w:cs="Courier New" w:hint="default"/>
+      </w:rPr>
+    </w:lvl>
+    <w:lvl w:ilvl="2" w:tplc="0C090005" w:tentative="1">
+      <w:start w:val="1"/>
+      <w:numFmt w:val="bullet"/>
+      <w:lvlText w:val=""/>
+      <w:lvlJc w:val="left"/>
+      <w:pPr>
+        <w:ind w:left="2520" w:hanging="360"/>
+      </w:pPr>
+      <w:rPr>
+        <w:rFonts w:ascii="Wingdings" w:hAnsi="Wingdings" w:hint="default"/>
+      </w:rPr>
+    </w:lvl>
+    <w:lvl w:ilvl="3" w:tplc="0C090001" w:tentative="1">
+      <w:start w:val="1"/>
+      <w:numFmt w:val="bullet"/>
+      <w:lvlText w:val=""/>
+      <w:lvlJc w:val="left"/>
+      <w:pPr>
+        <w:ind w:left="3240" w:hanging="360"/>
+      </w:pPr>
+      <w:rPr>
+        <w:rFonts w:ascii="Symbol" w:hAnsi="Symbol" w:hint="default"/>
+      </w:rPr>
+    </w:lvl>
+    <w:lvl w:ilvl="4" w:tplc="0C090003" w:tentative="1">
+      <w:start w:val="1"/>
+      <w:numFmt w:val="bullet"/>
+      <w:lvlText w:val="o"/>
+      <w:lvlJc w:val="left"/>
+      <w:pPr>
+        <w:ind w:left="3960" w:hanging="360"/>
+      </w:pPr>
+      <w:rPr>
+        <w:rFonts w:ascii="Courier New" w:hAnsi="Courier New" w:cs="Courier New" w:hint="default"/>
+      </w:rPr>
+    </w:lvl>
+    <w:lvl w:ilvl="5" w:tplc="0C090005" w:tentative="1">
+      <w:start w:val="1"/>
+      <w:numFmt w:val="bullet"/>
+      <w:lvlText w:val=""/>
+      <w:lvlJc w:val="left"/>
+      <w:pPr>
+        <w:ind w:left="4680" w:hanging="360"/>
+      </w:pPr>
+      <w:rPr>
+        <w:rFonts w:ascii="Wingdings" w:hAnsi="Wingdings" w:hint="default"/>
+      </w:rPr>
+    </w:lvl>
+    <w:lvl w:ilvl="6" w:tplc="0C090001" w:tentative="1">
+      <w:start w:val="1"/>
+      <w:numFmt w:val="bullet"/>
+      <w:lvlText w:val=""/>
+      <w:lvlJc w:val="left"/>
+      <w:pPr>
+        <w:ind w:left="5400" w:hanging="360"/>
+      </w:pPr>
+      <w:rPr>
+        <w:rFonts w:ascii="Symbol" w:hAnsi="Symbol" w:hint="default"/>
+      </w:rPr>
+    </w:lvl>
+    <w:lvl w:ilvl="7" w:tplc="0C090003" w:tentative="1">
+      <w:start w:val="1"/>
+      <w:numFmt w:val="bullet"/>
+      <w:lvlText w:val="o"/>
+      <w:lvlJc w:val="left"/>
+      <w:pPr>
+        <w:ind w:left="6120" w:hanging="360"/>
+      </w:pPr>
+      <w:rPr>
+        <w:rFonts w:ascii="Courier New" w:hAnsi="Courier New" w:cs="Courier New" w:hint="default"/>
+      </w:rPr>
+    </w:lvl>
+    <w:lvl w:ilvl="8" w:tplc="0C090005" w:tentative="1">
+      <w:start w:val="1"/>
+      <w:numFmt w:val="bullet"/>
+      <w:lvlText w:val=""/>
+      <w:lvlJc w:val="left"/>
+      <w:pPr>
+        <w:ind w:left="6840" w:hanging="360"/>
+      </w:pPr>
+      <w:rPr>
+        <w:rFonts w:ascii="Wingdings" w:hAnsi="Wingdings" w:hint="default"/>
+      </w:rPr>
+    </w:lvl>
+  </w:abstractNum>
+  <w:abstractNum w:abstractNumId="23" w15:restartNumberingAfterBreak="0">
+    <w:nsid w:val="6B41665E"/>
+    <w:multiLevelType w:val="hybridMultilevel"/>
+    <w:tmpl w:val="342C055C"/>
+    <w:lvl w:ilvl="0" w:tplc="0C090001">
+      <w:start w:val="1"/>
+      <w:numFmt w:val="bullet"/>
+      <w:lvlText w:val=""/>
+      <w:lvlJc w:val="left"/>
+      <w:pPr>
+        <w:ind w:left="1080" w:hanging="360"/>
+      </w:pPr>
+      <w:rPr>
+        <w:rFonts w:ascii="Symbol" w:hAnsi="Symbol" w:hint="default"/>
+      </w:rPr>
+    </w:lvl>
+    <w:lvl w:ilvl="1" w:tplc="FFFFFFFF">
+      <w:start w:val="1"/>
+      <w:numFmt w:val="lowerLetter"/>
+      <w:lvlText w:val="%2."/>
+      <w:lvlJc w:val="left"/>
+      <w:pPr>
+        <w:ind w:left="1800" w:hanging="360"/>
+      </w:pPr>
+    </w:lvl>
+    <w:lvl w:ilvl="2" w:tplc="FFFFFFFF" w:tentative="1">
+      <w:start w:val="1"/>
+      <w:numFmt w:val="lowerRoman"/>
+      <w:lvlText w:val="%3."/>
+      <w:lvlJc w:val="right"/>
+      <w:pPr>
+        <w:ind w:left="2520" w:hanging="180"/>
+      </w:pPr>
+    </w:lvl>
+    <w:lvl w:ilvl="3" w:tplc="FFFFFFFF" w:tentative="1">
+      <w:start w:val="1"/>
+      <w:numFmt w:val="decimal"/>
+      <w:lvlText w:val="%4."/>
+      <w:lvlJc w:val="left"/>
+      <w:pPr>
+        <w:ind w:left="3240" w:hanging="360"/>
+      </w:pPr>
+    </w:lvl>
+    <w:lvl w:ilvl="4" w:tplc="FFFFFFFF" w:tentative="1">
+      <w:start w:val="1"/>
+      <w:numFmt w:val="lowerLetter"/>
+      <w:lvlText w:val="%5."/>
+      <w:lvlJc w:val="left"/>
+      <w:pPr>
+        <w:ind w:left="3960" w:hanging="360"/>
+      </w:pPr>
+    </w:lvl>
+    <w:lvl w:ilvl="5" w:tplc="FFFFFFFF" w:tentative="1">
+      <w:start w:val="1"/>
+      <w:numFmt w:val="lowerRoman"/>
+      <w:lvlText w:val="%6."/>
+      <w:lvlJc w:val="right"/>
+      <w:pPr>
+        <w:ind w:left="4680" w:hanging="180"/>
+      </w:pPr>
+    </w:lvl>
+    <w:lvl w:ilvl="6" w:tplc="FFFFFFFF" w:tentative="1">
+      <w:start w:val="1"/>
+      <w:numFmt w:val="decimal"/>
+      <w:lvlText w:val="%7."/>
+      <w:lvlJc w:val="left"/>
+      <w:pPr>
+        <w:ind w:left="5400" w:hanging="360"/>
+      </w:pPr>
+    </w:lvl>
+    <w:lvl w:ilvl="7" w:tplc="FFFFFFFF" w:tentative="1">
+      <w:start w:val="1"/>
+      <w:numFmt w:val="lowerLetter"/>
+      <w:lvlText w:val="%8."/>
+      <w:lvlJc w:val="left"/>
+      <w:pPr>
+        <w:ind w:left="6120" w:hanging="360"/>
+      </w:pPr>
+    </w:lvl>
+    <w:lvl w:ilvl="8" w:tplc="FFFFFFFF" w:tentative="1">
+      <w:start w:val="1"/>
+      <w:numFmt w:val="lowerRoman"/>
+      <w:lvlText w:val="%9."/>
+      <w:lvlJc w:val="right"/>
+      <w:pPr>
+        <w:ind w:left="6840" w:hanging="180"/>
+      </w:pPr>
+    </w:lvl>
+  </w:abstractNum>
+  <w:abstractNum w:abstractNumId="24" w15:restartNumberingAfterBreak="0">
+    <w:nsid w:val="6C682DB7"/>
+    <w:multiLevelType w:val="hybridMultilevel"/>
+    <w:tmpl w:val="08C8576A"/>
+    <w:lvl w:ilvl="0" w:tplc="0C090001">
+      <w:start w:val="1"/>
+      <w:numFmt w:val="bullet"/>
+      <w:lvlText w:val=""/>
+      <w:lvlJc w:val="left"/>
+      <w:pPr>
+        <w:ind w:left="1080" w:hanging="360"/>
+      </w:pPr>
+      <w:rPr>
+        <w:rFonts w:ascii="Symbol" w:hAnsi="Symbol" w:hint="default"/>
+      </w:rPr>
+    </w:lvl>
+    <w:lvl w:ilvl="1" w:tplc="0C090003" w:tentative="1">
+      <w:start w:val="1"/>
+      <w:numFmt w:val="bullet"/>
+      <w:lvlText w:val="o"/>
+      <w:lvlJc w:val="left"/>
+      <w:pPr>
+        <w:ind w:left="1800" w:hanging="360"/>
+      </w:pPr>
+      <w:rPr>
+        <w:rFonts w:ascii="Courier New" w:hAnsi="Courier New" w:cs="Courier New" w:hint="default"/>
+      </w:rPr>
+    </w:lvl>
+    <w:lvl w:ilvl="2" w:tplc="0C090005" w:tentative="1">
+      <w:start w:val="1"/>
+      <w:numFmt w:val="bullet"/>
+      <w:lvlText w:val=""/>
+      <w:lvlJc w:val="left"/>
+      <w:pPr>
+        <w:ind w:left="2520" w:hanging="360"/>
+      </w:pPr>
+      <w:rPr>
+        <w:rFonts w:ascii="Wingdings" w:hAnsi="Wingdings" w:hint="default"/>
+      </w:rPr>
+    </w:lvl>
+    <w:lvl w:ilvl="3" w:tplc="0C090001" w:tentative="1">
+      <w:start w:val="1"/>
+      <w:numFmt w:val="bullet"/>
+      <w:lvlText w:val=""/>
+      <w:lvlJc w:val="left"/>
+      <w:pPr>
+        <w:ind w:left="3240" w:hanging="360"/>
+      </w:pPr>
+      <w:rPr>
+        <w:rFonts w:ascii="Symbol" w:hAnsi="Symbol" w:hint="default"/>
+      </w:rPr>
+    </w:lvl>
+    <w:lvl w:ilvl="4" w:tplc="0C090003" w:tentative="1">
+      <w:start w:val="1"/>
+      <w:numFmt w:val="bullet"/>
+      <w:lvlText w:val="o"/>
+      <w:lvlJc w:val="left"/>
+      <w:pPr>
+        <w:ind w:left="3960" w:hanging="360"/>
+      </w:pPr>
+      <w:rPr>
+        <w:rFonts w:ascii="Courier New" w:hAnsi="Courier New" w:cs="Courier New" w:hint="default"/>
+      </w:rPr>
+    </w:lvl>
+    <w:lvl w:ilvl="5" w:tplc="0C090005" w:tentative="1">
+      <w:start w:val="1"/>
+      <w:numFmt w:val="bullet"/>
+      <w:lvlText w:val=""/>
+      <w:lvlJc w:val="left"/>
+      <w:pPr>
+        <w:ind w:left="4680" w:hanging="360"/>
+      </w:pPr>
+      <w:rPr>
+        <w:rFonts w:ascii="Wingdings" w:hAnsi="Wingdings" w:hint="default"/>
+      </w:rPr>
+    </w:lvl>
+    <w:lvl w:ilvl="6" w:tplc="0C090001" w:tentative="1">
+      <w:start w:val="1"/>
+      <w:numFmt w:val="bullet"/>
+      <w:lvlText w:val=""/>
+      <w:lvlJc w:val="left"/>
+      <w:pPr>
+        <w:ind w:left="5400" w:hanging="360"/>
+      </w:pPr>
+      <w:rPr>
+        <w:rFonts w:ascii="Symbol" w:hAnsi="Symbol" w:hint="default"/>
+      </w:rPr>
+    </w:lvl>
+    <w:lvl w:ilvl="7" w:tplc="0C090003" w:tentative="1">
+      <w:start w:val="1"/>
+      <w:numFmt w:val="bullet"/>
+      <w:lvlText w:val="o"/>
+      <w:lvlJc w:val="left"/>
+      <w:pPr>
+        <w:ind w:left="6120" w:hanging="360"/>
+      </w:pPr>
+      <w:rPr>
+        <w:rFonts w:ascii="Courier New" w:hAnsi="Courier New" w:cs="Courier New" w:hint="default"/>
+      </w:rPr>
+    </w:lvl>
+    <w:lvl w:ilvl="8" w:tplc="0C090005" w:tentative="1">
+      <w:start w:val="1"/>
+      <w:numFmt w:val="bullet"/>
+      <w:lvlText w:val=""/>
+      <w:lvlJc w:val="left"/>
+      <w:pPr>
+        <w:ind w:left="6840" w:hanging="360"/>
+      </w:pPr>
+      <w:rPr>
+        <w:rFonts w:ascii="Wingdings" w:hAnsi="Wingdings" w:hint="default"/>
+      </w:rPr>
+    </w:lvl>
+  </w:abstractNum>
+  <w:abstractNum w:abstractNumId="25" w15:restartNumberingAfterBreak="0">
     <w:nsid w:val="765D23A3"/>
     <w:multiLevelType w:val="multilevel"/>
     <w:tmpl w:val="D2A25216"/>
@@ -2630,29 +6189,421 @@
       </w:rPr>
     </w:lvl>
   </w:abstractNum>
-  <w:num w:numId="1">
+  <w:abstractNum w:abstractNumId="26" w15:restartNumberingAfterBreak="0">
+    <w:nsid w:val="7B5D7D75"/>
+    <w:multiLevelType w:val="hybridMultilevel"/>
+    <w:tmpl w:val="8C2CFC26"/>
+    <w:lvl w:ilvl="0" w:tplc="0C090001">
+      <w:start w:val="1"/>
+      <w:numFmt w:val="bullet"/>
+      <w:lvlText w:val=""/>
+      <w:lvlJc w:val="left"/>
+      <w:pPr>
+        <w:ind w:left="1080" w:hanging="360"/>
+      </w:pPr>
+      <w:rPr>
+        <w:rFonts w:ascii="Symbol" w:hAnsi="Symbol" w:hint="default"/>
+      </w:rPr>
+    </w:lvl>
+    <w:lvl w:ilvl="1" w:tplc="0C090003" w:tentative="1">
+      <w:start w:val="1"/>
+      <w:numFmt w:val="bullet"/>
+      <w:lvlText w:val="o"/>
+      <w:lvlJc w:val="left"/>
+      <w:pPr>
+        <w:ind w:left="1800" w:hanging="360"/>
+      </w:pPr>
+      <w:rPr>
+        <w:rFonts w:ascii="Courier New" w:hAnsi="Courier New" w:cs="Courier New" w:hint="default"/>
+      </w:rPr>
+    </w:lvl>
+    <w:lvl w:ilvl="2" w:tplc="0C090005" w:tentative="1">
+      <w:start w:val="1"/>
+      <w:numFmt w:val="bullet"/>
+      <w:lvlText w:val=""/>
+      <w:lvlJc w:val="left"/>
+      <w:pPr>
+        <w:ind w:left="2520" w:hanging="360"/>
+      </w:pPr>
+      <w:rPr>
+        <w:rFonts w:ascii="Wingdings" w:hAnsi="Wingdings" w:hint="default"/>
+      </w:rPr>
+    </w:lvl>
+    <w:lvl w:ilvl="3" w:tplc="0C090001" w:tentative="1">
+      <w:start w:val="1"/>
+      <w:numFmt w:val="bullet"/>
+      <w:lvlText w:val=""/>
+      <w:lvlJc w:val="left"/>
+      <w:pPr>
+        <w:ind w:left="3240" w:hanging="360"/>
+      </w:pPr>
+      <w:rPr>
+        <w:rFonts w:ascii="Symbol" w:hAnsi="Symbol" w:hint="default"/>
+      </w:rPr>
+    </w:lvl>
+    <w:lvl w:ilvl="4" w:tplc="0C090003" w:tentative="1">
+      <w:start w:val="1"/>
+      <w:numFmt w:val="bullet"/>
+      <w:lvlText w:val="o"/>
+      <w:lvlJc w:val="left"/>
+      <w:pPr>
+        <w:ind w:left="3960" w:hanging="360"/>
+      </w:pPr>
+      <w:rPr>
+        <w:rFonts w:ascii="Courier New" w:hAnsi="Courier New" w:cs="Courier New" w:hint="default"/>
+      </w:rPr>
+    </w:lvl>
+    <w:lvl w:ilvl="5" w:tplc="0C090005" w:tentative="1">
+      <w:start w:val="1"/>
+      <w:numFmt w:val="bullet"/>
+      <w:lvlText w:val=""/>
+      <w:lvlJc w:val="left"/>
+      <w:pPr>
+        <w:ind w:left="4680" w:hanging="360"/>
+      </w:pPr>
+      <w:rPr>
+        <w:rFonts w:ascii="Wingdings" w:hAnsi="Wingdings" w:hint="default"/>
+      </w:rPr>
+    </w:lvl>
+    <w:lvl w:ilvl="6" w:tplc="0C090001" w:tentative="1">
+      <w:start w:val="1"/>
+      <w:numFmt w:val="bullet"/>
+      <w:lvlText w:val=""/>
+      <w:lvlJc w:val="left"/>
+      <w:pPr>
+        <w:ind w:left="5400" w:hanging="360"/>
+      </w:pPr>
+      <w:rPr>
+        <w:rFonts w:ascii="Symbol" w:hAnsi="Symbol" w:hint="default"/>
+      </w:rPr>
+    </w:lvl>
+    <w:lvl w:ilvl="7" w:tplc="0C090003" w:tentative="1">
+      <w:start w:val="1"/>
+      <w:numFmt w:val="bullet"/>
+      <w:lvlText w:val="o"/>
+      <w:lvlJc w:val="left"/>
+      <w:pPr>
+        <w:ind w:left="6120" w:hanging="360"/>
+      </w:pPr>
+      <w:rPr>
+        <w:rFonts w:ascii="Courier New" w:hAnsi="Courier New" w:cs="Courier New" w:hint="default"/>
+      </w:rPr>
+    </w:lvl>
+    <w:lvl w:ilvl="8" w:tplc="0C090005" w:tentative="1">
+      <w:start w:val="1"/>
+      <w:numFmt w:val="bullet"/>
+      <w:lvlText w:val=""/>
+      <w:lvlJc w:val="left"/>
+      <w:pPr>
+        <w:ind w:left="6840" w:hanging="360"/>
+      </w:pPr>
+      <w:rPr>
+        <w:rFonts w:ascii="Wingdings" w:hAnsi="Wingdings" w:hint="default"/>
+      </w:rPr>
+    </w:lvl>
+  </w:abstractNum>
+  <w:abstractNum w:abstractNumId="27" w15:restartNumberingAfterBreak="0">
+    <w:nsid w:val="7B8D345F"/>
+    <w:multiLevelType w:val="hybridMultilevel"/>
+    <w:tmpl w:val="DC6E08E6"/>
+    <w:lvl w:ilvl="0" w:tplc="0C090001">
+      <w:start w:val="1"/>
+      <w:numFmt w:val="bullet"/>
+      <w:lvlText w:val=""/>
+      <w:lvlJc w:val="left"/>
+      <w:pPr>
+        <w:ind w:left="1080" w:hanging="360"/>
+      </w:pPr>
+      <w:rPr>
+        <w:rFonts w:ascii="Symbol" w:hAnsi="Symbol" w:hint="default"/>
+      </w:rPr>
+    </w:lvl>
+    <w:lvl w:ilvl="1" w:tplc="FFFFFFFF">
+      <w:start w:val="1"/>
+      <w:numFmt w:val="lowerLetter"/>
+      <w:lvlText w:val="%2."/>
+      <w:lvlJc w:val="left"/>
+      <w:pPr>
+        <w:ind w:left="1800" w:hanging="360"/>
+      </w:pPr>
+    </w:lvl>
+    <w:lvl w:ilvl="2" w:tplc="FFFFFFFF" w:tentative="1">
+      <w:start w:val="1"/>
+      <w:numFmt w:val="lowerRoman"/>
+      <w:lvlText w:val="%3."/>
+      <w:lvlJc w:val="right"/>
+      <w:pPr>
+        <w:ind w:left="2520" w:hanging="180"/>
+      </w:pPr>
+    </w:lvl>
+    <w:lvl w:ilvl="3" w:tplc="FFFFFFFF" w:tentative="1">
+      <w:start w:val="1"/>
+      <w:numFmt w:val="decimal"/>
+      <w:lvlText w:val="%4."/>
+      <w:lvlJc w:val="left"/>
+      <w:pPr>
+        <w:ind w:left="3240" w:hanging="360"/>
+      </w:pPr>
+    </w:lvl>
+    <w:lvl w:ilvl="4" w:tplc="FFFFFFFF" w:tentative="1">
+      <w:start w:val="1"/>
+      <w:numFmt w:val="lowerLetter"/>
+      <w:lvlText w:val="%5."/>
+      <w:lvlJc w:val="left"/>
+      <w:pPr>
+        <w:ind w:left="3960" w:hanging="360"/>
+      </w:pPr>
+    </w:lvl>
+    <w:lvl w:ilvl="5" w:tplc="FFFFFFFF" w:tentative="1">
+      <w:start w:val="1"/>
+      <w:numFmt w:val="lowerRoman"/>
+      <w:lvlText w:val="%6."/>
+      <w:lvlJc w:val="right"/>
+      <w:pPr>
+        <w:ind w:left="4680" w:hanging="180"/>
+      </w:pPr>
+    </w:lvl>
+    <w:lvl w:ilvl="6" w:tplc="FFFFFFFF" w:tentative="1">
+      <w:start w:val="1"/>
+      <w:numFmt w:val="decimal"/>
+      <w:lvlText w:val="%7."/>
+      <w:lvlJc w:val="left"/>
+      <w:pPr>
+        <w:ind w:left="5400" w:hanging="360"/>
+      </w:pPr>
+    </w:lvl>
+    <w:lvl w:ilvl="7" w:tplc="FFFFFFFF" w:tentative="1">
+      <w:start w:val="1"/>
+      <w:numFmt w:val="lowerLetter"/>
+      <w:lvlText w:val="%8."/>
+      <w:lvlJc w:val="left"/>
+      <w:pPr>
+        <w:ind w:left="6120" w:hanging="360"/>
+      </w:pPr>
+    </w:lvl>
+    <w:lvl w:ilvl="8" w:tplc="FFFFFFFF" w:tentative="1">
+      <w:start w:val="1"/>
+      <w:numFmt w:val="lowerRoman"/>
+      <w:lvlText w:val="%9."/>
+      <w:lvlJc w:val="right"/>
+      <w:pPr>
+        <w:ind w:left="6840" w:hanging="180"/>
+      </w:pPr>
+    </w:lvl>
+  </w:abstractNum>
+  <w:abstractNum w:abstractNumId="28" w15:restartNumberingAfterBreak="0">
+    <w:nsid w:val="7EB00652"/>
+    <w:multiLevelType w:val="hybridMultilevel"/>
+    <w:tmpl w:val="3F365E96"/>
+    <w:lvl w:ilvl="0" w:tplc="0C090001">
+      <w:start w:val="1"/>
+      <w:numFmt w:val="bullet"/>
+      <w:lvlText w:val=""/>
+      <w:lvlJc w:val="left"/>
+      <w:pPr>
+        <w:ind w:left="1080" w:hanging="360"/>
+      </w:pPr>
+      <w:rPr>
+        <w:rFonts w:ascii="Symbol" w:hAnsi="Symbol" w:hint="default"/>
+      </w:rPr>
+    </w:lvl>
+    <w:lvl w:ilvl="1" w:tplc="0C090003" w:tentative="1">
+      <w:start w:val="1"/>
+      <w:numFmt w:val="bullet"/>
+      <w:lvlText w:val="o"/>
+      <w:lvlJc w:val="left"/>
+      <w:pPr>
+        <w:ind w:left="1800" w:hanging="360"/>
+      </w:pPr>
+      <w:rPr>
+        <w:rFonts w:ascii="Courier New" w:hAnsi="Courier New" w:cs="Courier New" w:hint="default"/>
+      </w:rPr>
+    </w:lvl>
+    <w:lvl w:ilvl="2" w:tplc="0C090005" w:tentative="1">
+      <w:start w:val="1"/>
+      <w:numFmt w:val="bullet"/>
+      <w:lvlText w:val=""/>
+      <w:lvlJc w:val="left"/>
+      <w:pPr>
+        <w:ind w:left="2520" w:hanging="360"/>
+      </w:pPr>
+      <w:rPr>
+        <w:rFonts w:ascii="Wingdings" w:hAnsi="Wingdings" w:hint="default"/>
+      </w:rPr>
+    </w:lvl>
+    <w:lvl w:ilvl="3" w:tplc="0C090001" w:tentative="1">
+      <w:start w:val="1"/>
+      <w:numFmt w:val="bullet"/>
+      <w:lvlText w:val=""/>
+      <w:lvlJc w:val="left"/>
+      <w:pPr>
+        <w:ind w:left="3240" w:hanging="360"/>
+      </w:pPr>
+      <w:rPr>
+        <w:rFonts w:ascii="Symbol" w:hAnsi="Symbol" w:hint="default"/>
+      </w:rPr>
+    </w:lvl>
+    <w:lvl w:ilvl="4" w:tplc="0C090003" w:tentative="1">
+      <w:start w:val="1"/>
+      <w:numFmt w:val="bullet"/>
+      <w:lvlText w:val="o"/>
+      <w:lvlJc w:val="left"/>
+      <w:pPr>
+        <w:ind w:left="3960" w:hanging="360"/>
+      </w:pPr>
+      <w:rPr>
+        <w:rFonts w:ascii="Courier New" w:hAnsi="Courier New" w:cs="Courier New" w:hint="default"/>
+      </w:rPr>
+    </w:lvl>
+    <w:lvl w:ilvl="5" w:tplc="0C090005" w:tentative="1">
+      <w:start w:val="1"/>
+      <w:numFmt w:val="bullet"/>
+      <w:lvlText w:val=""/>
+      <w:lvlJc w:val="left"/>
+      <w:pPr>
+        <w:ind w:left="4680" w:hanging="360"/>
+      </w:pPr>
+      <w:rPr>
+        <w:rFonts w:ascii="Wingdings" w:hAnsi="Wingdings" w:hint="default"/>
+      </w:rPr>
+    </w:lvl>
+    <w:lvl w:ilvl="6" w:tplc="0C090001" w:tentative="1">
+      <w:start w:val="1"/>
+      <w:numFmt w:val="bullet"/>
+      <w:lvlText w:val=""/>
+      <w:lvlJc w:val="left"/>
+      <w:pPr>
+        <w:ind w:left="5400" w:hanging="360"/>
+      </w:pPr>
+      <w:rPr>
+        <w:rFonts w:ascii="Symbol" w:hAnsi="Symbol" w:hint="default"/>
+      </w:rPr>
+    </w:lvl>
+    <w:lvl w:ilvl="7" w:tplc="0C090003" w:tentative="1">
+      <w:start w:val="1"/>
+      <w:numFmt w:val="bullet"/>
+      <w:lvlText w:val="o"/>
+      <w:lvlJc w:val="left"/>
+      <w:pPr>
+        <w:ind w:left="6120" w:hanging="360"/>
+      </w:pPr>
+      <w:rPr>
+        <w:rFonts w:ascii="Courier New" w:hAnsi="Courier New" w:cs="Courier New" w:hint="default"/>
+      </w:rPr>
+    </w:lvl>
+    <w:lvl w:ilvl="8" w:tplc="0C090005" w:tentative="1">
+      <w:start w:val="1"/>
+      <w:numFmt w:val="bullet"/>
+      <w:lvlText w:val=""/>
+      <w:lvlJc w:val="left"/>
+      <w:pPr>
+        <w:ind w:left="6840" w:hanging="360"/>
+      </w:pPr>
+      <w:rPr>
+        <w:rFonts w:ascii="Wingdings" w:hAnsi="Wingdings" w:hint="default"/>
+      </w:rPr>
+    </w:lvl>
+  </w:abstractNum>
+  <w:num w:numId="1" w16cid:durableId="1867788216">
+    <w:abstractNumId w:val="8"/>
+  </w:num>
+  <w:num w:numId="2" w16cid:durableId="832183504">
+    <w:abstractNumId w:val="25"/>
+  </w:num>
+  <w:num w:numId="3" w16cid:durableId="2048674787">
+    <w:abstractNumId w:val="21"/>
+  </w:num>
+  <w:num w:numId="4" w16cid:durableId="560025108">
+    <w:abstractNumId w:val="15"/>
+  </w:num>
+  <w:num w:numId="5" w16cid:durableId="1055472156">
+    <w:abstractNumId w:val="19"/>
+  </w:num>
+  <w:num w:numId="6" w16cid:durableId="1423257818">
+    <w:abstractNumId w:val="7"/>
+  </w:num>
+  <w:num w:numId="7" w16cid:durableId="1445422928">
+    <w:abstractNumId w:val="6"/>
+  </w:num>
+  <w:num w:numId="8" w16cid:durableId="2043699745">
+    <w:abstractNumId w:val="20"/>
+  </w:num>
+  <w:num w:numId="9" w16cid:durableId="481118461">
+    <w:abstractNumId w:val="11"/>
+  </w:num>
+  <w:num w:numId="10" w16cid:durableId="2069188069">
+    <w:abstractNumId w:val="5"/>
+  </w:num>
+  <w:num w:numId="11" w16cid:durableId="1832527716">
+    <w:abstractNumId w:val="22"/>
+  </w:num>
+  <w:num w:numId="12" w16cid:durableId="852459080">
+    <w:abstractNumId w:val="3"/>
+  </w:num>
+  <w:num w:numId="13" w16cid:durableId="571237805">
+    <w:abstractNumId w:val="4"/>
+  </w:num>
+  <w:num w:numId="14" w16cid:durableId="55515391">
+    <w:abstractNumId w:val="23"/>
+  </w:num>
+  <w:num w:numId="15" w16cid:durableId="1349872893">
+    <w:abstractNumId w:val="27"/>
+  </w:num>
+  <w:num w:numId="16" w16cid:durableId="1630083606">
+    <w:abstractNumId w:val="24"/>
+  </w:num>
+  <w:num w:numId="17" w16cid:durableId="1487478554">
+    <w:abstractNumId w:val="18"/>
+  </w:num>
+  <w:num w:numId="18" w16cid:durableId="1952279280">
+    <w:abstractNumId w:val="9"/>
+  </w:num>
+  <w:num w:numId="19" w16cid:durableId="1595168296">
+    <w:abstractNumId w:val="0"/>
+  </w:num>
+  <w:num w:numId="20" w16cid:durableId="1568419260">
+    <w:abstractNumId w:val="12"/>
+  </w:num>
+  <w:num w:numId="21" w16cid:durableId="352075239">
+    <w:abstractNumId w:val="26"/>
+  </w:num>
+  <w:num w:numId="22" w16cid:durableId="528375677">
     <w:abstractNumId w:val="1"/>
   </w:num>
-  <w:num w:numId="2">
-    <w:abstractNumId w:val="5"/>
+  <w:num w:numId="23" w16cid:durableId="878200032">
+    <w:abstractNumId w:val="28"/>
   </w:num>
-  <w:num w:numId="3">
-    <w:abstractNumId w:val="4"/>
+  <w:num w:numId="24" w16cid:durableId="495852093">
+    <w:abstractNumId w:val="13"/>
   </w:num>
-  <w:num w:numId="4">
+  <w:num w:numId="25" w16cid:durableId="587738363">
+    <w:abstractNumId w:val="17"/>
+  </w:num>
+  <w:num w:numId="26" w16cid:durableId="1328482484">
     <w:abstractNumId w:val="2"/>
   </w:num>
-  <w:num w:numId="5">
-    <w:abstractNumId w:val="3"/>
+  <w:num w:numId="27" w16cid:durableId="879053554">
+    <w:abstractNumId w:val="16"/>
   </w:num>
-  <w:num w:numId="6">
-    <w:abstractNumId w:val="0"/>
+  <w:num w:numId="28" w16cid:durableId="843014855">
+    <w:abstractNumId w:val="10"/>
+  </w:num>
+  <w:num w:numId="29" w16cid:durableId="1079402387">
+    <w:abstractNumId w:val="14"/>
   </w:num>
 </w:numbering>
 </file>
 
+<file path=word/people.xml><?xml version="1.0" encoding="utf-8"?>
+<w15:people xmlns:wpc="http://schemas.microsoft.com/office/word/2010/wordprocessingCanvas" xmlns:cx="http://schemas.microsoft.com/office/drawing/2014/chartex" xmlns:cx1="http://schemas.microsoft.com/office/drawing/2015/9/8/chartex" xmlns:cx2="http://schemas.microsoft.com/office/drawing/2015/10/21/chartex" xmlns:cx3="http://schemas.microsoft.com/office/drawing/2016/5/9/chartex" xmlns:cx4="http://schemas.microsoft.com/office/drawing/2016/5/10/chartex" xmlns:cx5="http://schemas.microsoft.com/office/drawing/2016/5/11/chartex" xmlns:cx6="http://schemas.microsoft.com/office/drawing/2016/5/12/chartex" xmlns:cx7="http://schemas.microsoft.com/office/drawing/2016/5/13/chartex" xmlns:cx8="http://schemas.microsoft.com/office/drawing/2016/5/14/chartex" xmlns:mc="http://schemas.openxmlformats.org/markup-compatibility/2006" xmlns:aink="http://schemas.microsoft.com/office/drawing/2016/ink" xmlns:am3d="http://schemas.microsoft.com/office/drawing/2017/model3d" xmlns:o="urn:schemas-microsoft-com:office:office" xmlns:oel="http://schemas.microsoft.com/office/2019/extlst" xmlns:r="http://schemas.openxmlformats.org/officeDocument/2006/relationships" xmlns:m="http://schemas.openxmlformats.org/officeDocument/2006/math" xmlns:v="urn:schemas-microsoft-com:vml" xmlns:wp14="http://schemas.microsoft.com/office/word/2010/wordprocessingDrawing" xmlns:wp="http://schemas.openxmlformats.org/drawingml/2006/wordprocessingDrawing" xmlns:w10="urn:schemas-microsoft-com:office:word" xmlns:w="http://schemas.openxmlformats.org/wordprocessingml/2006/main" xmlns:w14="http://schemas.microsoft.com/office/word/2010/wordml" xmlns:w15="http://schemas.microsoft.com/office/word/2012/wordml" xmlns:w16cex="http://schemas.microsoft.com/office/word/2018/wordml/cex" xmlns:w16cid="http://schemas.microsoft.com/office/word/2016/wordml/cid" xmlns:w16="http://schemas.microsoft.com/office/word/2018/wordml" xmlns:w16sdtdh="http://schemas.microsoft.com/office/word/2020/wordml/sdtdatahash" xmlns:w16se="http://schemas.microsoft.com/office/word/2015/wordml/symex" xmlns:wpg="http://schemas.microsoft.com/office/word/2010/wordprocessingGroup" xmlns:wpi="http://schemas.microsoft.com/office/word/2010/wordprocessingInk" xmlns:wne="http://schemas.microsoft.com/office/word/2006/wordml" xmlns:wps="http://schemas.microsoft.com/office/word/2010/wordprocessingShape" mc:Ignorable="w14 w15 w16se w16cid w16 w16cex w16sdtdh wp14">
+  <w15:person w15:author="Christopher Burrell">
+    <w15:presenceInfo w15:providerId="AD" w15:userId="S::christopher.burrell@griffithuni.edu.au::938b945c-bebb-4fe8-b03c-bec48320967d"/>
+  </w15:person>
+</w15:people>
+</file>
+
 <file path=word/styles.xml><?xml version="1.0" encoding="utf-8"?>
-<w:styles xmlns:mc="http://schemas.openxmlformats.org/markup-compatibility/2006" xmlns:r="http://schemas.openxmlformats.org/officeDocument/2006/relationships" xmlns:w="http://schemas.openxmlformats.org/wordprocessingml/2006/main" xmlns:w14="http://schemas.microsoft.com/office/word/2010/wordml" xmlns:w15="http://schemas.microsoft.com/office/word/2012/wordml" xmlns:w16se="http://schemas.microsoft.com/office/word/2015/wordml/symex" mc:Ignorable="w14 w15 w16se">
+<w:styles xmlns:mc="http://schemas.openxmlformats.org/markup-compatibility/2006" xmlns:r="http://schemas.openxmlformats.org/officeDocument/2006/relationships" xmlns:w="http://schemas.openxmlformats.org/wordprocessingml/2006/main" xmlns:w14="http://schemas.microsoft.com/office/word/2010/wordml" xmlns:w15="http://schemas.microsoft.com/office/word/2012/wordml" xmlns:w16cex="http://schemas.microsoft.com/office/word/2018/wordml/cex" xmlns:w16cid="http://schemas.microsoft.com/office/word/2016/wordml/cid" xmlns:w16="http://schemas.microsoft.com/office/word/2018/wordml" xmlns:w16sdtdh="http://schemas.microsoft.com/office/word/2020/wordml/sdtdatahash" xmlns:w16se="http://schemas.microsoft.com/office/word/2015/wordml/symex" mc:Ignorable="w14 w15 w16se w16cid w16 w16cex w16sdtdh">
   <w:docDefaults>
     <w:rPrDefault>
       <w:rPr>
@@ -2668,7 +6619,7 @@
       </w:pPr>
     </w:pPrDefault>
   </w:docDefaults>
-  <w:latentStyles w:defLockedState="0" w:defUIPriority="99" w:defSemiHidden="0" w:defUnhideWhenUsed="0" w:defQFormat="0" w:count="371">
+  <w:latentStyles w:defLockedState="0" w:defUIPriority="99" w:defSemiHidden="0" w:defUnhideWhenUsed="0" w:defQFormat="0" w:count="376">
     <w:lsdException w:name="Normal" w:uiPriority="0" w:qFormat="1"/>
     <w:lsdException w:name="heading 1" w:uiPriority="9" w:qFormat="1"/>
     <w:lsdException w:name="heading 2" w:semiHidden="1" w:uiPriority="9" w:unhideWhenUsed="1" w:qFormat="1"/>
@@ -3040,6 +6991,11 @@
     <w:lsdException w:name="List Table 5 Dark Accent 6" w:uiPriority="50"/>
     <w:lsdException w:name="List Table 6 Colorful Accent 6" w:uiPriority="51"/>
     <w:lsdException w:name="List Table 7 Colorful Accent 6" w:uiPriority="52"/>
+    <w:lsdException w:name="Mention" w:semiHidden="1" w:unhideWhenUsed="1"/>
+    <w:lsdException w:name="Smart Hyperlink" w:semiHidden="1" w:unhideWhenUsed="1"/>
+    <w:lsdException w:name="Hashtag" w:semiHidden="1" w:unhideWhenUsed="1"/>
+    <w:lsdException w:name="Unresolved Mention" w:semiHidden="1" w:unhideWhenUsed="1"/>
+    <w:lsdException w:name="Smart Link" w:semiHidden="1" w:unhideWhenUsed="1"/>
   </w:latentStyles>
   <w:style w:type="paragraph" w:default="1" w:styleId="Normal">
     <w:name w:val="Normal"/>
@@ -3743,6 +7699,72 @@
       <w:lang w:val="en-US"/>
     </w:rPr>
   </w:style>
+  <w:style w:type="character" w:styleId="CommentReference">
+    <w:name w:val="annotation reference"/>
+    <w:basedOn w:val="DefaultParagraphFont"/>
+    <w:uiPriority w:val="99"/>
+    <w:semiHidden/>
+    <w:unhideWhenUsed/>
+    <w:rsid w:val="00F54F30"/>
+    <w:rPr>
+      <w:sz w:val="16"/>
+      <w:szCs w:val="16"/>
+    </w:rPr>
+  </w:style>
+  <w:style w:type="paragraph" w:styleId="CommentText">
+    <w:name w:val="annotation text"/>
+    <w:basedOn w:val="Normal"/>
+    <w:link w:val="CommentTextChar"/>
+    <w:uiPriority w:val="99"/>
+    <w:unhideWhenUsed/>
+    <w:rsid w:val="00F54F30"/>
+    <w:pPr>
+      <w:spacing w:line="240" w:lineRule="auto"/>
+    </w:pPr>
+    <w:rPr>
+      <w:sz w:val="20"/>
+      <w:szCs w:val="20"/>
+    </w:rPr>
+  </w:style>
+  <w:style w:type="character" w:customStyle="1" w:styleId="CommentTextChar">
+    <w:name w:val="Comment Text Char"/>
+    <w:basedOn w:val="DefaultParagraphFont"/>
+    <w:link w:val="CommentText"/>
+    <w:uiPriority w:val="99"/>
+    <w:rsid w:val="00F54F30"/>
+    <w:rPr>
+      <w:sz w:val="20"/>
+      <w:szCs w:val="20"/>
+    </w:rPr>
+  </w:style>
+  <w:style w:type="paragraph" w:styleId="CommentSubject">
+    <w:name w:val="annotation subject"/>
+    <w:basedOn w:val="CommentText"/>
+    <w:next w:val="CommentText"/>
+    <w:link w:val="CommentSubjectChar"/>
+    <w:uiPriority w:val="99"/>
+    <w:semiHidden/>
+    <w:unhideWhenUsed/>
+    <w:rsid w:val="00F54F30"/>
+    <w:rPr>
+      <w:b/>
+      <w:bCs/>
+    </w:rPr>
+  </w:style>
+  <w:style w:type="character" w:customStyle="1" w:styleId="CommentSubjectChar">
+    <w:name w:val="Comment Subject Char"/>
+    <w:basedOn w:val="CommentTextChar"/>
+    <w:link w:val="CommentSubject"/>
+    <w:uiPriority w:val="99"/>
+    <w:semiHidden/>
+    <w:rsid w:val="00F54F30"/>
+    <w:rPr>
+      <w:b/>
+      <w:bCs/>
+      <w:sz w:val="20"/>
+      <w:szCs w:val="20"/>
+    </w:rPr>
+  </w:style>
 </w:styles>
 </file>
 
@@ -4017,4 +8039,10 @@
     <ds:schemaRef ds:uri="http://schemas.openxmlformats.org/officeDocument/2006/bibliography"/>
   </ds:schemaRefs>
 </ds:datastoreItem>
+</file>
+
+<file path=docMetadata/LabelInfo.xml><?xml version="1.0" encoding="utf-8"?>
+<clbl:labelList xmlns:clbl="http://schemas.microsoft.com/office/2020/mipLabelMetadata">
+  <clbl:label id="{c9f92db8-2851-4df9-9d12-fab52f5b1415}" enabled="1" method="Standard" siteId="{5a7cc8ab-a4dc-4f9b-bf60-66714049ad62}" contentBits="0" removed="0"/>
+</clbl:labelList>
 </file>
</xml_diff>